<commit_message>
part of c++ stl done
</commit_message>
<xml_diff>
--- a/lab6_7/lab6_report.docx
+++ b/lab6_7/lab6_report.docx
@@ -1153,7 +1153,13 @@
       </w:pPr>
       <w:r>
         <w:lastRenderedPageBreak/>
-        <w:t xml:space="preserve">Часть </w:t>
+        <w:t>Часть</w:t>
+      </w:r>
+      <w:r>
+        <w:rPr>
+          <w:lang w:val="en-US"/>
+        </w:rPr>
+        <w:t xml:space="preserve"> </w:t>
       </w:r>
       <w:r>
         <w:rPr>
@@ -1161,6 +1167,89 @@
         </w:rPr>
         <w:t>C++</w:t>
       </w:r>
+    </w:p>
+    <w:p/>
+    <w:p>
+      <w:pPr>
+        <w:rPr>
+          <w:lang w:val="en-GB"/>
+        </w:rPr>
+      </w:pPr>
+      <w:r>
+        <w:t>Код</w:t>
+      </w:r>
+      <w:r>
+        <w:rPr>
+          <w:lang w:val="en-GB"/>
+        </w:rPr>
+        <w:t>:</w:t>
+      </w:r>
+    </w:p>
+    <w:p>
+      <w:pPr>
+        <w:rPr>
+          <w:lang w:val="en-GB"/>
+        </w:rPr>
+      </w:pPr>
+      <w:hyperlink r:id="rId6" w:history="1">
+        <w:proofErr w:type="spellStart"/>
+        <w:r>
+          <w:rPr>
+            <w:rStyle w:val="a7"/>
+            <w:lang w:val="en-US"/>
+          </w:rPr>
+          <w:t>University_projects</w:t>
+        </w:r>
+        <w:proofErr w:type="spellEnd"/>
+        <w:r>
+          <w:rPr>
+            <w:rStyle w:val="a7"/>
+            <w:lang w:val="en-US"/>
+          </w:rPr>
+          <w:t>/lab6_7/</w:t>
+        </w:r>
+        <w:proofErr w:type="spellStart"/>
+        <w:r>
+          <w:rPr>
+            <w:rStyle w:val="a7"/>
+            <w:lang w:val="en-US"/>
+          </w:rPr>
+          <w:t>cpp_solution</w:t>
+        </w:r>
+        <w:proofErr w:type="spellEnd"/>
+        <w:r>
+          <w:rPr>
+            <w:rStyle w:val="a7"/>
+            <w:lang w:val="en-US"/>
+          </w:rPr>
+          <w:t xml:space="preserve"> at main · </w:t>
+        </w:r>
+        <w:proofErr w:type="spellStart"/>
+        <w:r>
+          <w:rPr>
+            <w:rStyle w:val="a7"/>
+            <w:lang w:val="en-US"/>
+          </w:rPr>
+          <w:t>eastpriSs</w:t>
+        </w:r>
+        <w:proofErr w:type="spellEnd"/>
+        <w:r>
+          <w:rPr>
+            <w:rStyle w:val="a7"/>
+            <w:lang w:val="en-US"/>
+          </w:rPr>
+          <w:t>/</w:t>
+        </w:r>
+        <w:proofErr w:type="spellStart"/>
+        <w:r>
+          <w:rPr>
+            <w:rStyle w:val="a7"/>
+            <w:lang w:val="en-US"/>
+          </w:rPr>
+          <w:t>University_projects</w:t>
+        </w:r>
+        <w:proofErr w:type="spellEnd"/>
+      </w:hyperlink>
     </w:p>
     <w:p>
       <w:pPr>
@@ -1253,78 +1342,6 @@
             <wp:extent cx="5940425" cy="3164205"/>
             <wp:effectExtent l="0" t="0" r="3175" b="0"/>
             <wp:docPr id="30" name="Рисунок 30"/>
-            <wp:cNvGraphicFramePr>
-              <a:graphicFrameLocks xmlns:a="http://schemas.openxmlformats.org/drawingml/2006/main" noChangeAspect="1"/>
-            </wp:cNvGraphicFramePr>
-            <a:graphic xmlns:a="http://schemas.openxmlformats.org/drawingml/2006/main">
-              <a:graphicData uri="http://schemas.openxmlformats.org/drawingml/2006/picture">
-                <pic:pic xmlns:pic="http://schemas.openxmlformats.org/drawingml/2006/picture">
-                  <pic:nvPicPr>
-                    <pic:cNvPr id="1" name=""/>
-                    <pic:cNvPicPr/>
-                  </pic:nvPicPr>
-                  <pic:blipFill>
-                    <a:blip r:embed="rId6"/>
-                    <a:stretch>
-                      <a:fillRect/>
-                    </a:stretch>
-                  </pic:blipFill>
-                  <pic:spPr>
-                    <a:xfrm>
-                      <a:off x="0" y="0"/>
-                      <a:ext cx="5940425" cy="3164205"/>
-                    </a:xfrm>
-                    <a:prstGeom prst="rect">
-                      <a:avLst/>
-                    </a:prstGeom>
-                  </pic:spPr>
-                </pic:pic>
-              </a:graphicData>
-            </a:graphic>
-          </wp:inline>
-        </w:drawing>
-      </w:r>
-    </w:p>
-    <w:p>
-      <w:pPr>
-        <w:spacing w:before="100" w:beforeAutospacing="1" w:after="100" w:afterAutospacing="1" w:line="240" w:lineRule="auto"/>
-        <w:ind w:left="360"/>
-        <w:rPr>
-          <w:rFonts w:ascii="Montserrat-Regular" w:eastAsia="Times New Roman" w:hAnsi="Montserrat-Regular" w:cs="Times New Roman"/>
-          <w:color w:val="262626"/>
-          <w:u w:val="single"/>
-          <w:lang w:val="en-GB"/>
-        </w:rPr>
-      </w:pPr>
-      <w:r>
-        <w:rPr>
-          <w:rFonts w:ascii="Montserrat-Regular" w:eastAsia="Times New Roman" w:hAnsi="Montserrat-Regular" w:cs="Times New Roman"/>
-          <w:color w:val="262626"/>
-          <w:u w:val="single"/>
-        </w:rPr>
-        <w:t xml:space="preserve">Производный класс </w:t>
-      </w:r>
-      <w:proofErr w:type="spellStart"/>
-      <w:r>
-        <w:rPr>
-          <w:rFonts w:ascii="Montserrat-Regular" w:eastAsia="Times New Roman" w:hAnsi="Montserrat-Regular" w:cs="Times New Roman"/>
-          <w:color w:val="262626"/>
-          <w:u w:val="single"/>
-        </w:rPr>
-        <w:t>AnalyzerForLuaDeclaration</w:t>
-      </w:r>
-      <w:proofErr w:type="spellEnd"/>
-    </w:p>
-    <w:p>
-      <w:r>
-        <w:rPr>
-          <w:noProof/>
-        </w:rPr>
-        <w:drawing>
-          <wp:inline distT="0" distB="0" distL="0" distR="0" wp14:anchorId="58189A2E" wp14:editId="1BB2B551">
-            <wp:extent cx="4458322" cy="2248214"/>
-            <wp:effectExtent l="0" t="0" r="0" b="0"/>
-            <wp:docPr id="1" name="Рисунок 1"/>
             <wp:cNvGraphicFramePr>
               <a:graphicFrameLocks xmlns:a="http://schemas.openxmlformats.org/drawingml/2006/main" noChangeAspect="1"/>
             </wp:cNvGraphicFramePr>
@@ -1344,7 +1361,7 @@
                   <pic:spPr>
                     <a:xfrm>
                       <a:off x="0" y="0"/>
-                      <a:ext cx="4458322" cy="2248214"/>
+                      <a:ext cx="5940425" cy="3164205"/>
                     </a:xfrm>
                     <a:prstGeom prst="rect">
                       <a:avLst/>
@@ -1359,38 +1376,21 @@
     </w:p>
     <w:p>
       <w:pPr>
-        <w:rPr>
-          <w:rFonts w:ascii="Montserrat-Regular" w:eastAsia="Times New Roman" w:hAnsi="Montserrat-Regular" w:cs="Times New Roman"/>
-          <w:color w:val="262626"/>
-          <w:u w:val="single"/>
-        </w:rPr>
-      </w:pPr>
-      <w:r>
-        <w:rPr>
-          <w:rFonts w:ascii="Montserrat-Regular" w:eastAsia="Times New Roman" w:hAnsi="Montserrat-Regular" w:cs="Times New Roman"/>
-          <w:color w:val="262626"/>
-          <w:u w:val="single"/>
-        </w:rPr>
-        <w:br w:type="page"/>
-      </w:r>
-    </w:p>
-    <w:p>
-      <w:pPr>
         <w:spacing w:before="100" w:beforeAutospacing="1" w:after="100" w:afterAutospacing="1" w:line="240" w:lineRule="auto"/>
         <w:ind w:left="360"/>
         <w:rPr>
           <w:rFonts w:ascii="Montserrat-Regular" w:eastAsia="Times New Roman" w:hAnsi="Montserrat-Regular" w:cs="Times New Roman"/>
           <w:color w:val="262626"/>
           <w:u w:val="single"/>
-        </w:rPr>
-      </w:pPr>
-      <w:r>
-        <w:rPr>
-          <w:rFonts w:ascii="Montserrat-Regular" w:eastAsia="Times New Roman" w:hAnsi="Montserrat-Regular" w:cs="Times New Roman"/>
-          <w:color w:val="262626"/>
-          <w:u w:val="single"/>
-        </w:rPr>
-        <w:lastRenderedPageBreak/>
+          <w:lang w:val="en-GB"/>
+        </w:rPr>
+      </w:pPr>
+      <w:r>
+        <w:rPr>
+          <w:rFonts w:ascii="Montserrat-Regular" w:eastAsia="Times New Roman" w:hAnsi="Montserrat-Regular" w:cs="Times New Roman"/>
+          <w:color w:val="262626"/>
+          <w:u w:val="single"/>
+        </w:rPr>
         <w:t xml:space="preserve">Производный класс </w:t>
       </w:r>
       <w:proofErr w:type="spellStart"/>
@@ -1399,43 +1399,21 @@
           <w:rFonts w:ascii="Montserrat-Regular" w:eastAsia="Times New Roman" w:hAnsi="Montserrat-Regular" w:cs="Times New Roman"/>
           <w:color w:val="262626"/>
           <w:u w:val="single"/>
-          <w:lang w:val="en-GB"/>
-        </w:rPr>
-        <w:t>Lexer</w:t>
-      </w:r>
-      <w:r>
-        <w:rPr>
-          <w:rFonts w:ascii="Montserrat-Regular" w:eastAsia="Times New Roman" w:hAnsi="Montserrat-Regular" w:cs="Times New Roman"/>
-          <w:color w:val="262626"/>
-          <w:u w:val="single"/>
-        </w:rPr>
-        <w:t>ForLuaDeclaration</w:t>
+        </w:rPr>
+        <w:t>AnalyzerForLuaDeclaration</w:t>
       </w:r>
       <w:proofErr w:type="spellEnd"/>
     </w:p>
     <w:p>
-      <w:pPr>
-        <w:spacing w:before="100" w:beforeAutospacing="1" w:after="100" w:afterAutospacing="1" w:line="240" w:lineRule="auto"/>
-        <w:ind w:left="360"/>
-        <w:rPr>
-          <w:rFonts w:ascii="Montserrat-Regular" w:eastAsia="Times New Roman" w:hAnsi="Montserrat-Regular" w:cs="Times New Roman"/>
-          <w:color w:val="262626"/>
-          <w:u w:val="single"/>
-          <w:lang w:val="en-GB"/>
-        </w:rPr>
-      </w:pPr>
-      <w:r>
-        <w:rPr>
-          <w:rFonts w:ascii="Montserrat-Regular" w:eastAsia="Times New Roman" w:hAnsi="Montserrat-Regular" w:cs="Times New Roman"/>
+      <w:r>
+        <w:rPr>
           <w:noProof/>
-          <w:color w:val="262626"/>
-          <w:u w:val="single"/>
         </w:rPr>
         <w:drawing>
-          <wp:inline distT="0" distB="0" distL="0" distR="0" wp14:anchorId="327B3A8E" wp14:editId="0D7C563B">
-            <wp:extent cx="4648849" cy="2429214"/>
-            <wp:effectExtent l="0" t="0" r="0" b="9525"/>
-            <wp:docPr id="3" name="Рисунок 3"/>
+          <wp:inline distT="0" distB="0" distL="0" distR="0" wp14:anchorId="58189A2E" wp14:editId="1BB2B551">
+            <wp:extent cx="4458322" cy="2248214"/>
+            <wp:effectExtent l="0" t="0" r="0" b="0"/>
+            <wp:docPr id="1" name="Рисунок 1"/>
             <wp:cNvGraphicFramePr>
               <a:graphicFrameLocks xmlns:a="http://schemas.openxmlformats.org/drawingml/2006/main" noChangeAspect="1"/>
             </wp:cNvGraphicFramePr>
@@ -1455,7 +1433,7 @@
                   <pic:spPr>
                     <a:xfrm>
                       <a:off x="0" y="0"/>
-                      <a:ext cx="4648849" cy="2429214"/>
+                      <a:ext cx="4458322" cy="2248214"/>
                     </a:xfrm>
                     <a:prstGeom prst="rect">
                       <a:avLst/>
@@ -1470,6 +1448,23 @@
     </w:p>
     <w:p>
       <w:pPr>
+        <w:rPr>
+          <w:rFonts w:ascii="Montserrat-Regular" w:eastAsia="Times New Roman" w:hAnsi="Montserrat-Regular" w:cs="Times New Roman"/>
+          <w:color w:val="262626"/>
+          <w:u w:val="single"/>
+        </w:rPr>
+      </w:pPr>
+      <w:r>
+        <w:rPr>
+          <w:rFonts w:ascii="Montserrat-Regular" w:eastAsia="Times New Roman" w:hAnsi="Montserrat-Regular" w:cs="Times New Roman"/>
+          <w:color w:val="262626"/>
+          <w:u w:val="single"/>
+        </w:rPr>
+        <w:br w:type="page"/>
+      </w:r>
+    </w:p>
+    <w:p>
+      <w:pPr>
         <w:spacing w:before="100" w:beforeAutospacing="1" w:after="100" w:afterAutospacing="1" w:line="240" w:lineRule="auto"/>
         <w:ind w:left="360"/>
         <w:rPr>
@@ -1484,8 +1479,10 @@
           <w:color w:val="262626"/>
           <w:u w:val="single"/>
         </w:rPr>
+        <w:lastRenderedPageBreak/>
         <w:t xml:space="preserve">Производный класс </w:t>
       </w:r>
+      <w:proofErr w:type="spellStart"/>
       <w:r>
         <w:rPr>
           <w:rFonts w:ascii="Montserrat-Regular" w:eastAsia="Times New Roman" w:hAnsi="Montserrat-Regular" w:cs="Times New Roman"/>
@@ -1493,9 +1490,8 @@
           <w:u w:val="single"/>
           <w:lang w:val="en-GB"/>
         </w:rPr>
-        <w:t>Parser</w:t>
-      </w:r>
-      <w:proofErr w:type="spellStart"/>
+        <w:t>Lexer</w:t>
+      </w:r>
       <w:r>
         <w:rPr>
           <w:rFonts w:ascii="Montserrat-Regular" w:eastAsia="Times New Roman" w:hAnsi="Montserrat-Regular" w:cs="Times New Roman"/>
@@ -1514,6 +1510,7 @@
           <w:rFonts w:ascii="Montserrat-Regular" w:eastAsia="Times New Roman" w:hAnsi="Montserrat-Regular" w:cs="Times New Roman"/>
           <w:color w:val="262626"/>
           <w:u w:val="single"/>
+          <w:lang w:val="en-GB"/>
         </w:rPr>
       </w:pPr>
       <w:r>
@@ -1524,10 +1521,10 @@
           <w:u w:val="single"/>
         </w:rPr>
         <w:drawing>
-          <wp:inline distT="0" distB="0" distL="0" distR="0" wp14:anchorId="1EB5DFC6" wp14:editId="1C06CCE4">
-            <wp:extent cx="5153744" cy="3286584"/>
+          <wp:inline distT="0" distB="0" distL="0" distR="0" wp14:anchorId="327B3A8E" wp14:editId="0D7C563B">
+            <wp:extent cx="4648849" cy="2429214"/>
             <wp:effectExtent l="0" t="0" r="0" b="9525"/>
-            <wp:docPr id="4" name="Рисунок 4"/>
+            <wp:docPr id="3" name="Рисунок 3"/>
             <wp:cNvGraphicFramePr>
               <a:graphicFrameLocks xmlns:a="http://schemas.openxmlformats.org/drawingml/2006/main" noChangeAspect="1"/>
             </wp:cNvGraphicFramePr>
@@ -1547,7 +1544,7 @@
                   <pic:spPr>
                     <a:xfrm>
                       <a:off x="0" y="0"/>
-                      <a:ext cx="5153744" cy="3286584"/>
+                      <a:ext cx="4648849" cy="2429214"/>
                     </a:xfrm>
                     <a:prstGeom prst="rect">
                       <a:avLst/>
@@ -1562,79 +1559,6 @@
     </w:p>
     <w:p>
       <w:pPr>
-        <w:rPr>
-          <w:rFonts w:ascii="Montserrat-Regular" w:eastAsia="Times New Roman" w:hAnsi="Montserrat-Regular" w:cs="Times New Roman"/>
-          <w:color w:val="262626"/>
-          <w:u w:val="single"/>
-          <w:lang w:val="en-GB"/>
-        </w:rPr>
-      </w:pPr>
-      <w:r>
-        <w:rPr>
-          <w:rFonts w:ascii="Montserrat-Regular" w:eastAsia="Times New Roman" w:hAnsi="Montserrat-Regular" w:cs="Times New Roman"/>
-          <w:color w:val="262626"/>
-          <w:u w:val="single"/>
-          <w:lang w:val="en-GB"/>
-        </w:rPr>
-        <w:br w:type="page"/>
-      </w:r>
-    </w:p>
-    <w:p>
-      <w:pPr>
-        <w:pStyle w:val="a4"/>
-        <w:numPr>
-          <w:ilvl w:val="0"/>
-          <w:numId w:val="2"/>
-        </w:numPr>
-        <w:spacing w:before="100" w:beforeAutospacing="1" w:after="100" w:afterAutospacing="1" w:line="240" w:lineRule="auto"/>
-        <w:rPr>
-          <w:rFonts w:ascii="Montserrat-Regular" w:eastAsia="Times New Roman" w:hAnsi="Montserrat-Regular" w:cs="Times New Roman"/>
-          <w:color w:val="262626"/>
-        </w:rPr>
-      </w:pPr>
-      <w:r>
-        <w:rPr>
-          <w:rFonts w:ascii="Montserrat-Regular" w:eastAsia="Times New Roman" w:hAnsi="Montserrat-Regular" w:cs="Times New Roman"/>
-          <w:color w:val="262626"/>
-        </w:rPr>
-        <w:lastRenderedPageBreak/>
-        <w:t xml:space="preserve">Продемонстрировать применение модификатора </w:t>
-      </w:r>
-      <w:proofErr w:type="spellStart"/>
-      <w:r>
-        <w:rPr>
-          <w:rFonts w:ascii="Montserrat-Regular" w:eastAsia="Times New Roman" w:hAnsi="Montserrat-Regular" w:cs="Times New Roman"/>
-          <w:color w:val="262626"/>
-        </w:rPr>
-        <w:t>protected</w:t>
-      </w:r>
-      <w:proofErr w:type="spellEnd"/>
-      <w:r>
-        <w:rPr>
-          <w:rFonts w:ascii="Montserrat-Regular" w:eastAsia="Times New Roman" w:hAnsi="Montserrat-Regular" w:cs="Times New Roman"/>
-          <w:color w:val="262626"/>
-        </w:rPr>
-        <w:t xml:space="preserve"> (на С++ и </w:t>
-      </w:r>
-      <w:proofErr w:type="spellStart"/>
-      <w:r>
-        <w:rPr>
-          <w:rFonts w:ascii="Montserrat-Regular" w:eastAsia="Times New Roman" w:hAnsi="Montserrat-Regular" w:cs="Times New Roman"/>
-          <w:color w:val="262626"/>
-        </w:rPr>
-        <w:t>Java</w:t>
-      </w:r>
-      <w:proofErr w:type="spellEnd"/>
-      <w:r>
-        <w:rPr>
-          <w:rFonts w:ascii="Montserrat-Regular" w:eastAsia="Times New Roman" w:hAnsi="Montserrat-Regular" w:cs="Times New Roman"/>
-          <w:color w:val="262626"/>
-        </w:rPr>
-        <w:t>);</w:t>
-      </w:r>
-    </w:p>
-    <w:p>
-      <w:pPr>
         <w:spacing w:before="100" w:beforeAutospacing="1" w:after="100" w:afterAutospacing="1" w:line="240" w:lineRule="auto"/>
         <w:ind w:left="360"/>
         <w:rPr>
@@ -1649,7 +1573,7 @@
           <w:color w:val="262626"/>
           <w:u w:val="single"/>
         </w:rPr>
-        <w:t xml:space="preserve">Использую </w:t>
+        <w:t xml:space="preserve">Производный класс </w:t>
       </w:r>
       <w:r>
         <w:rPr>
@@ -1658,16 +1582,18 @@
           <w:u w:val="single"/>
           <w:lang w:val="en-GB"/>
         </w:rPr>
-        <w:t>protected</w:t>
-      </w:r>
-      <w:r>
-        <w:rPr>
-          <w:rFonts w:ascii="Montserrat-Regular" w:eastAsia="Times New Roman" w:hAnsi="Montserrat-Regular" w:cs="Times New Roman"/>
-          <w:color w:val="262626"/>
-          <w:u w:val="single"/>
-        </w:rPr>
-        <w:t xml:space="preserve"> в базовом классе.</w:t>
-      </w:r>
+        <w:t>Parser</w:t>
+      </w:r>
+      <w:proofErr w:type="spellStart"/>
+      <w:r>
+        <w:rPr>
+          <w:rFonts w:ascii="Montserrat-Regular" w:eastAsia="Times New Roman" w:hAnsi="Montserrat-Regular" w:cs="Times New Roman"/>
+          <w:color w:val="262626"/>
+          <w:u w:val="single"/>
+        </w:rPr>
+        <w:t>ForLuaDeclaration</w:t>
+      </w:r>
+      <w:proofErr w:type="spellEnd"/>
     </w:p>
     <w:p>
       <w:pPr>
@@ -1676,6 +1602,7 @@
         <w:rPr>
           <w:rFonts w:ascii="Montserrat-Regular" w:eastAsia="Times New Roman" w:hAnsi="Montserrat-Regular" w:cs="Times New Roman"/>
           <w:color w:val="262626"/>
+          <w:u w:val="single"/>
         </w:rPr>
       </w:pPr>
       <w:r>
@@ -1683,12 +1610,13 @@
           <w:rFonts w:ascii="Montserrat-Regular" w:eastAsia="Times New Roman" w:hAnsi="Montserrat-Regular" w:cs="Times New Roman"/>
           <w:noProof/>
           <w:color w:val="262626"/>
+          <w:u w:val="single"/>
         </w:rPr>
         <w:drawing>
-          <wp:inline distT="0" distB="0" distL="0" distR="0" wp14:anchorId="6A0E08B3" wp14:editId="3719072C">
-            <wp:extent cx="2676899" cy="3200847"/>
-            <wp:effectExtent l="0" t="0" r="9525" b="0"/>
-            <wp:docPr id="6" name="Рисунок 6"/>
+          <wp:inline distT="0" distB="0" distL="0" distR="0" wp14:anchorId="1EB5DFC6" wp14:editId="1C06CCE4">
+            <wp:extent cx="5153744" cy="3286584"/>
+            <wp:effectExtent l="0" t="0" r="0" b="9525"/>
+            <wp:docPr id="4" name="Рисунок 4"/>
             <wp:cNvGraphicFramePr>
               <a:graphicFrameLocks xmlns:a="http://schemas.openxmlformats.org/drawingml/2006/main" noChangeAspect="1"/>
             </wp:cNvGraphicFramePr>
@@ -1708,7 +1636,7 @@
                   <pic:spPr>
                     <a:xfrm>
                       <a:off x="0" y="0"/>
-                      <a:ext cx="2676899" cy="3200847"/>
+                      <a:ext cx="5153744" cy="3286584"/>
                     </a:xfrm>
                     <a:prstGeom prst="rect">
                       <a:avLst/>
@@ -1723,11 +1651,120 @@
     </w:p>
     <w:p>
       <w:pPr>
+        <w:rPr>
+          <w:rFonts w:ascii="Montserrat-Regular" w:eastAsia="Times New Roman" w:hAnsi="Montserrat-Regular" w:cs="Times New Roman"/>
+          <w:color w:val="262626"/>
+          <w:u w:val="single"/>
+          <w:lang w:val="en-GB"/>
+        </w:rPr>
+      </w:pPr>
+      <w:r>
+        <w:rPr>
+          <w:rFonts w:ascii="Montserrat-Regular" w:eastAsia="Times New Roman" w:hAnsi="Montserrat-Regular" w:cs="Times New Roman"/>
+          <w:color w:val="262626"/>
+          <w:u w:val="single"/>
+          <w:lang w:val="en-GB"/>
+        </w:rPr>
+        <w:br w:type="page"/>
+      </w:r>
+    </w:p>
+    <w:p>
+      <w:pPr>
+        <w:pStyle w:val="a4"/>
+        <w:numPr>
+          <w:ilvl w:val="0"/>
+          <w:numId w:val="2"/>
+        </w:numPr>
+        <w:spacing w:before="100" w:beforeAutospacing="1" w:after="100" w:afterAutospacing="1" w:line="240" w:lineRule="auto"/>
+        <w:rPr>
+          <w:rFonts w:ascii="Montserrat-Regular" w:eastAsia="Times New Roman" w:hAnsi="Montserrat-Regular" w:cs="Times New Roman"/>
+          <w:color w:val="262626"/>
+        </w:rPr>
+      </w:pPr>
+      <w:r>
+        <w:rPr>
+          <w:rFonts w:ascii="Montserrat-Regular" w:eastAsia="Times New Roman" w:hAnsi="Montserrat-Regular" w:cs="Times New Roman"/>
+          <w:color w:val="262626"/>
+        </w:rPr>
+        <w:lastRenderedPageBreak/>
+        <w:t xml:space="preserve">Продемонстрировать применение модификатора </w:t>
+      </w:r>
+      <w:proofErr w:type="spellStart"/>
+      <w:r>
+        <w:rPr>
+          <w:rFonts w:ascii="Montserrat-Regular" w:eastAsia="Times New Roman" w:hAnsi="Montserrat-Regular" w:cs="Times New Roman"/>
+          <w:color w:val="262626"/>
+        </w:rPr>
+        <w:t>protected</w:t>
+      </w:r>
+      <w:proofErr w:type="spellEnd"/>
+      <w:r>
+        <w:rPr>
+          <w:rFonts w:ascii="Montserrat-Regular" w:eastAsia="Times New Roman" w:hAnsi="Montserrat-Regular" w:cs="Times New Roman"/>
+          <w:color w:val="262626"/>
+        </w:rPr>
+        <w:t xml:space="preserve"> (на С++ и </w:t>
+      </w:r>
+      <w:proofErr w:type="spellStart"/>
+      <w:r>
+        <w:rPr>
+          <w:rFonts w:ascii="Montserrat-Regular" w:eastAsia="Times New Roman" w:hAnsi="Montserrat-Regular" w:cs="Times New Roman"/>
+          <w:color w:val="262626"/>
+        </w:rPr>
+        <w:t>Java</w:t>
+      </w:r>
+      <w:proofErr w:type="spellEnd"/>
+      <w:r>
+        <w:rPr>
+          <w:rFonts w:ascii="Montserrat-Regular" w:eastAsia="Times New Roman" w:hAnsi="Montserrat-Regular" w:cs="Times New Roman"/>
+          <w:color w:val="262626"/>
+        </w:rPr>
+        <w:t>);</w:t>
+      </w:r>
+    </w:p>
+    <w:p>
+      <w:pPr>
         <w:spacing w:before="100" w:beforeAutospacing="1" w:after="100" w:afterAutospacing="1" w:line="240" w:lineRule="auto"/>
         <w:ind w:left="360"/>
         <w:rPr>
           <w:rFonts w:ascii="Montserrat-Regular" w:eastAsia="Times New Roman" w:hAnsi="Montserrat-Regular" w:cs="Times New Roman"/>
           <w:color w:val="262626"/>
+          <w:u w:val="single"/>
+        </w:rPr>
+      </w:pPr>
+      <w:r>
+        <w:rPr>
+          <w:rFonts w:ascii="Montserrat-Regular" w:eastAsia="Times New Roman" w:hAnsi="Montserrat-Regular" w:cs="Times New Roman"/>
+          <w:color w:val="262626"/>
+          <w:u w:val="single"/>
+        </w:rPr>
+        <w:t xml:space="preserve">Использую </w:t>
+      </w:r>
+      <w:r>
+        <w:rPr>
+          <w:rFonts w:ascii="Montserrat-Regular" w:eastAsia="Times New Roman" w:hAnsi="Montserrat-Regular" w:cs="Times New Roman"/>
+          <w:color w:val="262626"/>
+          <w:u w:val="single"/>
+          <w:lang w:val="en-GB"/>
+        </w:rPr>
+        <w:t>protected</w:t>
+      </w:r>
+      <w:r>
+        <w:rPr>
+          <w:rFonts w:ascii="Montserrat-Regular" w:eastAsia="Times New Roman" w:hAnsi="Montserrat-Regular" w:cs="Times New Roman"/>
+          <w:color w:val="262626"/>
+          <w:u w:val="single"/>
+        </w:rPr>
+        <w:t xml:space="preserve"> в базовом классе.</w:t>
+      </w:r>
+    </w:p>
+    <w:p>
+      <w:pPr>
+        <w:spacing w:before="100" w:beforeAutospacing="1" w:after="100" w:afterAutospacing="1" w:line="240" w:lineRule="auto"/>
+        <w:ind w:left="360"/>
+        <w:rPr>
+          <w:rFonts w:ascii="Montserrat-Regular" w:eastAsia="Times New Roman" w:hAnsi="Montserrat-Regular" w:cs="Times New Roman"/>
+          <w:color w:val="262626"/>
         </w:rPr>
       </w:pPr>
       <w:r>
@@ -1737,10 +1774,10 @@
           <w:color w:val="262626"/>
         </w:rPr>
         <w:drawing>
-          <wp:inline distT="0" distB="0" distL="0" distR="0" wp14:anchorId="09AF7CC3" wp14:editId="601A6850">
-            <wp:extent cx="4706007" cy="3353268"/>
-            <wp:effectExtent l="0" t="0" r="0" b="0"/>
-            <wp:docPr id="7" name="Рисунок 7"/>
+          <wp:inline distT="0" distB="0" distL="0" distR="0" wp14:anchorId="6A0E08B3" wp14:editId="3719072C">
+            <wp:extent cx="2676899" cy="3200847"/>
+            <wp:effectExtent l="0" t="0" r="9525" b="0"/>
+            <wp:docPr id="6" name="Рисунок 6"/>
             <wp:cNvGraphicFramePr>
               <a:graphicFrameLocks xmlns:a="http://schemas.openxmlformats.org/drawingml/2006/main" noChangeAspect="1"/>
             </wp:cNvGraphicFramePr>
@@ -1760,7 +1797,7 @@
                   <pic:spPr>
                     <a:xfrm>
                       <a:off x="0" y="0"/>
-                      <a:ext cx="4706007" cy="3353268"/>
+                      <a:ext cx="2676899" cy="3200847"/>
                     </a:xfrm>
                     <a:prstGeom prst="rect">
                       <a:avLst/>
@@ -1775,21 +1812,6 @@
     </w:p>
     <w:p>
       <w:pPr>
-        <w:rPr>
-          <w:rFonts w:ascii="Montserrat-Regular" w:eastAsia="Times New Roman" w:hAnsi="Montserrat-Regular" w:cs="Times New Roman"/>
-          <w:color w:val="262626"/>
-        </w:rPr>
-      </w:pPr>
-      <w:r>
-        <w:rPr>
-          <w:rFonts w:ascii="Montserrat-Regular" w:eastAsia="Times New Roman" w:hAnsi="Montserrat-Regular" w:cs="Times New Roman"/>
-          <w:color w:val="262626"/>
-        </w:rPr>
-        <w:br w:type="page"/>
-      </w:r>
-    </w:p>
-    <w:p>
-      <w:pPr>
         <w:spacing w:before="100" w:beforeAutospacing="1" w:after="100" w:afterAutospacing="1" w:line="240" w:lineRule="auto"/>
         <w:ind w:left="360"/>
         <w:rPr>
@@ -1803,12 +1825,11 @@
           <w:noProof/>
           <w:color w:val="262626"/>
         </w:rPr>
-        <w:lastRenderedPageBreak/>
         <w:drawing>
-          <wp:inline distT="0" distB="0" distL="0" distR="0" wp14:anchorId="465AD968" wp14:editId="558FA471">
-            <wp:extent cx="3886742" cy="3934374"/>
-            <wp:effectExtent l="0" t="0" r="0" b="9525"/>
-            <wp:docPr id="8" name="Рисунок 8"/>
+          <wp:inline distT="0" distB="0" distL="0" distR="0" wp14:anchorId="09AF7CC3" wp14:editId="601A6850">
+            <wp:extent cx="4706007" cy="3353268"/>
+            <wp:effectExtent l="0" t="0" r="0" b="0"/>
+            <wp:docPr id="7" name="Рисунок 7"/>
             <wp:cNvGraphicFramePr>
               <a:graphicFrameLocks xmlns:a="http://schemas.openxmlformats.org/drawingml/2006/main" noChangeAspect="1"/>
             </wp:cNvGraphicFramePr>
@@ -1828,7 +1849,7 @@
                   <pic:spPr>
                     <a:xfrm>
                       <a:off x="0" y="0"/>
-                      <a:ext cx="3886742" cy="3934374"/>
+                      <a:ext cx="4706007" cy="3353268"/>
                     </a:xfrm>
                     <a:prstGeom prst="rect">
                       <a:avLst/>
@@ -1843,605 +1864,40 @@
     </w:p>
     <w:p>
       <w:pPr>
+        <w:rPr>
+          <w:rFonts w:ascii="Montserrat-Regular" w:eastAsia="Times New Roman" w:hAnsi="Montserrat-Regular" w:cs="Times New Roman"/>
+          <w:color w:val="262626"/>
+        </w:rPr>
+      </w:pPr>
+      <w:r>
+        <w:rPr>
+          <w:rFonts w:ascii="Montserrat-Regular" w:eastAsia="Times New Roman" w:hAnsi="Montserrat-Regular" w:cs="Times New Roman"/>
+          <w:color w:val="262626"/>
+        </w:rPr>
+        <w:br w:type="page"/>
+      </w:r>
+    </w:p>
+    <w:p>
+      <w:pPr>
         <w:spacing w:before="100" w:beforeAutospacing="1" w:after="100" w:afterAutospacing="1" w:line="240" w:lineRule="auto"/>
         <w:ind w:left="360"/>
         <w:rPr>
           <w:rFonts w:ascii="Montserrat-Regular" w:eastAsia="Times New Roman" w:hAnsi="Montserrat-Regular" w:cs="Times New Roman"/>
-          <w:i/>
-          <w:color w:val="262626"/>
-          <w:sz w:val="24"/>
-        </w:rPr>
-      </w:pPr>
-      <w:r>
-        <w:rPr>
-          <w:rFonts w:ascii="Montserrat-Regular" w:eastAsia="Times New Roman" w:hAnsi="Montserrat-Regular" w:cs="Times New Roman"/>
-          <w:i/>
-          <w:color w:val="262626"/>
-          <w:sz w:val="24"/>
-        </w:rPr>
-        <w:t xml:space="preserve">Благодаря </w:t>
-      </w:r>
-      <w:r>
-        <w:rPr>
-          <w:rFonts w:ascii="Montserrat-Regular" w:eastAsia="Times New Roman" w:hAnsi="Montserrat-Regular" w:cs="Times New Roman"/>
-          <w:i/>
-          <w:color w:val="262626"/>
-          <w:sz w:val="24"/>
-          <w:lang w:val="en-GB"/>
-        </w:rPr>
-        <w:t>protected</w:t>
-      </w:r>
-      <w:r>
-        <w:rPr>
-          <w:rFonts w:ascii="Montserrat-Regular" w:eastAsia="Times New Roman" w:hAnsi="Montserrat-Regular" w:cs="Times New Roman"/>
-          <w:i/>
-          <w:color w:val="262626"/>
-          <w:sz w:val="24"/>
-        </w:rPr>
-        <w:t xml:space="preserve"> я получаю доступ к данным в производных классах, но ограничиваю доступ остального вне.</w:t>
-      </w:r>
-    </w:p>
-    <w:p>
-      <w:pPr>
-        <w:rPr>
-          <w:rFonts w:ascii="Montserrat-Regular" w:eastAsia="Times New Roman" w:hAnsi="Montserrat-Regular" w:cs="Times New Roman"/>
-          <w:color w:val="262626"/>
-        </w:rPr>
-      </w:pPr>
-      <w:r>
-        <w:rPr>
-          <w:rFonts w:ascii="Montserrat-Regular" w:eastAsia="Times New Roman" w:hAnsi="Montserrat-Regular" w:cs="Times New Roman"/>
-          <w:color w:val="262626"/>
-        </w:rPr>
-        <w:br w:type="page"/>
-      </w:r>
-    </w:p>
-    <w:p>
-      <w:pPr>
-        <w:pStyle w:val="a4"/>
-        <w:numPr>
-          <w:ilvl w:val="0"/>
-          <w:numId w:val="2"/>
-        </w:numPr>
-        <w:spacing w:before="100" w:beforeAutospacing="1" w:after="100" w:afterAutospacing="1" w:line="240" w:lineRule="auto"/>
-        <w:rPr>
-          <w:rFonts w:ascii="Montserrat-Regular" w:eastAsia="Times New Roman" w:hAnsi="Montserrat-Regular" w:cs="Times New Roman"/>
-          <w:color w:val="262626"/>
-        </w:rPr>
-      </w:pPr>
-      <w:r>
-        <w:rPr>
-          <w:rFonts w:ascii="Montserrat-Regular" w:eastAsia="Times New Roman" w:hAnsi="Montserrat-Regular" w:cs="Times New Roman"/>
+          <w:color w:val="262626"/>
+        </w:rPr>
+      </w:pPr>
+      <w:r>
+        <w:rPr>
+          <w:rFonts w:ascii="Montserrat-Regular" w:eastAsia="Times New Roman" w:hAnsi="Montserrat-Regular" w:cs="Times New Roman"/>
+          <w:noProof/>
           <w:color w:val="262626"/>
         </w:rPr>
         <w:lastRenderedPageBreak/>
-        <w:t xml:space="preserve">Продемонстрировать перегрузку метода базового класса в производном классе (с вызовом метода базового класса и без такого вызова) (на С++ и </w:t>
-      </w:r>
-      <w:proofErr w:type="spellStart"/>
-      <w:r>
-        <w:rPr>
-          <w:rFonts w:ascii="Montserrat-Regular" w:eastAsia="Times New Roman" w:hAnsi="Montserrat-Regular" w:cs="Times New Roman"/>
-          <w:color w:val="262626"/>
-        </w:rPr>
-        <w:t>Java</w:t>
-      </w:r>
-      <w:proofErr w:type="spellEnd"/>
-      <w:r>
-        <w:rPr>
-          <w:rFonts w:ascii="Montserrat-Regular" w:eastAsia="Times New Roman" w:hAnsi="Montserrat-Regular" w:cs="Times New Roman"/>
-          <w:color w:val="262626"/>
-        </w:rPr>
-        <w:t>);</w:t>
-      </w:r>
-    </w:p>
-    <w:p>
-      <w:pPr>
-        <w:spacing w:before="100" w:beforeAutospacing="1" w:after="100" w:afterAutospacing="1" w:line="240" w:lineRule="auto"/>
-        <w:rPr>
-          <w:rFonts w:ascii="Montserrat-Regular" w:eastAsia="Times New Roman" w:hAnsi="Montserrat-Regular" w:cs="Times New Roman"/>
-          <w:color w:val="262626"/>
-        </w:rPr>
-      </w:pPr>
-    </w:p>
-    <w:p>
-      <w:pPr>
-        <w:spacing w:before="100" w:beforeAutospacing="1" w:after="100" w:afterAutospacing="1" w:line="240" w:lineRule="auto"/>
-        <w:rPr>
-          <w:rFonts w:ascii="Montserrat-Regular" w:eastAsia="Times New Roman" w:hAnsi="Montserrat-Regular" w:cs="Times New Roman"/>
-          <w:color w:val="262626"/>
-          <w:lang w:val="en-GB"/>
-        </w:rPr>
-      </w:pPr>
-      <w:r>
-        <w:rPr>
-          <w:rFonts w:ascii="Montserrat-Regular" w:eastAsia="Times New Roman" w:hAnsi="Montserrat-Regular" w:cs="Times New Roman"/>
-          <w:color w:val="262626"/>
-          <w:lang w:val="en-GB"/>
-        </w:rPr>
-        <w:t>Class Base</w:t>
-      </w:r>
-    </w:p>
-    <w:p>
-      <w:pPr>
-        <w:spacing w:before="100" w:beforeAutospacing="1" w:after="100" w:afterAutospacing="1" w:line="240" w:lineRule="auto"/>
-        <w:rPr>
-          <w:rFonts w:ascii="Montserrat-Regular" w:eastAsia="Times New Roman" w:hAnsi="Montserrat-Regular" w:cs="Times New Roman"/>
-          <w:color w:val="262626"/>
-          <w:lang w:val="en-GB"/>
-        </w:rPr>
-      </w:pPr>
-      <w:r>
-        <w:rPr>
-          <w:rFonts w:ascii="Montserrat-Regular" w:eastAsia="Times New Roman" w:hAnsi="Montserrat-Regular" w:cs="Times New Roman"/>
-          <w:color w:val="262626"/>
-          <w:lang w:val="en-GB"/>
-        </w:rPr>
-        <w:tab/>
-        <w:t xml:space="preserve">Void </w:t>
-      </w:r>
-      <w:proofErr w:type="gramStart"/>
-      <w:r>
-        <w:rPr>
-          <w:rFonts w:ascii="Montserrat-Regular" w:eastAsia="Times New Roman" w:hAnsi="Montserrat-Regular" w:cs="Times New Roman"/>
-          <w:color w:val="262626"/>
-          <w:lang w:val="en-GB"/>
-        </w:rPr>
-        <w:t>print(</w:t>
-      </w:r>
-      <w:proofErr w:type="gramEnd"/>
-      <w:r>
-        <w:rPr>
-          <w:rFonts w:ascii="Montserrat-Regular" w:eastAsia="Times New Roman" w:hAnsi="Montserrat-Regular" w:cs="Times New Roman"/>
-          <w:color w:val="262626"/>
-          <w:lang w:val="en-GB"/>
-        </w:rPr>
-        <w:t xml:space="preserve">){  </w:t>
-      </w:r>
-      <w:proofErr w:type="spellStart"/>
-      <w:r>
-        <w:rPr>
-          <w:rFonts w:ascii="Montserrat-Regular" w:eastAsia="Times New Roman" w:hAnsi="Montserrat-Regular" w:cs="Times New Roman"/>
-          <w:color w:val="262626"/>
-          <w:lang w:val="en-GB"/>
-        </w:rPr>
-        <w:t>cout</w:t>
-      </w:r>
-      <w:proofErr w:type="spellEnd"/>
-      <w:r>
-        <w:rPr>
-          <w:rFonts w:ascii="Montserrat-Regular" w:eastAsia="Times New Roman" w:hAnsi="Montserrat-Regular" w:cs="Times New Roman"/>
-          <w:color w:val="262626"/>
-          <w:lang w:val="en-GB"/>
-        </w:rPr>
-        <w:t xml:space="preserve"> &lt;&lt; 1; }</w:t>
-      </w:r>
-    </w:p>
-    <w:p>
-      <w:pPr>
-        <w:spacing w:before="100" w:beforeAutospacing="1" w:after="100" w:afterAutospacing="1" w:line="240" w:lineRule="auto"/>
-        <w:rPr>
-          <w:rFonts w:ascii="Montserrat-Regular" w:eastAsia="Times New Roman" w:hAnsi="Montserrat-Regular" w:cs="Times New Roman"/>
-          <w:color w:val="262626"/>
-          <w:lang w:val="en-GB"/>
-        </w:rPr>
-      </w:pPr>
-      <w:r>
-        <w:rPr>
-          <w:rFonts w:ascii="Montserrat-Regular" w:eastAsia="Times New Roman" w:hAnsi="Montserrat-Regular" w:cs="Times New Roman"/>
-          <w:color w:val="262626"/>
-          <w:lang w:val="en-GB"/>
-        </w:rPr>
-        <w:t xml:space="preserve">Class </w:t>
-      </w:r>
-      <w:proofErr w:type="gramStart"/>
-      <w:r>
-        <w:rPr>
-          <w:rFonts w:ascii="Montserrat-Regular" w:eastAsia="Times New Roman" w:hAnsi="Montserrat-Regular" w:cs="Times New Roman"/>
-          <w:color w:val="262626"/>
-          <w:lang w:val="en-GB"/>
-        </w:rPr>
-        <w:t>Derived :</w:t>
-      </w:r>
-      <w:proofErr w:type="gramEnd"/>
-      <w:r>
-        <w:rPr>
-          <w:rFonts w:ascii="Montserrat-Regular" w:eastAsia="Times New Roman" w:hAnsi="Montserrat-Regular" w:cs="Times New Roman"/>
-          <w:color w:val="262626"/>
-          <w:lang w:val="en-GB"/>
-        </w:rPr>
-        <w:t xml:space="preserve"> public Base</w:t>
-      </w:r>
-    </w:p>
-    <w:p>
-      <w:pPr>
-        <w:spacing w:before="100" w:beforeAutospacing="1" w:after="100" w:afterAutospacing="1" w:line="240" w:lineRule="auto"/>
-        <w:rPr>
-          <w:rFonts w:ascii="Montserrat-Regular" w:eastAsia="Times New Roman" w:hAnsi="Montserrat-Regular" w:cs="Times New Roman"/>
-          <w:color w:val="262626"/>
-          <w:lang w:val="en-GB"/>
-        </w:rPr>
-      </w:pPr>
-      <w:r>
-        <w:rPr>
-          <w:rFonts w:ascii="Montserrat-Regular" w:eastAsia="Times New Roman" w:hAnsi="Montserrat-Regular" w:cs="Times New Roman"/>
-          <w:color w:val="262626"/>
-          <w:lang w:val="en-GB"/>
-        </w:rPr>
-        <w:tab/>
-        <w:t xml:space="preserve">Void </w:t>
-      </w:r>
-      <w:proofErr w:type="gramStart"/>
-      <w:r>
-        <w:rPr>
-          <w:rFonts w:ascii="Montserrat-Regular" w:eastAsia="Times New Roman" w:hAnsi="Montserrat-Regular" w:cs="Times New Roman"/>
-          <w:color w:val="262626"/>
-          <w:lang w:val="en-GB"/>
-        </w:rPr>
-        <w:t>print(</w:t>
-      </w:r>
-      <w:proofErr w:type="gramEnd"/>
-      <w:r>
-        <w:rPr>
-          <w:rFonts w:ascii="Montserrat-Regular" w:eastAsia="Times New Roman" w:hAnsi="Montserrat-Regular" w:cs="Times New Roman"/>
-          <w:color w:val="262626"/>
-          <w:lang w:val="en-GB"/>
-        </w:rPr>
-        <w:t xml:space="preserve">){  </w:t>
-      </w:r>
-      <w:proofErr w:type="spellStart"/>
-      <w:r>
-        <w:rPr>
-          <w:rFonts w:ascii="Montserrat-Regular" w:eastAsia="Times New Roman" w:hAnsi="Montserrat-Regular" w:cs="Times New Roman"/>
-          <w:color w:val="262626"/>
-          <w:lang w:val="en-GB"/>
-        </w:rPr>
-        <w:t>cout</w:t>
-      </w:r>
-      <w:proofErr w:type="spellEnd"/>
-      <w:r>
-        <w:rPr>
-          <w:rFonts w:ascii="Montserrat-Regular" w:eastAsia="Times New Roman" w:hAnsi="Montserrat-Regular" w:cs="Times New Roman"/>
-          <w:color w:val="262626"/>
-          <w:lang w:val="en-GB"/>
-        </w:rPr>
-        <w:t xml:space="preserve"> &lt;&lt; 2; }</w:t>
-      </w:r>
-    </w:p>
-    <w:p>
-      <w:pPr>
-        <w:spacing w:before="100" w:beforeAutospacing="1" w:after="100" w:afterAutospacing="1" w:line="240" w:lineRule="auto"/>
-        <w:rPr>
-          <w:rFonts w:ascii="Montserrat-Regular" w:eastAsia="Times New Roman" w:hAnsi="Montserrat-Regular" w:cs="Times New Roman"/>
-          <w:color w:val="262626"/>
-          <w:lang w:val="en-GB"/>
-        </w:rPr>
-      </w:pPr>
-      <w:proofErr w:type="spellStart"/>
-      <w:r>
-        <w:rPr>
-          <w:rFonts w:ascii="Montserrat-Regular" w:eastAsia="Times New Roman" w:hAnsi="Montserrat-Regular" w:cs="Times New Roman"/>
-          <w:color w:val="262626"/>
-          <w:lang w:val="en-GB"/>
-        </w:rPr>
-        <w:t>Int</w:t>
-      </w:r>
-      <w:proofErr w:type="spellEnd"/>
-      <w:r>
-        <w:rPr>
-          <w:rFonts w:ascii="Montserrat-Regular" w:eastAsia="Times New Roman" w:hAnsi="Montserrat-Regular" w:cs="Times New Roman"/>
-          <w:color w:val="262626"/>
-          <w:lang w:val="en-GB"/>
-        </w:rPr>
-        <w:t xml:space="preserve"> </w:t>
-      </w:r>
-      <w:proofErr w:type="gramStart"/>
-      <w:r>
-        <w:rPr>
-          <w:rFonts w:ascii="Montserrat-Regular" w:eastAsia="Times New Roman" w:hAnsi="Montserrat-Regular" w:cs="Times New Roman"/>
-          <w:color w:val="262626"/>
-          <w:lang w:val="en-GB"/>
-        </w:rPr>
-        <w:t>main(</w:t>
-      </w:r>
-      <w:proofErr w:type="gramEnd"/>
-      <w:r>
-        <w:rPr>
-          <w:rFonts w:ascii="Montserrat-Regular" w:eastAsia="Times New Roman" w:hAnsi="Montserrat-Regular" w:cs="Times New Roman"/>
-          <w:color w:val="262626"/>
-          <w:lang w:val="en-GB"/>
-        </w:rPr>
-        <w:t>)</w:t>
-      </w:r>
-    </w:p>
-    <w:p>
-      <w:pPr>
-        <w:rPr>
-          <w:rFonts w:ascii="Montserrat-Regular" w:eastAsia="Times New Roman" w:hAnsi="Montserrat-Regular" w:cs="Times New Roman"/>
-          <w:color w:val="262626"/>
-          <w:lang w:val="en-GB"/>
-        </w:rPr>
-      </w:pPr>
-      <w:r>
-        <w:rPr>
-          <w:rFonts w:ascii="Montserrat-Regular" w:eastAsia="Times New Roman" w:hAnsi="Montserrat-Regular" w:cs="Times New Roman"/>
-          <w:color w:val="262626"/>
-          <w:lang w:val="en-GB"/>
-        </w:rPr>
-        <w:tab/>
-        <w:t>Derived d;</w:t>
-      </w:r>
-    </w:p>
-    <w:p>
-      <w:pPr>
-        <w:rPr>
-          <w:rFonts w:ascii="Montserrat-Regular" w:eastAsia="Times New Roman" w:hAnsi="Montserrat-Regular" w:cs="Times New Roman"/>
-          <w:color w:val="262626"/>
-          <w:lang w:val="en-GB"/>
-        </w:rPr>
-      </w:pPr>
-      <w:r>
-        <w:rPr>
-          <w:rFonts w:ascii="Montserrat-Regular" w:eastAsia="Times New Roman" w:hAnsi="Montserrat-Regular" w:cs="Times New Roman"/>
-          <w:color w:val="262626"/>
-          <w:lang w:val="en-GB"/>
-        </w:rPr>
-        <w:tab/>
-        <w:t xml:space="preserve">Base* </w:t>
-      </w:r>
-      <w:proofErr w:type="spellStart"/>
-      <w:r>
-        <w:rPr>
-          <w:rFonts w:ascii="Montserrat-Regular" w:eastAsia="Times New Roman" w:hAnsi="Montserrat-Regular" w:cs="Times New Roman"/>
-          <w:color w:val="262626"/>
-          <w:lang w:val="en-GB"/>
-        </w:rPr>
-        <w:t>pb</w:t>
-      </w:r>
-      <w:proofErr w:type="spellEnd"/>
-      <w:r>
-        <w:rPr>
-          <w:rFonts w:ascii="Montserrat-Regular" w:eastAsia="Times New Roman" w:hAnsi="Montserrat-Regular" w:cs="Times New Roman"/>
-          <w:color w:val="262626"/>
-          <w:lang w:val="en-GB"/>
-        </w:rPr>
-        <w:t xml:space="preserve"> = &amp;d</w:t>
-      </w:r>
-    </w:p>
-    <w:p>
-      <w:pPr>
-        <w:rPr>
-          <w:rFonts w:ascii="Montserrat-Regular" w:eastAsia="Times New Roman" w:hAnsi="Montserrat-Regular" w:cs="Times New Roman"/>
-          <w:color w:val="262626"/>
-          <w:lang w:val="en-GB"/>
-        </w:rPr>
-      </w:pPr>
-      <w:r>
-        <w:rPr>
-          <w:rFonts w:ascii="Montserrat-Regular" w:eastAsia="Times New Roman" w:hAnsi="Montserrat-Regular" w:cs="Times New Roman"/>
-          <w:color w:val="262626"/>
-          <w:lang w:val="en-GB"/>
-        </w:rPr>
-        <w:tab/>
-      </w:r>
-      <w:proofErr w:type="spellStart"/>
-      <w:r>
-        <w:rPr>
-          <w:rFonts w:ascii="Montserrat-Regular" w:eastAsia="Times New Roman" w:hAnsi="Montserrat-Regular" w:cs="Times New Roman"/>
-          <w:color w:val="262626"/>
-          <w:lang w:val="en-GB"/>
-        </w:rPr>
-        <w:t>Pb</w:t>
-      </w:r>
-      <w:proofErr w:type="spellEnd"/>
-      <w:r>
-        <w:rPr>
-          <w:rFonts w:ascii="Montserrat-Regular" w:eastAsia="Times New Roman" w:hAnsi="Montserrat-Regular" w:cs="Times New Roman"/>
-          <w:color w:val="262626"/>
-          <w:lang w:val="en-GB"/>
-        </w:rPr>
-        <w:t>-&gt;</w:t>
-      </w:r>
-      <w:proofErr w:type="gramStart"/>
-      <w:r>
-        <w:rPr>
-          <w:rFonts w:ascii="Montserrat-Regular" w:eastAsia="Times New Roman" w:hAnsi="Montserrat-Regular" w:cs="Times New Roman"/>
-          <w:color w:val="262626"/>
-          <w:lang w:val="en-GB"/>
-        </w:rPr>
-        <w:t>print(</w:t>
-      </w:r>
-      <w:proofErr w:type="gramEnd"/>
-      <w:r>
-        <w:rPr>
-          <w:rFonts w:ascii="Montserrat-Regular" w:eastAsia="Times New Roman" w:hAnsi="Montserrat-Regular" w:cs="Times New Roman"/>
-          <w:color w:val="262626"/>
-          <w:lang w:val="en-GB"/>
-        </w:rPr>
-        <w:t>) // 1</w:t>
-      </w:r>
-    </w:p>
-    <w:p>
-      <w:pPr>
-        <w:rPr>
-          <w:rFonts w:ascii="Montserrat-Regular" w:eastAsia="Times New Roman" w:hAnsi="Montserrat-Regular" w:cs="Times New Roman"/>
-          <w:color w:val="262626"/>
-          <w:lang w:val="en-GB"/>
-        </w:rPr>
-      </w:pPr>
-      <w:r>
-        <w:rPr>
-          <w:rFonts w:ascii="Montserrat-Regular" w:eastAsia="Times New Roman" w:hAnsi="Montserrat-Regular" w:cs="Times New Roman"/>
-          <w:color w:val="262626"/>
-          <w:lang w:val="en-GB"/>
-        </w:rPr>
-        <w:tab/>
-        <w:t xml:space="preserve">Derived* </w:t>
-      </w:r>
-      <w:proofErr w:type="spellStart"/>
-      <w:r>
-        <w:rPr>
-          <w:rFonts w:ascii="Montserrat-Regular" w:eastAsia="Times New Roman" w:hAnsi="Montserrat-Regular" w:cs="Times New Roman"/>
-          <w:color w:val="262626"/>
-          <w:lang w:val="en-GB"/>
-        </w:rPr>
-        <w:t>pd</w:t>
-      </w:r>
-      <w:proofErr w:type="spellEnd"/>
-      <w:r>
-        <w:rPr>
-          <w:rFonts w:ascii="Montserrat-Regular" w:eastAsia="Times New Roman" w:hAnsi="Montserrat-Regular" w:cs="Times New Roman"/>
-          <w:color w:val="262626"/>
-          <w:lang w:val="en-GB"/>
-        </w:rPr>
-        <w:t xml:space="preserve"> = &amp;d</w:t>
-      </w:r>
-    </w:p>
-    <w:p>
-      <w:pPr>
-        <w:rPr>
-          <w:rFonts w:ascii="Montserrat-Regular" w:eastAsia="Times New Roman" w:hAnsi="Montserrat-Regular" w:cs="Times New Roman"/>
-          <w:color w:val="262626"/>
-          <w:lang w:val="en-US"/>
-        </w:rPr>
-      </w:pPr>
-      <w:r>
-        <w:rPr>
-          <w:rFonts w:ascii="Montserrat-Regular" w:eastAsia="Times New Roman" w:hAnsi="Montserrat-Regular" w:cs="Times New Roman"/>
-          <w:color w:val="262626"/>
-          <w:lang w:val="en-GB"/>
-        </w:rPr>
-        <w:tab/>
-      </w:r>
-      <w:proofErr w:type="spellStart"/>
-      <w:r>
-        <w:rPr>
-          <w:rFonts w:ascii="Montserrat-Regular" w:eastAsia="Times New Roman" w:hAnsi="Montserrat-Regular" w:cs="Times New Roman"/>
-          <w:color w:val="262626"/>
-          <w:lang w:val="en-GB"/>
-        </w:rPr>
-        <w:t>Pd</w:t>
-      </w:r>
-      <w:proofErr w:type="spellEnd"/>
-      <w:r>
-        <w:rPr>
-          <w:rFonts w:ascii="Montserrat-Regular" w:eastAsia="Times New Roman" w:hAnsi="Montserrat-Regular" w:cs="Times New Roman"/>
-          <w:color w:val="262626"/>
-          <w:lang w:val="en-GB"/>
-        </w:rPr>
-        <w:t xml:space="preserve">-&gt;print() // 2 </w:t>
-      </w:r>
-      <w:r>
-        <w:rPr>
-          <w:rFonts w:ascii="Montserrat-Regular" w:eastAsia="Times New Roman" w:hAnsi="Montserrat-Regular" w:cs="Times New Roman"/>
-          <w:color w:val="262626"/>
-          <w:lang w:val="en-US"/>
-        </w:rPr>
-        <w:br w:type="page"/>
-      </w:r>
-    </w:p>
-    <w:p>
-      <w:pPr>
-        <w:rPr>
-          <w:rFonts w:ascii="Montserrat-Regular" w:eastAsia="Times New Roman" w:hAnsi="Montserrat-Regular" w:cs="Times New Roman"/>
-          <w:color w:val="262626"/>
-          <w:lang w:val="en-US"/>
-        </w:rPr>
-      </w:pPr>
-    </w:p>
-    <w:p>
-      <w:pPr>
-        <w:numPr>
-          <w:ilvl w:val="0"/>
-          <w:numId w:val="2"/>
-        </w:numPr>
-        <w:spacing w:before="100" w:beforeAutospacing="1" w:after="100" w:afterAutospacing="1" w:line="240" w:lineRule="auto"/>
-        <w:rPr>
-          <w:rFonts w:ascii="Montserrat-Regular" w:eastAsia="Times New Roman" w:hAnsi="Montserrat-Regular" w:cs="Times New Roman"/>
-          <w:color w:val="262626"/>
-        </w:rPr>
-      </w:pPr>
-      <w:r>
-        <w:rPr>
-          <w:rFonts w:ascii="Montserrat-Regular" w:eastAsia="Times New Roman" w:hAnsi="Montserrat-Regular" w:cs="Times New Roman"/>
-          <w:color w:val="262626"/>
-        </w:rPr>
-        <w:t xml:space="preserve">Продемонстрировать в конструкторе производного класса с параметрами вызов конструктора базового класса (на С++ и </w:t>
-      </w:r>
-      <w:proofErr w:type="spellStart"/>
-      <w:r>
-        <w:rPr>
-          <w:rFonts w:ascii="Montserrat-Regular" w:eastAsia="Times New Roman" w:hAnsi="Montserrat-Regular" w:cs="Times New Roman"/>
-          <w:color w:val="262626"/>
-        </w:rPr>
-        <w:t>Java</w:t>
-      </w:r>
-      <w:proofErr w:type="spellEnd"/>
-      <w:r>
-        <w:rPr>
-          <w:rFonts w:ascii="Montserrat-Regular" w:eastAsia="Times New Roman" w:hAnsi="Montserrat-Regular" w:cs="Times New Roman"/>
-          <w:color w:val="262626"/>
-        </w:rPr>
-        <w:t>);</w:t>
-      </w:r>
-    </w:p>
-    <w:p>
-      <w:pPr>
-        <w:spacing w:before="100" w:beforeAutospacing="1" w:after="100" w:afterAutospacing="1" w:line="240" w:lineRule="auto"/>
-        <w:ind w:left="360"/>
-        <w:rPr>
-          <w:rFonts w:ascii="Montserrat-Regular" w:eastAsia="Times New Roman" w:hAnsi="Montserrat-Regular" w:cs="Times New Roman"/>
-          <w:color w:val="262626"/>
-          <w:u w:val="single"/>
-        </w:rPr>
-      </w:pPr>
-      <w:r>
-        <w:rPr>
-          <w:rFonts w:ascii="Montserrat-Regular" w:eastAsia="Times New Roman" w:hAnsi="Montserrat-Regular" w:cs="Times New Roman"/>
-          <w:color w:val="262626"/>
-          <w:u w:val="single"/>
-        </w:rPr>
-        <w:t xml:space="preserve">Вызов конструктора базового класса </w:t>
-      </w:r>
-      <w:proofErr w:type="spellStart"/>
-      <w:r>
-        <w:rPr>
-          <w:rFonts w:ascii="Montserrat-Regular" w:eastAsia="Times New Roman" w:hAnsi="Montserrat-Regular" w:cs="Times New Roman"/>
-          <w:color w:val="262626"/>
-          <w:u w:val="single"/>
-          <w:lang w:val="en-GB"/>
-        </w:rPr>
-        <w:t>Analyzer</w:t>
-      </w:r>
-      <w:proofErr w:type="spellEnd"/>
-      <w:r>
-        <w:rPr>
-          <w:rFonts w:ascii="Montserrat-Regular" w:eastAsia="Times New Roman" w:hAnsi="Montserrat-Regular" w:cs="Times New Roman"/>
-          <w:color w:val="262626"/>
-          <w:u w:val="single"/>
-        </w:rPr>
-        <w:t xml:space="preserve"> в конструкторе производного.</w:t>
-      </w:r>
-    </w:p>
-    <w:p>
-      <w:pPr>
-        <w:spacing w:before="100" w:beforeAutospacing="1" w:after="100" w:afterAutospacing="1" w:line="240" w:lineRule="auto"/>
-        <w:ind w:left="360"/>
-        <w:rPr>
-          <w:rFonts w:ascii="Montserrat-Regular" w:eastAsia="Times New Roman" w:hAnsi="Montserrat-Regular" w:cs="Times New Roman"/>
-          <w:color w:val="262626"/>
-        </w:rPr>
-      </w:pPr>
-      <w:r>
-        <w:rPr>
-          <w:rFonts w:ascii="Montserrat-Regular" w:eastAsia="Times New Roman" w:hAnsi="Montserrat-Regular" w:cs="Times New Roman"/>
-          <w:noProof/>
-          <w:color w:val="262626"/>
-        </w:rPr>
         <w:drawing>
-          <wp:inline distT="0" distB="0" distL="0" distR="0" wp14:anchorId="221672E3" wp14:editId="5BC92703">
-            <wp:extent cx="5582429" cy="2676899"/>
+          <wp:inline distT="0" distB="0" distL="0" distR="0" wp14:anchorId="465AD968" wp14:editId="558FA471">
+            <wp:extent cx="3886742" cy="3934374"/>
             <wp:effectExtent l="0" t="0" r="0" b="9525"/>
-            <wp:docPr id="10" name="Рисунок 10"/>
+            <wp:docPr id="8" name="Рисунок 8"/>
             <wp:cNvGraphicFramePr>
               <a:graphicFrameLocks xmlns:a="http://schemas.openxmlformats.org/drawingml/2006/main" noChangeAspect="1"/>
             </wp:cNvGraphicFramePr>
@@ -2461,7 +1917,7 @@
                   <pic:spPr>
                     <a:xfrm>
                       <a:off x="0" y="0"/>
-                      <a:ext cx="5582429" cy="2676899"/>
+                      <a:ext cx="3886742" cy="3934374"/>
                     </a:xfrm>
                     <a:prstGeom prst="rect">
                       <a:avLst/>
@@ -2480,47 +1936,99 @@
         <w:ind w:left="360"/>
         <w:rPr>
           <w:rFonts w:ascii="Montserrat-Regular" w:eastAsia="Times New Roman" w:hAnsi="Montserrat-Regular" w:cs="Times New Roman"/>
-          <w:color w:val="262626"/>
-          <w:u w:val="single"/>
-        </w:rPr>
-      </w:pPr>
-      <w:r>
-        <w:rPr>
-          <w:rFonts w:ascii="Montserrat-Regular" w:eastAsia="Times New Roman" w:hAnsi="Montserrat-Regular" w:cs="Times New Roman"/>
-          <w:color w:val="262626"/>
-          <w:u w:val="single"/>
-        </w:rPr>
-        <w:t xml:space="preserve">Вызов конструктора базового класса </w:t>
+          <w:i/>
+          <w:color w:val="262626"/>
+          <w:sz w:val="24"/>
+        </w:rPr>
+      </w:pPr>
+      <w:r>
+        <w:rPr>
+          <w:rFonts w:ascii="Montserrat-Regular" w:eastAsia="Times New Roman" w:hAnsi="Montserrat-Regular" w:cs="Times New Roman"/>
+          <w:i/>
+          <w:color w:val="262626"/>
+          <w:sz w:val="24"/>
+        </w:rPr>
+        <w:t xml:space="preserve">Благодаря </w:t>
+      </w:r>
+      <w:r>
+        <w:rPr>
+          <w:rFonts w:ascii="Montserrat-Regular" w:eastAsia="Times New Roman" w:hAnsi="Montserrat-Regular" w:cs="Times New Roman"/>
+          <w:i/>
+          <w:color w:val="262626"/>
+          <w:sz w:val="24"/>
+          <w:lang w:val="en-GB"/>
+        </w:rPr>
+        <w:t>protected</w:t>
+      </w:r>
+      <w:r>
+        <w:rPr>
+          <w:rFonts w:ascii="Montserrat-Regular" w:eastAsia="Times New Roman" w:hAnsi="Montserrat-Regular" w:cs="Times New Roman"/>
+          <w:i/>
+          <w:color w:val="262626"/>
+          <w:sz w:val="24"/>
+        </w:rPr>
+        <w:t xml:space="preserve"> я получаю доступ к данным в производных классах, но ограничиваю доступ остального вне.</w:t>
+      </w:r>
+    </w:p>
+    <w:p>
+      <w:pPr>
+        <w:rPr>
+          <w:rFonts w:ascii="Montserrat-Regular" w:eastAsia="Times New Roman" w:hAnsi="Montserrat-Regular" w:cs="Times New Roman"/>
+          <w:color w:val="262626"/>
+        </w:rPr>
+      </w:pPr>
+      <w:r>
+        <w:rPr>
+          <w:rFonts w:ascii="Montserrat-Regular" w:eastAsia="Times New Roman" w:hAnsi="Montserrat-Regular" w:cs="Times New Roman"/>
+          <w:color w:val="262626"/>
+        </w:rPr>
+        <w:br w:type="page"/>
+      </w:r>
+    </w:p>
+    <w:p>
+      <w:pPr>
+        <w:pStyle w:val="a4"/>
+        <w:numPr>
+          <w:ilvl w:val="0"/>
+          <w:numId w:val="2"/>
+        </w:numPr>
+        <w:spacing w:before="100" w:beforeAutospacing="1" w:after="100" w:afterAutospacing="1" w:line="240" w:lineRule="auto"/>
+        <w:rPr>
+          <w:rFonts w:ascii="Montserrat-Regular" w:eastAsia="Times New Roman" w:hAnsi="Montserrat-Regular" w:cs="Times New Roman"/>
+          <w:color w:val="262626"/>
+        </w:rPr>
+      </w:pPr>
+      <w:r>
+        <w:rPr>
+          <w:rFonts w:ascii="Montserrat-Regular" w:eastAsia="Times New Roman" w:hAnsi="Montserrat-Regular" w:cs="Times New Roman"/>
+          <w:color w:val="262626"/>
+        </w:rPr>
+        <w:lastRenderedPageBreak/>
+        <w:t xml:space="preserve">Продемонстрировать перегрузку метода базового класса в производном классе (с вызовом метода базового класса и без такого вызова) (на С++ и </w:t>
       </w:r>
       <w:proofErr w:type="spellStart"/>
       <w:r>
         <w:rPr>
           <w:rFonts w:ascii="Montserrat-Regular" w:eastAsia="Times New Roman" w:hAnsi="Montserrat-Regular" w:cs="Times New Roman"/>
           <w:color w:val="262626"/>
-          <w:u w:val="single"/>
-          <w:lang w:val="en-GB"/>
-        </w:rPr>
-        <w:t>Lexer</w:t>
+        </w:rPr>
+        <w:t>Java</w:t>
       </w:r>
       <w:proofErr w:type="spellEnd"/>
       <w:r>
         <w:rPr>
           <w:rFonts w:ascii="Montserrat-Regular" w:eastAsia="Times New Roman" w:hAnsi="Montserrat-Regular" w:cs="Times New Roman"/>
           <w:color w:val="262626"/>
-          <w:u w:val="single"/>
-        </w:rPr>
-        <w:t xml:space="preserve"> в конструкторе производного.</w:t>
-      </w:r>
-    </w:p>
-    <w:p>
-      <w:pPr>
-        <w:spacing w:before="100" w:beforeAutospacing="1" w:after="100" w:afterAutospacing="1" w:line="240" w:lineRule="auto"/>
-        <w:ind w:left="360"/>
-        <w:rPr>
-          <w:rFonts w:ascii="Montserrat-Regular" w:eastAsia="Times New Roman" w:hAnsi="Montserrat-Regular" w:cs="Times New Roman"/>
-          <w:color w:val="262626"/>
-          <w:u w:val="single"/>
-          <w:lang w:val="en-GB"/>
+        </w:rPr>
+        <w:t>);</w:t>
+      </w:r>
+    </w:p>
+    <w:p>
+      <w:pPr>
+        <w:rPr>
+          <w:rFonts w:ascii="Montserrat-Regular" w:eastAsia="Times New Roman" w:hAnsi="Montserrat-Regular" w:cs="Times New Roman"/>
+          <w:color w:val="262626"/>
+          <w:lang w:val="en-US"/>
         </w:rPr>
       </w:pPr>
       <w:r>
@@ -2528,13 +2036,12 @@
           <w:rFonts w:ascii="Montserrat-Regular" w:eastAsia="Times New Roman" w:hAnsi="Montserrat-Regular" w:cs="Times New Roman"/>
           <w:noProof/>
           <w:color w:val="262626"/>
-          <w:u w:val="single"/>
         </w:rPr>
         <w:drawing>
-          <wp:inline distT="0" distB="0" distL="0" distR="0" wp14:anchorId="01A0D1DF" wp14:editId="0B26B16F">
-            <wp:extent cx="5940425" cy="795655"/>
-            <wp:effectExtent l="0" t="0" r="3175" b="4445"/>
-            <wp:docPr id="11" name="Рисунок 11"/>
+          <wp:inline distT="0" distB="0" distL="0" distR="0" wp14:anchorId="078C216A" wp14:editId="6AF3591D">
+            <wp:extent cx="3238952" cy="4505954"/>
+            <wp:effectExtent l="0" t="0" r="0" b="9525"/>
+            <wp:docPr id="39" name="Рисунок 39"/>
             <wp:cNvGraphicFramePr>
               <a:graphicFrameLocks xmlns:a="http://schemas.openxmlformats.org/drawingml/2006/main" noChangeAspect="1"/>
             </wp:cNvGraphicFramePr>
@@ -2554,7 +2061,7 @@
                   <pic:spPr>
                     <a:xfrm>
                       <a:off x="0" y="0"/>
-                      <a:ext cx="5940425" cy="795655"/>
+                      <a:ext cx="3238952" cy="4505954"/>
                     </a:xfrm>
                     <a:prstGeom prst="rect">
                       <a:avLst/>
@@ -2569,48 +2076,9 @@
     </w:p>
     <w:p>
       <w:pPr>
-        <w:spacing w:before="100" w:beforeAutospacing="1" w:after="100" w:afterAutospacing="1" w:line="240" w:lineRule="auto"/>
-        <w:ind w:left="360"/>
-        <w:rPr>
-          <w:rFonts w:ascii="Montserrat-Regular" w:eastAsia="Times New Roman" w:hAnsi="Montserrat-Regular" w:cs="Times New Roman"/>
-          <w:color w:val="262626"/>
-          <w:u w:val="single"/>
-        </w:rPr>
-      </w:pPr>
-      <w:r>
-        <w:rPr>
-          <w:rFonts w:ascii="Montserrat-Regular" w:eastAsia="Times New Roman" w:hAnsi="Montserrat-Regular" w:cs="Times New Roman"/>
-          <w:color w:val="262626"/>
-          <w:u w:val="single"/>
-        </w:rPr>
-        <w:t xml:space="preserve">Вызов конструктора базового класса </w:t>
-      </w:r>
-      <w:r>
-        <w:rPr>
-          <w:rFonts w:ascii="Montserrat-Regular" w:eastAsia="Times New Roman" w:hAnsi="Montserrat-Regular" w:cs="Times New Roman"/>
-          <w:color w:val="262626"/>
-          <w:u w:val="single"/>
-          <w:lang w:val="en-GB"/>
-        </w:rPr>
-        <w:t>Parser</w:t>
-      </w:r>
-      <w:r>
-        <w:rPr>
-          <w:rFonts w:ascii="Montserrat-Regular" w:eastAsia="Times New Roman" w:hAnsi="Montserrat-Regular" w:cs="Times New Roman"/>
-          <w:color w:val="262626"/>
-          <w:u w:val="single"/>
-        </w:rPr>
-        <w:t xml:space="preserve"> в конструкторе производного.</w:t>
-      </w:r>
-    </w:p>
-    <w:p>
-      <w:pPr>
-        <w:spacing w:before="100" w:beforeAutospacing="1" w:after="100" w:afterAutospacing="1" w:line="240" w:lineRule="auto"/>
-        <w:ind w:left="360"/>
-        <w:rPr>
-          <w:rFonts w:ascii="Montserrat-Regular" w:eastAsia="Times New Roman" w:hAnsi="Montserrat-Regular" w:cs="Times New Roman"/>
-          <w:color w:val="262626"/>
-          <w:u w:val="single"/>
+        <w:rPr>
+          <w:rFonts w:ascii="Montserrat-Regular" w:eastAsia="Times New Roman" w:hAnsi="Montserrat-Regular" w:cs="Times New Roman"/>
+          <w:color w:val="262626"/>
         </w:rPr>
       </w:pPr>
       <w:r>
@@ -2618,13 +2086,12 @@
           <w:rFonts w:ascii="Montserrat-Regular" w:eastAsia="Times New Roman" w:hAnsi="Montserrat-Regular" w:cs="Times New Roman"/>
           <w:noProof/>
           <w:color w:val="262626"/>
-          <w:u w:val="single"/>
         </w:rPr>
         <w:drawing>
-          <wp:inline distT="0" distB="0" distL="0" distR="0" wp14:anchorId="71456E33" wp14:editId="46D1C318">
-            <wp:extent cx="4953691" cy="847843"/>
-            <wp:effectExtent l="0" t="0" r="0" b="9525"/>
-            <wp:docPr id="12" name="Рисунок 12"/>
+          <wp:inline distT="0" distB="0" distL="0" distR="0" wp14:anchorId="08C3E779" wp14:editId="1051E187">
+            <wp:extent cx="1476581" cy="847843"/>
+            <wp:effectExtent l="0" t="0" r="9525" b="9525"/>
+            <wp:docPr id="40" name="Рисунок 40"/>
             <wp:cNvGraphicFramePr>
               <a:graphicFrameLocks xmlns:a="http://schemas.openxmlformats.org/drawingml/2006/main" noChangeAspect="1"/>
             </wp:cNvGraphicFramePr>
@@ -2644,7 +2111,7 @@
                   <pic:spPr>
                     <a:xfrm>
                       <a:off x="0" y="0"/>
-                      <a:ext cx="4953691" cy="847843"/>
+                      <a:ext cx="1476581" cy="847843"/>
                     </a:xfrm>
                     <a:prstGeom prst="rect">
                       <a:avLst/>
@@ -2656,15 +2123,24 @@
           </wp:inline>
         </w:drawing>
       </w:r>
-    </w:p>
-    <w:p>
-      <w:r>
+      <w:r>
+        <w:rPr>
+          <w:rFonts w:ascii="Montserrat-Regular" w:eastAsia="Times New Roman" w:hAnsi="Montserrat-Regular" w:cs="Times New Roman"/>
+          <w:color w:val="262626"/>
+        </w:rPr>
         <w:br w:type="page"/>
       </w:r>
     </w:p>
     <w:p>
       <w:pPr>
-        <w:pStyle w:val="a4"/>
+        <w:rPr>
+          <w:rFonts w:ascii="Montserrat-Regular" w:eastAsia="Times New Roman" w:hAnsi="Montserrat-Regular" w:cs="Times New Roman"/>
+          <w:color w:val="262626"/>
+        </w:rPr>
+      </w:pPr>
+    </w:p>
+    <w:p>
+      <w:pPr>
         <w:numPr>
           <w:ilvl w:val="0"/>
           <w:numId w:val="2"/>
@@ -2680,25 +2156,83 @@
           <w:rFonts w:ascii="Montserrat-Regular" w:eastAsia="Times New Roman" w:hAnsi="Montserrat-Regular" w:cs="Times New Roman"/>
           <w:color w:val="262626"/>
         </w:rPr>
-        <w:lastRenderedPageBreak/>
-        <w:t>Выполнить перегрузку оператора присваивания объекту производного класса объектов базового класса (С++).</w:t>
-      </w:r>
-    </w:p>
-    <w:p>
-      <w:pPr>
-        <w:rPr>
-          <w:lang w:val="en-US"/>
-        </w:rPr>
-      </w:pPr>
-      <w:r>
-        <w:rPr>
+        <w:t xml:space="preserve">Продемонстрировать в конструкторе производного класса с параметрами вызов конструктора базового класса (на С++ и </w:t>
+      </w:r>
+      <w:proofErr w:type="spellStart"/>
+      <w:r>
+        <w:rPr>
+          <w:rFonts w:ascii="Montserrat-Regular" w:eastAsia="Times New Roman" w:hAnsi="Montserrat-Regular" w:cs="Times New Roman"/>
+          <w:color w:val="262626"/>
+        </w:rPr>
+        <w:t>Java</w:t>
+      </w:r>
+      <w:proofErr w:type="spellEnd"/>
+      <w:r>
+        <w:rPr>
+          <w:rFonts w:ascii="Montserrat-Regular" w:eastAsia="Times New Roman" w:hAnsi="Montserrat-Regular" w:cs="Times New Roman"/>
+          <w:color w:val="262626"/>
+        </w:rPr>
+        <w:t>);</w:t>
+      </w:r>
+    </w:p>
+    <w:p>
+      <w:pPr>
+        <w:spacing w:before="100" w:beforeAutospacing="1" w:after="100" w:afterAutospacing="1" w:line="240" w:lineRule="auto"/>
+        <w:ind w:left="360"/>
+        <w:rPr>
+          <w:rFonts w:ascii="Montserrat-Regular" w:eastAsia="Times New Roman" w:hAnsi="Montserrat-Regular" w:cs="Times New Roman"/>
+          <w:color w:val="262626"/>
+          <w:u w:val="single"/>
+        </w:rPr>
+      </w:pPr>
+      <w:r>
+        <w:rPr>
+          <w:rFonts w:ascii="Montserrat-Regular" w:eastAsia="Times New Roman" w:hAnsi="Montserrat-Regular" w:cs="Times New Roman"/>
+          <w:color w:val="262626"/>
+          <w:u w:val="single"/>
+        </w:rPr>
+        <w:t xml:space="preserve">Вызов конструктора базового класса </w:t>
+      </w:r>
+      <w:proofErr w:type="spellStart"/>
+      <w:r>
+        <w:rPr>
+          <w:rFonts w:ascii="Montserrat-Regular" w:eastAsia="Times New Roman" w:hAnsi="Montserrat-Regular" w:cs="Times New Roman"/>
+          <w:color w:val="262626"/>
+          <w:u w:val="single"/>
+          <w:lang w:val="en-GB"/>
+        </w:rPr>
+        <w:t>Analyzer</w:t>
+      </w:r>
+      <w:proofErr w:type="spellEnd"/>
+      <w:r>
+        <w:rPr>
+          <w:rFonts w:ascii="Montserrat-Regular" w:eastAsia="Times New Roman" w:hAnsi="Montserrat-Regular" w:cs="Times New Roman"/>
+          <w:color w:val="262626"/>
+          <w:u w:val="single"/>
+        </w:rPr>
+        <w:t xml:space="preserve"> в конструкторе производного.</w:t>
+      </w:r>
+    </w:p>
+    <w:p>
+      <w:pPr>
+        <w:spacing w:before="100" w:beforeAutospacing="1" w:after="100" w:afterAutospacing="1" w:line="240" w:lineRule="auto"/>
+        <w:ind w:left="360"/>
+        <w:rPr>
+          <w:rFonts w:ascii="Montserrat-Regular" w:eastAsia="Times New Roman" w:hAnsi="Montserrat-Regular" w:cs="Times New Roman"/>
+          <w:color w:val="262626"/>
+        </w:rPr>
+      </w:pPr>
+      <w:r>
+        <w:rPr>
+          <w:rFonts w:ascii="Montserrat-Regular" w:eastAsia="Times New Roman" w:hAnsi="Montserrat-Regular" w:cs="Times New Roman"/>
           <w:noProof/>
+          <w:color w:val="262626"/>
         </w:rPr>
         <w:drawing>
-          <wp:inline distT="0" distB="0" distL="0" distR="0" wp14:anchorId="209BC820" wp14:editId="32367D49">
-            <wp:extent cx="5940425" cy="902970"/>
-            <wp:effectExtent l="0" t="0" r="3175" b="0"/>
-            <wp:docPr id="2" name="Рисунок 2"/>
+          <wp:inline distT="0" distB="0" distL="0" distR="0" wp14:anchorId="221672E3" wp14:editId="5BC92703">
+            <wp:extent cx="5582429" cy="2676899"/>
+            <wp:effectExtent l="0" t="0" r="0" b="9525"/>
+            <wp:docPr id="10" name="Рисунок 10"/>
             <wp:cNvGraphicFramePr>
               <a:graphicFrameLocks xmlns:a="http://schemas.openxmlformats.org/drawingml/2006/main" noChangeAspect="1"/>
             </wp:cNvGraphicFramePr>
@@ -2718,7 +2252,7 @@
                   <pic:spPr>
                     <a:xfrm>
                       <a:off x="0" y="0"/>
-                      <a:ext cx="5940425" cy="902970"/>
+                      <a:ext cx="5582429" cy="2676899"/>
                     </a:xfrm>
                     <a:prstGeom prst="rect">
                       <a:avLst/>
@@ -2733,107 +2267,51 @@
     </w:p>
     <w:p>
       <w:pPr>
-        <w:rPr>
-          <w:lang w:val="en-US"/>
-        </w:rPr>
-      </w:pPr>
-      <w:r>
-        <w:rPr>
-          <w:lang w:val="en-US"/>
-        </w:rPr>
-        <w:br w:type="page"/>
-      </w:r>
-    </w:p>
-    <w:p>
-      <w:pPr>
-        <w:pStyle w:val="a4"/>
-        <w:numPr>
-          <w:ilvl w:val="0"/>
-          <w:numId w:val="2"/>
-        </w:numPr>
         <w:spacing w:before="100" w:beforeAutospacing="1" w:after="100" w:afterAutospacing="1" w:line="240" w:lineRule="auto"/>
-        <w:rPr>
-          <w:rFonts w:ascii="Montserrat-Regular" w:eastAsia="Times New Roman" w:hAnsi="Montserrat-Regular" w:cs="Times New Roman"/>
-          <w:color w:val="262626"/>
-        </w:rPr>
-      </w:pPr>
-      <w:r>
-        <w:rPr>
-          <w:rFonts w:ascii="Montserrat-Regular" w:eastAsia="Times New Roman" w:hAnsi="Montserrat-Regular" w:cs="Times New Roman"/>
-          <w:color w:val="262626"/>
-        </w:rPr>
-        <w:lastRenderedPageBreak/>
-        <w:t>Заменить метод</w:t>
-      </w:r>
-      <w:r>
-        <w:rPr>
-          <w:rFonts w:ascii="Montserrat-Regular" w:eastAsia="Times New Roman" w:hAnsi="Montserrat-Regular" w:cs="Times New Roman"/>
-          <w:color w:val="262626"/>
-        </w:rPr>
-        <w:t xml:space="preserve">ы </w:t>
+        <w:ind w:left="360"/>
+        <w:rPr>
+          <w:rFonts w:ascii="Montserrat-Regular" w:eastAsia="Times New Roman" w:hAnsi="Montserrat-Regular" w:cs="Times New Roman"/>
+          <w:color w:val="262626"/>
+          <w:u w:val="single"/>
+        </w:rPr>
+      </w:pPr>
+      <w:r>
+        <w:rPr>
+          <w:rFonts w:ascii="Montserrat-Regular" w:eastAsia="Times New Roman" w:hAnsi="Montserrat-Regular" w:cs="Times New Roman"/>
+          <w:color w:val="262626"/>
+          <w:u w:val="single"/>
+        </w:rPr>
+        <w:t xml:space="preserve">Вызов конструктора базового класса </w:t>
       </w:r>
       <w:proofErr w:type="spellStart"/>
       <w:r>
         <w:rPr>
           <w:rFonts w:ascii="Montserrat-Regular" w:eastAsia="Times New Roman" w:hAnsi="Montserrat-Regular" w:cs="Times New Roman"/>
           <w:color w:val="262626"/>
-        </w:rPr>
-        <w:t>Display</w:t>
+          <w:u w:val="single"/>
+          <w:lang w:val="en-GB"/>
+        </w:rPr>
+        <w:t>Lexer</w:t>
       </w:r>
       <w:proofErr w:type="spellEnd"/>
       <w:r>
         <w:rPr>
           <w:rFonts w:ascii="Montserrat-Regular" w:eastAsia="Times New Roman" w:hAnsi="Montserrat-Regular" w:cs="Times New Roman"/>
           <w:color w:val="262626"/>
-        </w:rPr>
-        <w:t xml:space="preserve"> используя операции &lt;&lt; </w:t>
-      </w:r>
-      <w:r>
-        <w:rPr>
-          <w:rFonts w:ascii="Montserrat-Regular" w:eastAsia="Times New Roman" w:hAnsi="Montserrat-Regular" w:cs="Times New Roman"/>
-          <w:color w:val="262626"/>
-        </w:rPr>
-        <w:t xml:space="preserve">для C++ и метод </w:t>
-      </w:r>
-      <w:proofErr w:type="spellStart"/>
-      <w:r>
-        <w:rPr>
-          <w:rFonts w:ascii="Montserrat-Regular" w:eastAsia="Times New Roman" w:hAnsi="Montserrat-Regular" w:cs="Times New Roman"/>
-          <w:color w:val="262626"/>
-        </w:rPr>
-        <w:t>toString</w:t>
-      </w:r>
-      <w:proofErr w:type="spellEnd"/>
-      <w:r>
-        <w:rPr>
-          <w:rFonts w:ascii="Montserrat-Regular" w:eastAsia="Times New Roman" w:hAnsi="Montserrat-Regular" w:cs="Times New Roman"/>
-          <w:color w:val="262626"/>
-        </w:rPr>
-        <w:t xml:space="preserve"> для </w:t>
-      </w:r>
-      <w:proofErr w:type="spellStart"/>
-      <w:r>
-        <w:rPr>
-          <w:rFonts w:ascii="Montserrat-Regular" w:eastAsia="Times New Roman" w:hAnsi="Montserrat-Regular" w:cs="Times New Roman"/>
-          <w:color w:val="262626"/>
-        </w:rPr>
-        <w:t>Java</w:t>
-      </w:r>
-      <w:proofErr w:type="spellEnd"/>
-      <w:r>
-        <w:rPr>
-          <w:rFonts w:ascii="Montserrat-Regular" w:eastAsia="Times New Roman" w:hAnsi="Montserrat-Regular" w:cs="Times New Roman"/>
-          <w:color w:val="262626"/>
-        </w:rPr>
-        <w:t>;</w:t>
+          <w:u w:val="single"/>
+        </w:rPr>
+        <w:t xml:space="preserve"> в конструкторе производного.</w:t>
       </w:r>
     </w:p>
     <w:p>
       <w:pPr>
         <w:spacing w:before="100" w:beforeAutospacing="1" w:after="100" w:afterAutospacing="1" w:line="240" w:lineRule="auto"/>
-        <w:rPr>
-          <w:rFonts w:ascii="Montserrat-Regular" w:eastAsia="Times New Roman" w:hAnsi="Montserrat-Regular" w:cs="Times New Roman"/>
-          <w:color w:val="262626"/>
+        <w:ind w:left="360"/>
+        <w:rPr>
+          <w:rFonts w:ascii="Montserrat-Regular" w:eastAsia="Times New Roman" w:hAnsi="Montserrat-Regular" w:cs="Times New Roman"/>
+          <w:color w:val="262626"/>
+          <w:u w:val="single"/>
+          <w:lang w:val="en-GB"/>
         </w:rPr>
       </w:pPr>
       <w:r>
@@ -2841,12 +2319,13 @@
           <w:rFonts w:ascii="Montserrat-Regular" w:eastAsia="Times New Roman" w:hAnsi="Montserrat-Regular" w:cs="Times New Roman"/>
           <w:noProof/>
           <w:color w:val="262626"/>
+          <w:u w:val="single"/>
         </w:rPr>
         <w:drawing>
-          <wp:inline distT="0" distB="0" distL="0" distR="0" wp14:anchorId="0C9AB841" wp14:editId="2C729E7F">
-            <wp:extent cx="5544324" cy="2019582"/>
-            <wp:effectExtent l="0" t="0" r="0" b="0"/>
-            <wp:docPr id="9" name="Рисунок 9"/>
+          <wp:inline distT="0" distB="0" distL="0" distR="0" wp14:anchorId="01A0D1DF" wp14:editId="0B26B16F">
+            <wp:extent cx="5940425" cy="795655"/>
+            <wp:effectExtent l="0" t="0" r="3175" b="4445"/>
+            <wp:docPr id="11" name="Рисунок 11"/>
             <wp:cNvGraphicFramePr>
               <a:graphicFrameLocks xmlns:a="http://schemas.openxmlformats.org/drawingml/2006/main" noChangeAspect="1"/>
             </wp:cNvGraphicFramePr>
@@ -2866,7 +2345,7 @@
                   <pic:spPr>
                     <a:xfrm>
                       <a:off x="0" y="0"/>
-                      <a:ext cx="5544324" cy="2019582"/>
+                      <a:ext cx="5940425" cy="795655"/>
                     </a:xfrm>
                     <a:prstGeom prst="rect">
                       <a:avLst/>
@@ -2881,97 +2360,48 @@
     </w:p>
     <w:p>
       <w:pPr>
-        <w:rPr>
-          <w:rFonts w:ascii="Montserrat-Regular" w:eastAsia="Times New Roman" w:hAnsi="Montserrat-Regular" w:cs="Times New Roman"/>
-          <w:color w:val="262626"/>
-        </w:rPr>
-      </w:pPr>
-      <w:r>
-        <w:rPr>
-          <w:rFonts w:ascii="Montserrat-Regular" w:eastAsia="Times New Roman" w:hAnsi="Montserrat-Regular" w:cs="Times New Roman"/>
-          <w:color w:val="262626"/>
-        </w:rPr>
-        <w:br w:type="page"/>
-      </w:r>
-    </w:p>
-    <w:p>
-      <w:pPr>
-        <w:pStyle w:val="a4"/>
-        <w:numPr>
-          <w:ilvl w:val="0"/>
-          <w:numId w:val="2"/>
-        </w:numPr>
         <w:spacing w:before="100" w:beforeAutospacing="1" w:after="100" w:afterAutospacing="1" w:line="240" w:lineRule="auto"/>
-        <w:rPr>
-          <w:rFonts w:ascii="Montserrat-Regular" w:eastAsia="Times New Roman" w:hAnsi="Montserrat-Regular" w:cs="Times New Roman"/>
-          <w:color w:val="262626"/>
-        </w:rPr>
-      </w:pPr>
-      <w:r>
-        <w:rPr>
-          <w:rFonts w:ascii="Montserrat-Regular" w:eastAsia="Times New Roman" w:hAnsi="Montserrat-Regular" w:cs="Times New Roman"/>
-          <w:color w:val="262626"/>
-        </w:rPr>
-        <w:lastRenderedPageBreak/>
-        <w:t>Придумать разумное использование виртуальных функций и создать их в вашем проекте. Вызов виртуальной функции продем</w:t>
-      </w:r>
-      <w:r>
-        <w:rPr>
-          <w:rFonts w:ascii="Montserrat-Regular" w:eastAsia="Times New Roman" w:hAnsi="Montserrat-Regular" w:cs="Times New Roman"/>
-          <w:color w:val="262626"/>
-        </w:rPr>
-        <w:t>онстрировать через ее вызов не</w:t>
-      </w:r>
-      <w:r>
-        <w:rPr>
-          <w:rFonts w:ascii="Montserrat-Regular" w:eastAsia="Times New Roman" w:hAnsi="Montserrat-Regular" w:cs="Times New Roman"/>
-          <w:color w:val="262626"/>
-        </w:rPr>
-        <w:t>виртуальной функцией базового класса и через динамические объекты базового и производного классов после присваивания указателя. Продемонстрировать изменение работы программы, если функция не виртуальная (С++).</w:t>
+        <w:ind w:left="360"/>
+        <w:rPr>
+          <w:rFonts w:ascii="Montserrat-Regular" w:eastAsia="Times New Roman" w:hAnsi="Montserrat-Regular" w:cs="Times New Roman"/>
+          <w:color w:val="262626"/>
+          <w:u w:val="single"/>
+        </w:rPr>
+      </w:pPr>
+      <w:r>
+        <w:rPr>
+          <w:rFonts w:ascii="Montserrat-Regular" w:eastAsia="Times New Roman" w:hAnsi="Montserrat-Regular" w:cs="Times New Roman"/>
+          <w:color w:val="262626"/>
+          <w:u w:val="single"/>
+        </w:rPr>
+        <w:t xml:space="preserve">Вызов конструктора базового класса </w:t>
+      </w:r>
+      <w:r>
+        <w:rPr>
+          <w:rFonts w:ascii="Montserrat-Regular" w:eastAsia="Times New Roman" w:hAnsi="Montserrat-Regular" w:cs="Times New Roman"/>
+          <w:color w:val="262626"/>
+          <w:u w:val="single"/>
+          <w:lang w:val="en-GB"/>
+        </w:rPr>
+        <w:t>Parser</w:t>
+      </w:r>
+      <w:r>
+        <w:rPr>
+          <w:rFonts w:ascii="Montserrat-Regular" w:eastAsia="Times New Roman" w:hAnsi="Montserrat-Regular" w:cs="Times New Roman"/>
+          <w:color w:val="262626"/>
+          <w:u w:val="single"/>
+        </w:rPr>
+        <w:t xml:space="preserve"> в конструкторе производного.</w:t>
       </w:r>
     </w:p>
     <w:p>
       <w:pPr>
         <w:spacing w:before="100" w:beforeAutospacing="1" w:after="100" w:afterAutospacing="1" w:line="240" w:lineRule="auto"/>
-        <w:rPr>
-          <w:rFonts w:ascii="Montserrat-Regular" w:eastAsia="Times New Roman" w:hAnsi="Montserrat-Regular" w:cs="Times New Roman"/>
-          <w:color w:val="262626"/>
-          <w:u w:val="single"/>
-        </w:rPr>
-      </w:pPr>
-      <w:r>
-        <w:rPr>
-          <w:rFonts w:ascii="Montserrat-Regular" w:eastAsia="Times New Roman" w:hAnsi="Montserrat-Regular" w:cs="Times New Roman"/>
-          <w:color w:val="262626"/>
-          <w:u w:val="single"/>
-        </w:rPr>
-        <w:t xml:space="preserve">Виртуальная функция в базовом классе </w:t>
-      </w:r>
-      <w:r>
-        <w:rPr>
-          <w:rFonts w:ascii="Montserrat-Regular" w:eastAsia="Times New Roman" w:hAnsi="Montserrat-Regular" w:cs="Times New Roman"/>
-          <w:color w:val="262626"/>
-          <w:u w:val="single"/>
-          <w:lang w:val="en-GB"/>
-        </w:rPr>
-        <w:t>Parser</w:t>
-      </w:r>
-      <w:r>
-        <w:rPr>
-          <w:rFonts w:ascii="Montserrat-Regular" w:eastAsia="Times New Roman" w:hAnsi="Montserrat-Regular" w:cs="Times New Roman"/>
-          <w:color w:val="262626"/>
-          <w:u w:val="single"/>
-        </w:rPr>
-        <w:t>.</w:t>
-      </w:r>
-    </w:p>
-    <w:p>
-      <w:pPr>
-        <w:spacing w:before="100" w:beforeAutospacing="1" w:after="100" w:afterAutospacing="1" w:line="240" w:lineRule="auto"/>
-        <w:rPr>
-          <w:rFonts w:ascii="Montserrat-Regular" w:eastAsia="Times New Roman" w:hAnsi="Montserrat-Regular" w:cs="Times New Roman"/>
-          <w:color w:val="262626"/>
-          <w:lang w:val="en-GB"/>
+        <w:ind w:left="360"/>
+        <w:rPr>
+          <w:rFonts w:ascii="Montserrat-Regular" w:eastAsia="Times New Roman" w:hAnsi="Montserrat-Regular" w:cs="Times New Roman"/>
+          <w:color w:val="262626"/>
+          <w:u w:val="single"/>
         </w:rPr>
       </w:pPr>
       <w:r>
@@ -2979,12 +2409,13 @@
           <w:rFonts w:ascii="Montserrat-Regular" w:eastAsia="Times New Roman" w:hAnsi="Montserrat-Regular" w:cs="Times New Roman"/>
           <w:noProof/>
           <w:color w:val="262626"/>
+          <w:u w:val="single"/>
         </w:rPr>
         <w:drawing>
-          <wp:inline distT="0" distB="0" distL="0" distR="0" wp14:anchorId="3F7E35D2" wp14:editId="22C9510E">
-            <wp:extent cx="3200847" cy="3181794"/>
-            <wp:effectExtent l="0" t="0" r="0" b="0"/>
-            <wp:docPr id="13" name="Рисунок 13"/>
+          <wp:inline distT="0" distB="0" distL="0" distR="0" wp14:anchorId="71456E33" wp14:editId="46D1C318">
+            <wp:extent cx="4953691" cy="847843"/>
+            <wp:effectExtent l="0" t="0" r="0" b="9525"/>
+            <wp:docPr id="12" name="Рисунок 12"/>
             <wp:cNvGraphicFramePr>
               <a:graphicFrameLocks xmlns:a="http://schemas.openxmlformats.org/drawingml/2006/main" noChangeAspect="1"/>
             </wp:cNvGraphicFramePr>
@@ -3004,7 +2435,7 @@
                   <pic:spPr>
                     <a:xfrm>
                       <a:off x="0" y="0"/>
-                      <a:ext cx="3200847" cy="3181794"/>
+                      <a:ext cx="4953691" cy="847843"/>
                     </a:xfrm>
                     <a:prstGeom prst="rect">
                       <a:avLst/>
@@ -3018,32 +2449,47 @@
       </w:r>
     </w:p>
     <w:p>
-      <w:pPr>
-        <w:rPr>
-          <w:rFonts w:ascii="Montserrat-Regular" w:eastAsia="Times New Roman" w:hAnsi="Montserrat-Regular" w:cs="Times New Roman"/>
-          <w:color w:val="262626"/>
-          <w:u w:val="single"/>
-        </w:rPr>
-      </w:pPr>
-      <w:r>
-        <w:rPr>
-          <w:rFonts w:ascii="Montserrat-Regular" w:eastAsia="Times New Roman" w:hAnsi="Montserrat-Regular" w:cs="Times New Roman"/>
-          <w:color w:val="262626"/>
-          <w:u w:val="single"/>
-        </w:rPr>
-        <w:t>Динамическое связывание.</w:t>
-      </w:r>
-    </w:p>
-    <w:p>
+      <w:r>
+        <w:br w:type="page"/>
+      </w:r>
+    </w:p>
+    <w:p>
+      <w:pPr>
+        <w:pStyle w:val="a4"/>
+        <w:numPr>
+          <w:ilvl w:val="0"/>
+          <w:numId w:val="2"/>
+        </w:numPr>
+        <w:spacing w:before="100" w:beforeAutospacing="1" w:after="100" w:afterAutospacing="1" w:line="240" w:lineRule="auto"/>
+        <w:rPr>
+          <w:rFonts w:ascii="Montserrat-Regular" w:eastAsia="Times New Roman" w:hAnsi="Montserrat-Regular" w:cs="Times New Roman"/>
+          <w:color w:val="262626"/>
+        </w:rPr>
+      </w:pPr>
+      <w:r>
+        <w:rPr>
+          <w:rFonts w:ascii="Montserrat-Regular" w:eastAsia="Times New Roman" w:hAnsi="Montserrat-Regular" w:cs="Times New Roman"/>
+          <w:color w:val="262626"/>
+        </w:rPr>
+        <w:lastRenderedPageBreak/>
+        <w:t>Выполнить перегрузку оператора присваивания объекту производного класса объектов базового класса (С++).</w:t>
+      </w:r>
+    </w:p>
+    <w:p>
+      <w:pPr>
+        <w:rPr>
+          <w:lang w:val="en-US"/>
+        </w:rPr>
+      </w:pPr>
       <w:r>
         <w:rPr>
           <w:noProof/>
         </w:rPr>
         <w:drawing>
-          <wp:inline distT="0" distB="0" distL="0" distR="0" wp14:anchorId="7706AD68" wp14:editId="6D9C64C9">
-            <wp:extent cx="4286848" cy="2238687"/>
-            <wp:effectExtent l="0" t="0" r="0" b="9525"/>
-            <wp:docPr id="14" name="Рисунок 14"/>
+          <wp:inline distT="0" distB="0" distL="0" distR="0" wp14:anchorId="209BC820" wp14:editId="32367D49">
+            <wp:extent cx="5940425" cy="902970"/>
+            <wp:effectExtent l="0" t="0" r="3175" b="0"/>
+            <wp:docPr id="2" name="Рисунок 2"/>
             <wp:cNvGraphicFramePr>
               <a:graphicFrameLocks xmlns:a="http://schemas.openxmlformats.org/drawingml/2006/main" noChangeAspect="1"/>
             </wp:cNvGraphicFramePr>
@@ -3063,7 +2509,7 @@
                   <pic:spPr>
                     <a:xfrm>
                       <a:off x="0" y="0"/>
-                      <a:ext cx="4286848" cy="2238687"/>
+                      <a:ext cx="5940425" cy="902970"/>
                     </a:xfrm>
                     <a:prstGeom prst="rect">
                       <a:avLst/>
@@ -3077,95 +2523,121 @@
       </w:r>
     </w:p>
     <w:p>
-      <w:r>
-        <w:t>Примечание</w:t>
-      </w:r>
-      <w:r>
-        <w:t xml:space="preserve">: </w:t>
-      </w:r>
-      <w:r>
-        <w:t xml:space="preserve">Это позволяет удобно менять алгоритм </w:t>
+      <w:pPr>
+        <w:rPr>
+          <w:lang w:val="en-US"/>
+        </w:rPr>
+      </w:pPr>
+      <w:r>
+        <w:rPr>
+          <w:lang w:val="en-US"/>
+        </w:rPr>
+        <w:br w:type="page"/>
+      </w:r>
+    </w:p>
+    <w:p>
+      <w:pPr>
+        <w:pStyle w:val="a4"/>
+        <w:numPr>
+          <w:ilvl w:val="0"/>
+          <w:numId w:val="2"/>
+        </w:numPr>
+        <w:spacing w:before="100" w:beforeAutospacing="1" w:after="100" w:afterAutospacing="1" w:line="240" w:lineRule="auto"/>
+        <w:rPr>
+          <w:rFonts w:ascii="Montserrat-Regular" w:eastAsia="Times New Roman" w:hAnsi="Montserrat-Regular" w:cs="Times New Roman"/>
+          <w:color w:val="262626"/>
+        </w:rPr>
+      </w:pPr>
+      <w:r>
+        <w:rPr>
+          <w:rFonts w:ascii="Montserrat-Regular" w:eastAsia="Times New Roman" w:hAnsi="Montserrat-Regular" w:cs="Times New Roman"/>
+          <w:color w:val="262626"/>
+        </w:rPr>
+        <w:lastRenderedPageBreak/>
+        <w:t>Заменить метод</w:t>
+      </w:r>
+      <w:r>
+        <w:rPr>
+          <w:rFonts w:ascii="Montserrat-Regular" w:eastAsia="Times New Roman" w:hAnsi="Montserrat-Regular" w:cs="Times New Roman"/>
+          <w:color w:val="262626"/>
+        </w:rPr>
+        <w:t xml:space="preserve">ы </w:t>
       </w:r>
       <w:proofErr w:type="spellStart"/>
       <w:r>
-        <w:t>парсинга</w:t>
+        <w:rPr>
+          <w:rFonts w:ascii="Montserrat-Regular" w:eastAsia="Times New Roman" w:hAnsi="Montserrat-Regular" w:cs="Times New Roman"/>
+          <w:color w:val="262626"/>
+        </w:rPr>
+        <w:t>Display</w:t>
       </w:r>
       <w:proofErr w:type="spellEnd"/>
       <w:r>
-        <w:t xml:space="preserve">. Меняя только ту часть, которая относится к </w:t>
+        <w:rPr>
+          <w:rFonts w:ascii="Montserrat-Regular" w:eastAsia="Times New Roman" w:hAnsi="Montserrat-Regular" w:cs="Times New Roman"/>
+          <w:color w:val="262626"/>
+        </w:rPr>
+        <w:t xml:space="preserve"> используя операции &lt;&lt; </w:t>
+      </w:r>
+      <w:r>
+        <w:rPr>
+          <w:rFonts w:ascii="Montserrat-Regular" w:eastAsia="Times New Roman" w:hAnsi="Montserrat-Regular" w:cs="Times New Roman"/>
+          <w:color w:val="262626"/>
+        </w:rPr>
+        <w:t xml:space="preserve">для C++ и метод </w:t>
       </w:r>
       <w:proofErr w:type="spellStart"/>
       <w:r>
-        <w:t>парсингу</w:t>
+        <w:rPr>
+          <w:rFonts w:ascii="Montserrat-Regular" w:eastAsia="Times New Roman" w:hAnsi="Montserrat-Regular" w:cs="Times New Roman"/>
+          <w:color w:val="262626"/>
+        </w:rPr>
+        <w:t>toString</w:t>
       </w:r>
       <w:proofErr w:type="spellEnd"/>
       <w:r>
-        <w:t xml:space="preserve">, а не ту, в которой вызывается функция для </w:t>
+        <w:rPr>
+          <w:rFonts w:ascii="Montserrat-Regular" w:eastAsia="Times New Roman" w:hAnsi="Montserrat-Regular" w:cs="Times New Roman"/>
+          <w:color w:val="262626"/>
+        </w:rPr>
+        <w:t xml:space="preserve"> для </w:t>
       </w:r>
       <w:proofErr w:type="spellStart"/>
       <w:r>
-        <w:t>парсинга</w:t>
+        <w:rPr>
+          <w:rFonts w:ascii="Montserrat-Regular" w:eastAsia="Times New Roman" w:hAnsi="Montserrat-Regular" w:cs="Times New Roman"/>
+          <w:color w:val="262626"/>
+        </w:rPr>
+        <w:t>Java</w:t>
       </w:r>
       <w:proofErr w:type="spellEnd"/>
       <w:r>
-        <w:t>.</w:t>
-      </w:r>
-    </w:p>
-    <w:p>
-      <w:pPr>
-        <w:rPr>
-          <w:u w:val="single"/>
-        </w:rPr>
-      </w:pPr>
-      <w:r>
-        <w:rPr>
-          <w:u w:val="single"/>
-        </w:rPr>
-        <w:br w:type="page"/>
-      </w:r>
-    </w:p>
-    <w:p>
-      <w:pPr>
-        <w:rPr>
-          <w:u w:val="single"/>
-        </w:rPr>
-      </w:pPr>
-      <w:r>
-        <w:rPr>
-          <w:u w:val="single"/>
-        </w:rPr>
-        <w:lastRenderedPageBreak/>
-        <w:t>Практический пример</w:t>
-      </w:r>
-      <w:r>
-        <w:rPr>
-          <w:u w:val="single"/>
-        </w:rPr>
-        <w:t>.</w:t>
-      </w:r>
-    </w:p>
-    <w:p>
-      <w:r>
-        <w:t>Ничего не подкрашивается.</w:t>
-      </w:r>
-    </w:p>
-    <w:p>
-      <w:pPr>
-        <w:rPr>
-          <w:u w:val="single"/>
-          <w:lang w:val="en-GB"/>
-        </w:rPr>
-      </w:pPr>
-      <w:r>
-        <w:rPr>
-          <w:u w:val="single"/>
-          <w:lang w:val="en-US"/>
+        <w:rPr>
+          <w:rFonts w:ascii="Montserrat-Regular" w:eastAsia="Times New Roman" w:hAnsi="Montserrat-Regular" w:cs="Times New Roman"/>
+          <w:color w:val="262626"/>
+        </w:rPr>
+        <w:t>;</w:t>
+      </w:r>
+    </w:p>
+    <w:p>
+      <w:pPr>
+        <w:spacing w:before="100" w:beforeAutospacing="1" w:after="100" w:afterAutospacing="1" w:line="240" w:lineRule="auto"/>
+        <w:rPr>
+          <w:rFonts w:ascii="Montserrat-Regular" w:eastAsia="Times New Roman" w:hAnsi="Montserrat-Regular" w:cs="Times New Roman"/>
+          <w:color w:val="262626"/>
+        </w:rPr>
+      </w:pPr>
+      <w:r>
+        <w:rPr>
+          <w:rFonts w:ascii="Montserrat-Regular" w:eastAsia="Times New Roman" w:hAnsi="Montserrat-Regular" w:cs="Times New Roman"/>
+          <w:noProof/>
+          <w:color w:val="262626"/>
         </w:rPr>
         <w:drawing>
-          <wp:inline distT="0" distB="0" distL="0" distR="0" wp14:anchorId="73CE8049" wp14:editId="5E1B0932">
-            <wp:extent cx="4791744" cy="1810003"/>
+          <wp:inline distT="0" distB="0" distL="0" distR="0" wp14:anchorId="0C9AB841" wp14:editId="2C729E7F">
+            <wp:extent cx="5544324" cy="2019582"/>
             <wp:effectExtent l="0" t="0" r="0" b="0"/>
-            <wp:docPr id="5" name="Рисунок 5"/>
+            <wp:docPr id="9" name="Рисунок 9"/>
             <wp:cNvGraphicFramePr>
               <a:graphicFrameLocks xmlns:a="http://schemas.openxmlformats.org/drawingml/2006/main" noChangeAspect="1"/>
             </wp:cNvGraphicFramePr>
@@ -3185,7 +2657,7 @@
                   <pic:spPr>
                     <a:xfrm>
                       <a:off x="0" y="0"/>
-                      <a:ext cx="4791744" cy="1810003"/>
+                      <a:ext cx="5544324" cy="2019582"/>
                     </a:xfrm>
                     <a:prstGeom prst="rect">
                       <a:avLst/>
@@ -3201,47 +2673,109 @@
     <w:p>
       <w:pPr>
         <w:rPr>
-          <w:u w:val="single"/>
-        </w:rPr>
-      </w:pPr>
-      <w:r>
-        <w:t>В</w:t>
-      </w:r>
-      <w:r>
-        <w:t xml:space="preserve"> </w:t>
-      </w:r>
-      <w:r>
-        <w:t>меню выбираем</w:t>
-      </w:r>
-      <w:r>
-        <w:t xml:space="preserve"> </w:t>
-      </w:r>
-      <w:proofErr w:type="gramStart"/>
-      <w:r>
-        <w:t>другой язык</w:t>
-      </w:r>
-      <w:proofErr w:type="gramEnd"/>
-      <w:r>
-        <w:t xml:space="preserve"> и подсветка появилась</w:t>
-      </w:r>
-    </w:p>
-    <w:p>
-      <w:pPr>
-        <w:rPr>
+          <w:rFonts w:ascii="Montserrat-Regular" w:eastAsia="Times New Roman" w:hAnsi="Montserrat-Regular" w:cs="Times New Roman"/>
+          <w:color w:val="262626"/>
+        </w:rPr>
+      </w:pPr>
+      <w:r>
+        <w:rPr>
+          <w:rFonts w:ascii="Montserrat-Regular" w:eastAsia="Times New Roman" w:hAnsi="Montserrat-Regular" w:cs="Times New Roman"/>
+          <w:color w:val="262626"/>
+        </w:rPr>
+        <w:br w:type="page"/>
+      </w:r>
+    </w:p>
+    <w:p>
+      <w:pPr>
+        <w:pStyle w:val="a4"/>
+        <w:numPr>
+          <w:ilvl w:val="0"/>
+          <w:numId w:val="2"/>
+        </w:numPr>
+        <w:spacing w:before="100" w:beforeAutospacing="1" w:after="100" w:afterAutospacing="1" w:line="240" w:lineRule="auto"/>
+        <w:rPr>
+          <w:rFonts w:ascii="Montserrat-Regular" w:eastAsia="Times New Roman" w:hAnsi="Montserrat-Regular" w:cs="Times New Roman"/>
+          <w:color w:val="262626"/>
+        </w:rPr>
+      </w:pPr>
+      <w:r>
+        <w:rPr>
+          <w:rFonts w:ascii="Montserrat-Regular" w:eastAsia="Times New Roman" w:hAnsi="Montserrat-Regular" w:cs="Times New Roman"/>
+          <w:color w:val="262626"/>
+        </w:rPr>
+        <w:lastRenderedPageBreak/>
+        <w:t>Придумать разумное использование виртуальных функций и создать их в вашем проекте. Вызов виртуальной функции продем</w:t>
+      </w:r>
+      <w:r>
+        <w:rPr>
+          <w:rFonts w:ascii="Montserrat-Regular" w:eastAsia="Times New Roman" w:hAnsi="Montserrat-Regular" w:cs="Times New Roman"/>
+          <w:color w:val="262626"/>
+        </w:rPr>
+        <w:t>онстрировать через ее вызов не</w:t>
+      </w:r>
+      <w:r>
+        <w:rPr>
+          <w:rFonts w:ascii="Montserrat-Regular" w:eastAsia="Times New Roman" w:hAnsi="Montserrat-Regular" w:cs="Times New Roman"/>
+          <w:color w:val="262626"/>
+        </w:rPr>
+        <w:t>виртуальной функцией базового класса и через динамические объекты базового и производного классов после присваивания указателя. Продемонстрировать изменение работы программы, если функция не виртуальная (С++).</w:t>
+      </w:r>
+    </w:p>
+    <w:p>
+      <w:pPr>
+        <w:spacing w:before="100" w:beforeAutospacing="1" w:after="100" w:afterAutospacing="1" w:line="240" w:lineRule="auto"/>
+        <w:rPr>
+          <w:rFonts w:ascii="Montserrat-Regular" w:eastAsia="Times New Roman" w:hAnsi="Montserrat-Regular" w:cs="Times New Roman"/>
+          <w:color w:val="262626"/>
+          <w:u w:val="single"/>
+        </w:rPr>
+      </w:pPr>
+      <w:r>
+        <w:rPr>
+          <w:rFonts w:ascii="Montserrat-Regular" w:eastAsia="Times New Roman" w:hAnsi="Montserrat-Regular" w:cs="Times New Roman"/>
+          <w:color w:val="262626"/>
+          <w:u w:val="single"/>
+        </w:rPr>
+        <w:t xml:space="preserve">Виртуальная функция в базовом классе </w:t>
+      </w:r>
+      <w:r>
+        <w:rPr>
+          <w:rFonts w:ascii="Montserrat-Regular" w:eastAsia="Times New Roman" w:hAnsi="Montserrat-Regular" w:cs="Times New Roman"/>
+          <w:color w:val="262626"/>
           <w:u w:val="single"/>
           <w:lang w:val="en-GB"/>
         </w:rPr>
-      </w:pPr>
-      <w:r>
-        <w:rPr>
-          <w:u w:val="single"/>
+        <w:t>Parser</w:t>
+      </w:r>
+      <w:r>
+        <w:rPr>
+          <w:rFonts w:ascii="Montserrat-Regular" w:eastAsia="Times New Roman" w:hAnsi="Montserrat-Regular" w:cs="Times New Roman"/>
+          <w:color w:val="262626"/>
+          <w:u w:val="single"/>
+        </w:rPr>
+        <w:t>.</w:t>
+      </w:r>
+    </w:p>
+    <w:p>
+      <w:pPr>
+        <w:spacing w:before="100" w:beforeAutospacing="1" w:after="100" w:afterAutospacing="1" w:line="240" w:lineRule="auto"/>
+        <w:rPr>
+          <w:rFonts w:ascii="Montserrat-Regular" w:eastAsia="Times New Roman" w:hAnsi="Montserrat-Regular" w:cs="Times New Roman"/>
+          <w:color w:val="262626"/>
           <w:lang w:val="en-GB"/>
         </w:rPr>
+      </w:pPr>
+      <w:r>
+        <w:rPr>
+          <w:rFonts w:ascii="Montserrat-Regular" w:eastAsia="Times New Roman" w:hAnsi="Montserrat-Regular" w:cs="Times New Roman"/>
+          <w:noProof/>
+          <w:color w:val="262626"/>
+        </w:rPr>
         <w:drawing>
-          <wp:inline distT="0" distB="0" distL="0" distR="0" wp14:anchorId="2D9837A2" wp14:editId="4BC61759">
-            <wp:extent cx="5896798" cy="2162477"/>
-            <wp:effectExtent l="0" t="0" r="0" b="9525"/>
-            <wp:docPr id="34" name="Рисунок 34"/>
+          <wp:inline distT="0" distB="0" distL="0" distR="0" wp14:anchorId="3F7E35D2" wp14:editId="22C9510E">
+            <wp:extent cx="3200847" cy="3181794"/>
+            <wp:effectExtent l="0" t="0" r="0" b="0"/>
+            <wp:docPr id="13" name="Рисунок 13"/>
             <wp:cNvGraphicFramePr>
               <a:graphicFrameLocks xmlns:a="http://schemas.openxmlformats.org/drawingml/2006/main" noChangeAspect="1"/>
             </wp:cNvGraphicFramePr>
@@ -3261,6 +2795,263 @@
                   <pic:spPr>
                     <a:xfrm>
                       <a:off x="0" y="0"/>
+                      <a:ext cx="3200847" cy="3181794"/>
+                    </a:xfrm>
+                    <a:prstGeom prst="rect">
+                      <a:avLst/>
+                    </a:prstGeom>
+                  </pic:spPr>
+                </pic:pic>
+              </a:graphicData>
+            </a:graphic>
+          </wp:inline>
+        </w:drawing>
+      </w:r>
+    </w:p>
+    <w:p>
+      <w:pPr>
+        <w:rPr>
+          <w:rFonts w:ascii="Montserrat-Regular" w:eastAsia="Times New Roman" w:hAnsi="Montserrat-Regular" w:cs="Times New Roman"/>
+          <w:color w:val="262626"/>
+          <w:u w:val="single"/>
+        </w:rPr>
+      </w:pPr>
+      <w:r>
+        <w:rPr>
+          <w:rFonts w:ascii="Montserrat-Regular" w:eastAsia="Times New Roman" w:hAnsi="Montserrat-Regular" w:cs="Times New Roman"/>
+          <w:color w:val="262626"/>
+          <w:u w:val="single"/>
+        </w:rPr>
+        <w:t>Динамическое связывание.</w:t>
+      </w:r>
+    </w:p>
+    <w:p>
+      <w:r>
+        <w:rPr>
+          <w:noProof/>
+        </w:rPr>
+        <w:drawing>
+          <wp:inline distT="0" distB="0" distL="0" distR="0" wp14:anchorId="7706AD68" wp14:editId="6D9C64C9">
+            <wp:extent cx="4286848" cy="2238687"/>
+            <wp:effectExtent l="0" t="0" r="0" b="9525"/>
+            <wp:docPr id="14" name="Рисунок 14"/>
+            <wp:cNvGraphicFramePr>
+              <a:graphicFrameLocks xmlns:a="http://schemas.openxmlformats.org/drawingml/2006/main" noChangeAspect="1"/>
+            </wp:cNvGraphicFramePr>
+            <a:graphic xmlns:a="http://schemas.openxmlformats.org/drawingml/2006/main">
+              <a:graphicData uri="http://schemas.openxmlformats.org/drawingml/2006/picture">
+                <pic:pic xmlns:pic="http://schemas.openxmlformats.org/drawingml/2006/picture">
+                  <pic:nvPicPr>
+                    <pic:cNvPr id="1" name=""/>
+                    <pic:cNvPicPr/>
+                  </pic:nvPicPr>
+                  <pic:blipFill>
+                    <a:blip r:embed="rId22"/>
+                    <a:stretch>
+                      <a:fillRect/>
+                    </a:stretch>
+                  </pic:blipFill>
+                  <pic:spPr>
+                    <a:xfrm>
+                      <a:off x="0" y="0"/>
+                      <a:ext cx="4286848" cy="2238687"/>
+                    </a:xfrm>
+                    <a:prstGeom prst="rect">
+                      <a:avLst/>
+                    </a:prstGeom>
+                  </pic:spPr>
+                </pic:pic>
+              </a:graphicData>
+            </a:graphic>
+          </wp:inline>
+        </w:drawing>
+      </w:r>
+    </w:p>
+    <w:p>
+      <w:r>
+        <w:t>Примечание</w:t>
+      </w:r>
+      <w:r>
+        <w:t xml:space="preserve">: </w:t>
+      </w:r>
+      <w:r>
+        <w:t xml:space="preserve">Это позволяет удобно менять алгоритм </w:t>
+      </w:r>
+      <w:proofErr w:type="spellStart"/>
+      <w:r>
+        <w:t>парсинга</w:t>
+      </w:r>
+      <w:proofErr w:type="spellEnd"/>
+      <w:r>
+        <w:t xml:space="preserve">. Меняя только ту часть, которая относится к </w:t>
+      </w:r>
+      <w:proofErr w:type="spellStart"/>
+      <w:r>
+        <w:t>парсингу</w:t>
+      </w:r>
+      <w:proofErr w:type="spellEnd"/>
+      <w:r>
+        <w:t xml:space="preserve">, а не ту, в которой вызывается функция для </w:t>
+      </w:r>
+      <w:proofErr w:type="spellStart"/>
+      <w:r>
+        <w:t>парсинга</w:t>
+      </w:r>
+      <w:proofErr w:type="spellEnd"/>
+      <w:r>
+        <w:t>.</w:t>
+      </w:r>
+    </w:p>
+    <w:p>
+      <w:pPr>
+        <w:rPr>
+          <w:u w:val="single"/>
+        </w:rPr>
+      </w:pPr>
+      <w:r>
+        <w:rPr>
+          <w:u w:val="single"/>
+        </w:rPr>
+        <w:br w:type="page"/>
+      </w:r>
+    </w:p>
+    <w:p>
+      <w:pPr>
+        <w:rPr>
+          <w:u w:val="single"/>
+        </w:rPr>
+      </w:pPr>
+      <w:r>
+        <w:rPr>
+          <w:u w:val="single"/>
+        </w:rPr>
+        <w:lastRenderedPageBreak/>
+        <w:t>Практический пример</w:t>
+      </w:r>
+      <w:r>
+        <w:rPr>
+          <w:u w:val="single"/>
+        </w:rPr>
+        <w:t>.</w:t>
+      </w:r>
+    </w:p>
+    <w:p>
+      <w:r>
+        <w:t>Ничего не подкрашивается.</w:t>
+      </w:r>
+    </w:p>
+    <w:p>
+      <w:pPr>
+        <w:rPr>
+          <w:u w:val="single"/>
+          <w:lang w:val="en-GB"/>
+        </w:rPr>
+      </w:pPr>
+      <w:r>
+        <w:rPr>
+          <w:noProof/>
+          <w:u w:val="single"/>
+        </w:rPr>
+        <w:drawing>
+          <wp:inline distT="0" distB="0" distL="0" distR="0" wp14:anchorId="73CE8049" wp14:editId="5E1B0932">
+            <wp:extent cx="4791744" cy="1810003"/>
+            <wp:effectExtent l="0" t="0" r="0" b="0"/>
+            <wp:docPr id="5" name="Рисунок 5"/>
+            <wp:cNvGraphicFramePr>
+              <a:graphicFrameLocks xmlns:a="http://schemas.openxmlformats.org/drawingml/2006/main" noChangeAspect="1"/>
+            </wp:cNvGraphicFramePr>
+            <a:graphic xmlns:a="http://schemas.openxmlformats.org/drawingml/2006/main">
+              <a:graphicData uri="http://schemas.openxmlformats.org/drawingml/2006/picture">
+                <pic:pic xmlns:pic="http://schemas.openxmlformats.org/drawingml/2006/picture">
+                  <pic:nvPicPr>
+                    <pic:cNvPr id="1" name=""/>
+                    <pic:cNvPicPr/>
+                  </pic:nvPicPr>
+                  <pic:blipFill>
+                    <a:blip r:embed="rId23"/>
+                    <a:stretch>
+                      <a:fillRect/>
+                    </a:stretch>
+                  </pic:blipFill>
+                  <pic:spPr>
+                    <a:xfrm>
+                      <a:off x="0" y="0"/>
+                      <a:ext cx="4791744" cy="1810003"/>
+                    </a:xfrm>
+                    <a:prstGeom prst="rect">
+                      <a:avLst/>
+                    </a:prstGeom>
+                  </pic:spPr>
+                </pic:pic>
+              </a:graphicData>
+            </a:graphic>
+          </wp:inline>
+        </w:drawing>
+      </w:r>
+    </w:p>
+    <w:p>
+      <w:pPr>
+        <w:rPr>
+          <w:u w:val="single"/>
+        </w:rPr>
+      </w:pPr>
+      <w:r>
+        <w:t>В</w:t>
+      </w:r>
+      <w:r>
+        <w:t xml:space="preserve"> </w:t>
+      </w:r>
+      <w:r>
+        <w:t>меню выбираем</w:t>
+      </w:r>
+      <w:r>
+        <w:t xml:space="preserve"> </w:t>
+      </w:r>
+      <w:proofErr w:type="gramStart"/>
+      <w:r>
+        <w:t>другой язык</w:t>
+      </w:r>
+      <w:proofErr w:type="gramEnd"/>
+      <w:r>
+        <w:t xml:space="preserve"> и подсветка появилась</w:t>
+      </w:r>
+    </w:p>
+    <w:p>
+      <w:pPr>
+        <w:rPr>
+          <w:u w:val="single"/>
+          <w:lang w:val="en-GB"/>
+        </w:rPr>
+      </w:pPr>
+      <w:r>
+        <w:rPr>
+          <w:noProof/>
+          <w:u w:val="single"/>
+        </w:rPr>
+        <w:drawing>
+          <wp:inline distT="0" distB="0" distL="0" distR="0" wp14:anchorId="2D9837A2" wp14:editId="4BC61759">
+            <wp:extent cx="5896798" cy="2162477"/>
+            <wp:effectExtent l="0" t="0" r="0" b="9525"/>
+            <wp:docPr id="34" name="Рисунок 34"/>
+            <wp:cNvGraphicFramePr>
+              <a:graphicFrameLocks xmlns:a="http://schemas.openxmlformats.org/drawingml/2006/main" noChangeAspect="1"/>
+            </wp:cNvGraphicFramePr>
+            <a:graphic xmlns:a="http://schemas.openxmlformats.org/drawingml/2006/main">
+              <a:graphicData uri="http://schemas.openxmlformats.org/drawingml/2006/picture">
+                <pic:pic xmlns:pic="http://schemas.openxmlformats.org/drawingml/2006/picture">
+                  <pic:nvPicPr>
+                    <pic:cNvPr id="1" name=""/>
+                    <pic:cNvPicPr/>
+                  </pic:nvPicPr>
+                  <pic:blipFill>
+                    <a:blip r:embed="rId24"/>
+                    <a:stretch>
+                      <a:fillRect/>
+                    </a:stretch>
+                  </pic:blipFill>
+                  <pic:spPr>
+                    <a:xfrm>
+                      <a:off x="0" y="0"/>
                       <a:ext cx="5896798" cy="2162477"/>
                     </a:xfrm>
                     <a:prstGeom prst="rect">
@@ -3302,7 +3093,7 @@
                     </pic:cNvPicPr>
                   </pic:nvPicPr>
                   <pic:blipFill>
-                    <a:blip r:embed="rId22">
+                    <a:blip r:embed="rId25">
                       <a:extLst>
                         <a:ext uri="{28A0092B-C50C-407E-A947-70E740481C1C}">
                           <a14:useLocalDpi xmlns:a14="http://schemas.microsoft.com/office/drawing/2010/main" val="0"/>
@@ -3468,7 +3259,7 @@
                     <pic:cNvPicPr/>
                   </pic:nvPicPr>
                   <pic:blipFill>
-                    <a:blip r:embed="rId23"/>
+                    <a:blip r:embed="rId26"/>
                     <a:stretch>
                       <a:fillRect/>
                     </a:stretch>
@@ -3625,7 +3416,7 @@
                     <pic:cNvPicPr/>
                   </pic:nvPicPr>
                   <pic:blipFill>
-                    <a:blip r:embed="rId24"/>
+                    <a:blip r:embed="rId27"/>
                     <a:stretch>
                       <a:fillRect/>
                     </a:stretch>
@@ -3755,7 +3546,7 @@
           <w:lang w:val="en-GB"/>
         </w:rPr>
       </w:pPr>
-      <w:hyperlink r:id="rId25" w:history="1">
+      <w:hyperlink r:id="rId28" w:history="1">
         <w:proofErr w:type="spellStart"/>
         <w:r>
           <w:rPr>
@@ -3876,7 +3667,7 @@
                     <pic:cNvPicPr/>
                   </pic:nvPicPr>
                   <pic:blipFill>
-                    <a:blip r:embed="rId26"/>
+                    <a:blip r:embed="rId29"/>
                     <a:stretch>
                       <a:fillRect/>
                     </a:stretch>
@@ -4035,7 +3826,7 @@
         </w:rPr>
         <w:t xml:space="preserve"> </w:t>
       </w:r>
-      <w:hyperlink r:id="rId27" w:history="1">
+      <w:hyperlink r:id="rId30" w:history="1">
         <w:proofErr w:type="spellStart"/>
         <w:r>
           <w:rPr>
@@ -4174,7 +3965,7 @@
                     <pic:cNvPicPr/>
                   </pic:nvPicPr>
                   <pic:blipFill>
-                    <a:blip r:embed="rId28"/>
+                    <a:blip r:embed="rId31"/>
                     <a:stretch>
                       <a:fillRect/>
                     </a:stretch>
@@ -4247,284 +4038,6 @@
             <wp:extent cx="2619741" cy="2400635"/>
             <wp:effectExtent l="0" t="0" r="9525" b="0"/>
             <wp:docPr id="20" name="Рисунок 20"/>
-            <wp:cNvGraphicFramePr>
-              <a:graphicFrameLocks xmlns:a="http://schemas.openxmlformats.org/drawingml/2006/main" noChangeAspect="1"/>
-            </wp:cNvGraphicFramePr>
-            <a:graphic xmlns:a="http://schemas.openxmlformats.org/drawingml/2006/main">
-              <a:graphicData uri="http://schemas.openxmlformats.org/drawingml/2006/picture">
-                <pic:pic xmlns:pic="http://schemas.openxmlformats.org/drawingml/2006/picture">
-                  <pic:nvPicPr>
-                    <pic:cNvPr id="1" name=""/>
-                    <pic:cNvPicPr/>
-                  </pic:nvPicPr>
-                  <pic:blipFill>
-                    <a:blip r:embed="rId29"/>
-                    <a:stretch>
-                      <a:fillRect/>
-                    </a:stretch>
-                  </pic:blipFill>
-                  <pic:spPr>
-                    <a:xfrm>
-                      <a:off x="0" y="0"/>
-                      <a:ext cx="2619741" cy="2400635"/>
-                    </a:xfrm>
-                    <a:prstGeom prst="rect">
-                      <a:avLst/>
-                    </a:prstGeom>
-                  </pic:spPr>
-                </pic:pic>
-              </a:graphicData>
-            </a:graphic>
-          </wp:inline>
-        </w:drawing>
-      </w:r>
-    </w:p>
-    <w:p>
-      <w:pPr>
-        <w:spacing w:before="100" w:beforeAutospacing="1" w:after="100" w:afterAutospacing="1" w:line="240" w:lineRule="auto"/>
-        <w:ind w:left="360"/>
-        <w:rPr>
-          <w:rFonts w:ascii="Montserrat-Regular" w:eastAsia="Times New Roman" w:hAnsi="Montserrat-Regular" w:cs="Times New Roman"/>
-          <w:color w:val="262626"/>
-        </w:rPr>
-      </w:pPr>
-    </w:p>
-    <w:p>
-      <w:pPr>
-        <w:rPr>
-          <w:highlight w:val="yellow"/>
-          <w:u w:val="single"/>
-        </w:rPr>
-      </w:pPr>
-      <w:r>
-        <w:rPr>
-          <w:highlight w:val="yellow"/>
-          <w:u w:val="single"/>
-        </w:rPr>
-        <w:br w:type="page"/>
-      </w:r>
-    </w:p>
-    <w:p>
-      <w:pPr>
-        <w:pStyle w:val="a5"/>
-        <w:rPr>
-          <w:lang w:val="en-GB"/>
-        </w:rPr>
-      </w:pPr>
-      <w:r>
-        <w:lastRenderedPageBreak/>
-        <w:t xml:space="preserve">Часть </w:t>
-      </w:r>
-      <w:r>
-        <w:rPr>
-          <w:lang w:val="en-GB"/>
-        </w:rPr>
-        <w:t>Java</w:t>
-      </w:r>
-    </w:p>
-    <w:p>
-      <w:pPr>
-        <w:pStyle w:val="a4"/>
-        <w:numPr>
-          <w:ilvl w:val="0"/>
-          <w:numId w:val="10"/>
-        </w:numPr>
-        <w:spacing w:before="100" w:beforeAutospacing="1" w:after="100" w:afterAutospacing="1" w:line="240" w:lineRule="auto"/>
-        <w:rPr>
-          <w:rFonts w:ascii="Montserrat-Regular" w:eastAsia="Times New Roman" w:hAnsi="Montserrat-Regular" w:cs="Times New Roman"/>
-          <w:color w:val="262626"/>
-        </w:rPr>
-      </w:pPr>
-      <w:r>
-        <w:rPr>
-          <w:rFonts w:ascii="Montserrat-Regular" w:eastAsia="Times New Roman" w:hAnsi="Montserrat-Regular" w:cs="Times New Roman"/>
-          <w:color w:val="262626"/>
-        </w:rPr>
-        <w:t xml:space="preserve">Придумать для чего в вашем проекте нужен производный класс и создать его (на С++ и </w:t>
-      </w:r>
-      <w:proofErr w:type="spellStart"/>
-      <w:r>
-        <w:rPr>
-          <w:rFonts w:ascii="Montserrat-Regular" w:eastAsia="Times New Roman" w:hAnsi="Montserrat-Regular" w:cs="Times New Roman"/>
-          <w:color w:val="262626"/>
-        </w:rPr>
-        <w:t>Java</w:t>
-      </w:r>
-      <w:proofErr w:type="spellEnd"/>
-      <w:r>
-        <w:rPr>
-          <w:rFonts w:ascii="Montserrat-Regular" w:eastAsia="Times New Roman" w:hAnsi="Montserrat-Regular" w:cs="Times New Roman"/>
-          <w:color w:val="262626"/>
-        </w:rPr>
-        <w:t>);</w:t>
-      </w:r>
-    </w:p>
-    <w:p>
-      <w:pPr>
-        <w:rPr>
-          <w:lang w:val="en-US"/>
-        </w:rPr>
-      </w:pPr>
-      <w:r>
-        <w:rPr>
-          <w:noProof/>
-        </w:rPr>
-        <w:drawing>
-          <wp:inline distT="0" distB="0" distL="0" distR="0" wp14:anchorId="2A16CC26" wp14:editId="7843CA2B">
-            <wp:extent cx="4448796" cy="3801005"/>
-            <wp:effectExtent l="0" t="0" r="9525" b="0"/>
-            <wp:docPr id="18" name="Рисунок 18"/>
-            <wp:cNvGraphicFramePr>
-              <a:graphicFrameLocks xmlns:a="http://schemas.openxmlformats.org/drawingml/2006/main" noChangeAspect="1"/>
-            </wp:cNvGraphicFramePr>
-            <a:graphic xmlns:a="http://schemas.openxmlformats.org/drawingml/2006/main">
-              <a:graphicData uri="http://schemas.openxmlformats.org/drawingml/2006/picture">
-                <pic:pic xmlns:pic="http://schemas.openxmlformats.org/drawingml/2006/picture">
-                  <pic:nvPicPr>
-                    <pic:cNvPr id="1" name=""/>
-                    <pic:cNvPicPr/>
-                  </pic:nvPicPr>
-                  <pic:blipFill>
-                    <a:blip r:embed="rId30"/>
-                    <a:stretch>
-                      <a:fillRect/>
-                    </a:stretch>
-                  </pic:blipFill>
-                  <pic:spPr>
-                    <a:xfrm>
-                      <a:off x="0" y="0"/>
-                      <a:ext cx="4448796" cy="3801005"/>
-                    </a:xfrm>
-                    <a:prstGeom prst="rect">
-                      <a:avLst/>
-                    </a:prstGeom>
-                  </pic:spPr>
-                </pic:pic>
-              </a:graphicData>
-            </a:graphic>
-          </wp:inline>
-        </w:drawing>
-      </w:r>
-    </w:p>
-    <w:p>
-      <w:pPr>
-        <w:rPr>
-          <w:lang w:val="en-US"/>
-        </w:rPr>
-      </w:pPr>
-      <w:r>
-        <w:rPr>
-          <w:lang w:val="en-US"/>
-        </w:rPr>
-        <w:br w:type="page"/>
-      </w:r>
-    </w:p>
-    <w:p>
-      <w:pPr>
-        <w:pStyle w:val="a4"/>
-        <w:numPr>
-          <w:ilvl w:val="0"/>
-          <w:numId w:val="10"/>
-        </w:numPr>
-        <w:spacing w:before="100" w:beforeAutospacing="1" w:after="100" w:afterAutospacing="1" w:line="240" w:lineRule="auto"/>
-        <w:rPr>
-          <w:rFonts w:ascii="Montserrat-Regular" w:eastAsia="Times New Roman" w:hAnsi="Montserrat-Regular" w:cs="Times New Roman"/>
-          <w:color w:val="262626"/>
-        </w:rPr>
-      </w:pPr>
-      <w:r>
-        <w:rPr>
-          <w:rFonts w:ascii="Montserrat-Regular" w:eastAsia="Times New Roman" w:hAnsi="Montserrat-Regular" w:cs="Times New Roman"/>
-          <w:color w:val="262626"/>
-        </w:rPr>
-        <w:lastRenderedPageBreak/>
-        <w:t xml:space="preserve">Продемонстрировать применение модификатора </w:t>
-      </w:r>
-      <w:proofErr w:type="spellStart"/>
-      <w:r>
-        <w:rPr>
-          <w:rFonts w:ascii="Montserrat-Regular" w:eastAsia="Times New Roman" w:hAnsi="Montserrat-Regular" w:cs="Times New Roman"/>
-          <w:color w:val="262626"/>
-        </w:rPr>
-        <w:t>protected</w:t>
-      </w:r>
-      <w:proofErr w:type="spellEnd"/>
-      <w:r>
-        <w:rPr>
-          <w:rFonts w:ascii="Montserrat-Regular" w:eastAsia="Times New Roman" w:hAnsi="Montserrat-Regular" w:cs="Times New Roman"/>
-          <w:color w:val="262626"/>
-        </w:rPr>
-        <w:t xml:space="preserve"> (на С++ и </w:t>
-      </w:r>
-      <w:proofErr w:type="spellStart"/>
-      <w:r>
-        <w:rPr>
-          <w:rFonts w:ascii="Montserrat-Regular" w:eastAsia="Times New Roman" w:hAnsi="Montserrat-Regular" w:cs="Times New Roman"/>
-          <w:color w:val="262626"/>
-        </w:rPr>
-        <w:t>Java</w:t>
-      </w:r>
-      <w:proofErr w:type="spellEnd"/>
-      <w:r>
-        <w:rPr>
-          <w:rFonts w:ascii="Montserrat-Regular" w:eastAsia="Times New Roman" w:hAnsi="Montserrat-Regular" w:cs="Times New Roman"/>
-          <w:color w:val="262626"/>
-        </w:rPr>
-        <w:t>);</w:t>
-      </w:r>
-    </w:p>
-    <w:p>
-      <w:r>
-        <w:rPr>
-          <w:noProof/>
-        </w:rPr>
-        <w:drawing>
-          <wp:inline distT="0" distB="0" distL="0" distR="0" wp14:anchorId="35AAD48D" wp14:editId="4DF062D7">
-            <wp:extent cx="4648849" cy="1686160"/>
-            <wp:effectExtent l="0" t="0" r="0" b="9525"/>
-            <wp:docPr id="19" name="Рисунок 19"/>
-            <wp:cNvGraphicFramePr>
-              <a:graphicFrameLocks xmlns:a="http://schemas.openxmlformats.org/drawingml/2006/main" noChangeAspect="1"/>
-            </wp:cNvGraphicFramePr>
-            <a:graphic xmlns:a="http://schemas.openxmlformats.org/drawingml/2006/main">
-              <a:graphicData uri="http://schemas.openxmlformats.org/drawingml/2006/picture">
-                <pic:pic xmlns:pic="http://schemas.openxmlformats.org/drawingml/2006/picture">
-                  <pic:nvPicPr>
-                    <pic:cNvPr id="1" name=""/>
-                    <pic:cNvPicPr/>
-                  </pic:nvPicPr>
-                  <pic:blipFill>
-                    <a:blip r:embed="rId31"/>
-                    <a:stretch>
-                      <a:fillRect/>
-                    </a:stretch>
-                  </pic:blipFill>
-                  <pic:spPr>
-                    <a:xfrm>
-                      <a:off x="0" y="0"/>
-                      <a:ext cx="4648849" cy="1686160"/>
-                    </a:xfrm>
-                    <a:prstGeom prst="rect">
-                      <a:avLst/>
-                    </a:prstGeom>
-                  </pic:spPr>
-                </pic:pic>
-              </a:graphicData>
-            </a:graphic>
-          </wp:inline>
-        </w:drawing>
-      </w:r>
-    </w:p>
-    <w:p>
-      <w:r>
-        <w:rPr>
-          <w:noProof/>
-        </w:rPr>
-        <w:drawing>
-          <wp:inline distT="0" distB="0" distL="0" distR="0" wp14:anchorId="1B3A427C" wp14:editId="3B21A64D">
-            <wp:extent cx="5506218" cy="781159"/>
-            <wp:effectExtent l="0" t="0" r="0" b="0"/>
-            <wp:docPr id="21" name="Рисунок 21"/>
             <wp:cNvGraphicFramePr>
               <a:graphicFrameLocks xmlns:a="http://schemas.openxmlformats.org/drawingml/2006/main" noChangeAspect="1"/>
             </wp:cNvGraphicFramePr>
@@ -4544,7 +4057,7 @@
                   <pic:spPr>
                     <a:xfrm>
                       <a:off x="0" y="0"/>
-                      <a:ext cx="5506218" cy="781159"/>
+                      <a:ext cx="2619741" cy="2400635"/>
                     </a:xfrm>
                     <a:prstGeom prst="rect">
                       <a:avLst/>
@@ -4558,9 +4071,95 @@
       </w:r>
     </w:p>
     <w:p>
-      <w:r>
+      <w:pPr>
+        <w:spacing w:before="100" w:beforeAutospacing="1" w:after="100" w:afterAutospacing="1" w:line="240" w:lineRule="auto"/>
+        <w:ind w:left="360"/>
+        <w:rPr>
+          <w:rFonts w:ascii="Montserrat-Regular" w:eastAsia="Times New Roman" w:hAnsi="Montserrat-Regular" w:cs="Times New Roman"/>
+          <w:color w:val="262626"/>
+        </w:rPr>
+      </w:pPr>
+    </w:p>
+    <w:p>
+      <w:pPr>
+        <w:rPr>
+          <w:highlight w:val="yellow"/>
+          <w:u w:val="single"/>
+        </w:rPr>
+      </w:pPr>
+      <w:r>
+        <w:rPr>
+          <w:highlight w:val="yellow"/>
+          <w:u w:val="single"/>
+        </w:rPr>
         <w:br w:type="page"/>
       </w:r>
+    </w:p>
+    <w:p>
+      <w:pPr>
+        <w:pStyle w:val="a5"/>
+        <w:rPr>
+          <w:lang w:val="en-GB"/>
+        </w:rPr>
+      </w:pPr>
+      <w:r>
+        <w:lastRenderedPageBreak/>
+        <w:t xml:space="preserve">Часть </w:t>
+      </w:r>
+      <w:r>
+        <w:rPr>
+          <w:lang w:val="en-GB"/>
+        </w:rPr>
+        <w:t>Java</w:t>
+      </w:r>
+    </w:p>
+    <w:p/>
+    <w:p>
+      <w:pPr>
+        <w:rPr>
+          <w:lang w:val="en-GB"/>
+        </w:rPr>
+      </w:pPr>
+      <w:r>
+        <w:t>Код</w:t>
+      </w:r>
+      <w:r>
+        <w:rPr>
+          <w:lang w:val="en-GB"/>
+        </w:rPr>
+        <w:t>:</w:t>
+      </w:r>
+    </w:p>
+    <w:p>
+      <w:pPr>
+        <w:rPr>
+          <w:lang w:val="en-GB"/>
+        </w:rPr>
+      </w:pPr>
+      <w:r>
+        <w:fldChar w:fldCharType="begin"/>
+      </w:r>
+      <w:r>
+        <w:rPr>
+          <w:lang w:val="en-US"/>
+        </w:rPr>
+        <w:instrText xml:space="preserve"> HYPERLINK "https://github.com/eastpriSs/University_projects/tree/main/lab6_7/java_solution" </w:instrText>
+      </w:r>
+      <w:r>
+        <w:fldChar w:fldCharType="separate"/>
+      </w:r>
+      <w:r>
+        <w:rPr>
+          <w:rStyle w:val="a7"/>
+          <w:lang w:val="en-US"/>
+        </w:rPr>
+        <w:t>University_projects/lab6_7/java_solution at main · eastpriSs/University_projects</w:t>
+      </w:r>
+      <w:r>
+        <w:fldChar w:fldCharType="end"/>
+      </w:r>
+      <w:bookmarkStart w:id="0" w:name="_GoBack"/>
+      <w:bookmarkEnd w:id="0"/>
     </w:p>
     <w:p>
       <w:pPr>
@@ -4580,8 +4179,7 @@
           <w:rFonts w:ascii="Montserrat-Regular" w:eastAsia="Times New Roman" w:hAnsi="Montserrat-Regular" w:cs="Times New Roman"/>
           <w:color w:val="262626"/>
         </w:rPr>
-        <w:lastRenderedPageBreak/>
-        <w:t xml:space="preserve">Продемонстрировать перегрузку метода базового класса в производном классе (с вызовом метода базового класса и без такого вызова) (на С++ и </w:t>
+        <w:t xml:space="preserve">Придумать для чего в вашем проекте нужен производный класс и создать его (на С++ и </w:t>
       </w:r>
       <w:proofErr w:type="spellStart"/>
       <w:r>
@@ -4602,24 +4200,19 @@
     </w:p>
     <w:p>
       <w:pPr>
-        <w:spacing w:before="100" w:beforeAutospacing="1" w:after="100" w:afterAutospacing="1" w:line="240" w:lineRule="auto"/>
-        <w:ind w:left="360"/>
-        <w:rPr>
-          <w:rFonts w:ascii="Montserrat-Regular" w:eastAsia="Times New Roman" w:hAnsi="Montserrat-Regular" w:cs="Times New Roman"/>
-          <w:color w:val="262626"/>
-        </w:rPr>
-      </w:pPr>
-      <w:r>
-        <w:rPr>
-          <w:rFonts w:ascii="Montserrat-Regular" w:eastAsia="Times New Roman" w:hAnsi="Montserrat-Regular" w:cs="Times New Roman"/>
+        <w:rPr>
+          <w:lang w:val="en-US"/>
+        </w:rPr>
+      </w:pPr>
+      <w:r>
+        <w:rPr>
           <w:noProof/>
-          <w:color w:val="262626"/>
         </w:rPr>
         <w:drawing>
-          <wp:inline distT="0" distB="0" distL="0" distR="0" wp14:anchorId="3064E9F0" wp14:editId="7ED6C783">
-            <wp:extent cx="5734850" cy="4163006"/>
-            <wp:effectExtent l="0" t="0" r="0" b="9525"/>
-            <wp:docPr id="22" name="Рисунок 22"/>
+          <wp:inline distT="0" distB="0" distL="0" distR="0" wp14:anchorId="2A16CC26" wp14:editId="7843CA2B">
+            <wp:extent cx="4448796" cy="3801005"/>
+            <wp:effectExtent l="0" t="0" r="9525" b="0"/>
+            <wp:docPr id="18" name="Рисунок 18"/>
             <wp:cNvGraphicFramePr>
               <a:graphicFrameLocks xmlns:a="http://schemas.openxmlformats.org/drawingml/2006/main" noChangeAspect="1"/>
             </wp:cNvGraphicFramePr>
@@ -4639,7 +4232,7 @@
                   <pic:spPr>
                     <a:xfrm>
                       <a:off x="0" y="0"/>
-                      <a:ext cx="5734850" cy="4163006"/>
+                      <a:ext cx="4448796" cy="3801005"/>
                     </a:xfrm>
                     <a:prstGeom prst="rect">
                       <a:avLst/>
@@ -4655,14 +4248,12 @@
     <w:p>
       <w:pPr>
         <w:rPr>
-          <w:rFonts w:ascii="Montserrat-Regular" w:eastAsia="Times New Roman" w:hAnsi="Montserrat-Regular" w:cs="Times New Roman"/>
-          <w:color w:val="262626"/>
-        </w:rPr>
-      </w:pPr>
-      <w:r>
-        <w:rPr>
-          <w:rFonts w:ascii="Montserrat-Regular" w:eastAsia="Times New Roman" w:hAnsi="Montserrat-Regular" w:cs="Times New Roman"/>
-          <w:color w:val="262626"/>
+          <w:lang w:val="en-US"/>
+        </w:rPr>
+      </w:pPr>
+      <w:r>
+        <w:rPr>
+          <w:lang w:val="en-US"/>
         </w:rPr>
         <w:br w:type="page"/>
       </w:r>
@@ -4686,7 +4277,7 @@
           <w:color w:val="262626"/>
         </w:rPr>
         <w:lastRenderedPageBreak/>
-        <w:t xml:space="preserve">Продемонстрировать в конструкторе производного класса с параметрами вызов конструктора базового класса (на С++ и </w:t>
+        <w:t xml:space="preserve">Продемонстрировать применение модификатора </w:t>
       </w:r>
       <w:proofErr w:type="spellStart"/>
       <w:r>
@@ -4694,6 +4285,22 @@
           <w:rFonts w:ascii="Montserrat-Regular" w:eastAsia="Times New Roman" w:hAnsi="Montserrat-Regular" w:cs="Times New Roman"/>
           <w:color w:val="262626"/>
         </w:rPr>
+        <w:t>protected</w:t>
+      </w:r>
+      <w:proofErr w:type="spellEnd"/>
+      <w:r>
+        <w:rPr>
+          <w:rFonts w:ascii="Montserrat-Regular" w:eastAsia="Times New Roman" w:hAnsi="Montserrat-Regular" w:cs="Times New Roman"/>
+          <w:color w:val="262626"/>
+        </w:rPr>
+        <w:t xml:space="preserve"> (на С++ и </w:t>
+      </w:r>
+      <w:proofErr w:type="spellStart"/>
+      <w:r>
+        <w:rPr>
+          <w:rFonts w:ascii="Montserrat-Regular" w:eastAsia="Times New Roman" w:hAnsi="Montserrat-Regular" w:cs="Times New Roman"/>
+          <w:color w:val="262626"/>
+        </w:rPr>
         <w:t>Java</w:t>
       </w:r>
       <w:proofErr w:type="spellEnd"/>
@@ -4706,24 +4313,15 @@
       </w:r>
     </w:p>
     <w:p>
-      <w:pPr>
-        <w:spacing w:before="100" w:beforeAutospacing="1" w:after="100" w:afterAutospacing="1" w:line="240" w:lineRule="auto"/>
-        <w:rPr>
-          <w:rFonts w:ascii="Montserrat-Regular" w:eastAsia="Times New Roman" w:hAnsi="Montserrat-Regular" w:cs="Times New Roman"/>
-          <w:color w:val="262626"/>
-        </w:rPr>
-      </w:pPr>
-      <w:r>
-        <w:rPr>
-          <w:rFonts w:ascii="Montserrat-Regular" w:eastAsia="Times New Roman" w:hAnsi="Montserrat-Regular" w:cs="Times New Roman"/>
+      <w:r>
+        <w:rPr>
           <w:noProof/>
-          <w:color w:val="262626"/>
         </w:rPr>
         <w:drawing>
-          <wp:inline distT="0" distB="0" distL="0" distR="0" wp14:anchorId="55AE1963" wp14:editId="3F8E5969">
-            <wp:extent cx="3810532" cy="1991003"/>
+          <wp:inline distT="0" distB="0" distL="0" distR="0" wp14:anchorId="35AAD48D" wp14:editId="4DF062D7">
+            <wp:extent cx="4648849" cy="1686160"/>
             <wp:effectExtent l="0" t="0" r="0" b="9525"/>
-            <wp:docPr id="23" name="Рисунок 23"/>
+            <wp:docPr id="19" name="Рисунок 19"/>
             <wp:cNvGraphicFramePr>
               <a:graphicFrameLocks xmlns:a="http://schemas.openxmlformats.org/drawingml/2006/main" noChangeAspect="1"/>
             </wp:cNvGraphicFramePr>
@@ -4743,7 +4341,7 @@
                   <pic:spPr>
                     <a:xfrm>
                       <a:off x="0" y="0"/>
-                      <a:ext cx="3810532" cy="1991003"/>
+                      <a:ext cx="4648849" cy="1686160"/>
                     </a:xfrm>
                     <a:prstGeom prst="rect">
                       <a:avLst/>
@@ -4757,126 +4355,15 @@
       </w:r>
     </w:p>
     <w:p>
-      <w:pPr>
-        <w:rPr>
-          <w:rFonts w:ascii="Montserrat-Regular" w:eastAsia="Times New Roman" w:hAnsi="Montserrat-Regular" w:cs="Times New Roman"/>
-          <w:color w:val="262626"/>
-        </w:rPr>
-      </w:pPr>
-      <w:r>
-        <w:rPr>
-          <w:rFonts w:ascii="Montserrat-Regular" w:eastAsia="Times New Roman" w:hAnsi="Montserrat-Regular" w:cs="Times New Roman"/>
-          <w:color w:val="262626"/>
-        </w:rPr>
-        <w:br w:type="page"/>
-      </w:r>
-    </w:p>
-    <w:p>
-      <w:pPr>
-        <w:pStyle w:val="a4"/>
-        <w:numPr>
-          <w:ilvl w:val="0"/>
-          <w:numId w:val="15"/>
-        </w:numPr>
-        <w:spacing w:before="100" w:beforeAutospacing="1" w:after="100" w:afterAutospacing="1" w:line="240" w:lineRule="auto"/>
-        <w:rPr>
-          <w:rFonts w:ascii="Montserrat-Regular" w:eastAsia="Times New Roman" w:hAnsi="Montserrat-Regular" w:cs="Times New Roman"/>
-          <w:color w:val="262626"/>
-        </w:rPr>
-      </w:pPr>
-      <w:r>
-        <w:rPr>
-          <w:rFonts w:ascii="Montserrat-Regular" w:eastAsia="Times New Roman" w:hAnsi="Montserrat-Regular" w:cs="Times New Roman"/>
-          <w:color w:val="262626"/>
-        </w:rPr>
-        <w:lastRenderedPageBreak/>
-        <w:t xml:space="preserve">Заменить методы </w:t>
-      </w:r>
-      <w:proofErr w:type="spellStart"/>
-      <w:r>
-        <w:rPr>
-          <w:rFonts w:ascii="Montserrat-Regular" w:eastAsia="Times New Roman" w:hAnsi="Montserrat-Regular" w:cs="Times New Roman"/>
-          <w:color w:val="262626"/>
-        </w:rPr>
-        <w:t>Display</w:t>
-      </w:r>
-      <w:proofErr w:type="spellEnd"/>
-      <w:r>
-        <w:rPr>
-          <w:rFonts w:ascii="Montserrat-Regular" w:eastAsia="Times New Roman" w:hAnsi="Montserrat-Regular" w:cs="Times New Roman"/>
-          <w:color w:val="262626"/>
-        </w:rPr>
-        <w:t xml:space="preserve"> используя операции </w:t>
-      </w:r>
-      <w:proofErr w:type="gramStart"/>
-      <w:r>
-        <w:rPr>
-          <w:rFonts w:ascii="Montserrat-Regular" w:eastAsia="Times New Roman" w:hAnsi="Montserrat-Regular" w:cs="Times New Roman"/>
-          <w:color w:val="262626"/>
-        </w:rPr>
-        <w:t>&lt;&lt; для</w:t>
-      </w:r>
-      <w:proofErr w:type="gramEnd"/>
-      <w:r>
-        <w:rPr>
-          <w:rFonts w:ascii="Montserrat-Regular" w:eastAsia="Times New Roman" w:hAnsi="Montserrat-Regular" w:cs="Times New Roman"/>
-          <w:color w:val="262626"/>
-        </w:rPr>
-        <w:t xml:space="preserve"> C++ и метод </w:t>
-      </w:r>
-      <w:proofErr w:type="spellStart"/>
-      <w:r>
-        <w:rPr>
-          <w:rFonts w:ascii="Montserrat-Regular" w:eastAsia="Times New Roman" w:hAnsi="Montserrat-Regular" w:cs="Times New Roman"/>
-          <w:color w:val="262626"/>
-        </w:rPr>
-        <w:t>toString</w:t>
-      </w:r>
-      <w:proofErr w:type="spellEnd"/>
-      <w:r>
-        <w:rPr>
-          <w:rFonts w:ascii="Montserrat-Regular" w:eastAsia="Times New Roman" w:hAnsi="Montserrat-Regular" w:cs="Times New Roman"/>
-          <w:color w:val="262626"/>
-        </w:rPr>
-        <w:t xml:space="preserve"> для </w:t>
-      </w:r>
-      <w:proofErr w:type="spellStart"/>
-      <w:r>
-        <w:rPr>
-          <w:rFonts w:ascii="Montserrat-Regular" w:eastAsia="Times New Roman" w:hAnsi="Montserrat-Regular" w:cs="Times New Roman"/>
-          <w:color w:val="262626"/>
-        </w:rPr>
-        <w:t>Java</w:t>
-      </w:r>
-      <w:proofErr w:type="spellEnd"/>
-      <w:r>
-        <w:rPr>
-          <w:rFonts w:ascii="Montserrat-Regular" w:eastAsia="Times New Roman" w:hAnsi="Montserrat-Regular" w:cs="Times New Roman"/>
-          <w:color w:val="262626"/>
-        </w:rPr>
-        <w:t>;</w:t>
-      </w:r>
-    </w:p>
-    <w:p>
-      <w:pPr>
-        <w:spacing w:before="100" w:beforeAutospacing="1" w:after="100" w:afterAutospacing="1" w:line="240" w:lineRule="auto"/>
-        <w:ind w:left="360"/>
-        <w:rPr>
-          <w:rFonts w:ascii="Montserrat-Regular" w:eastAsia="Times New Roman" w:hAnsi="Montserrat-Regular" w:cs="Times New Roman"/>
-          <w:color w:val="262626"/>
-        </w:rPr>
-      </w:pPr>
-      <w:r>
-        <w:rPr>
-          <w:rFonts w:ascii="Montserrat-Regular" w:eastAsia="Times New Roman" w:hAnsi="Montserrat-Regular" w:cs="Times New Roman"/>
+      <w:r>
+        <w:rPr>
           <w:noProof/>
-          <w:color w:val="262626"/>
         </w:rPr>
         <w:drawing>
-          <wp:inline distT="0" distB="0" distL="0" distR="0" wp14:anchorId="754BFFCF" wp14:editId="615CD5C8">
-            <wp:extent cx="5940425" cy="4015105"/>
-            <wp:effectExtent l="0" t="0" r="3175" b="4445"/>
-            <wp:docPr id="24" name="Рисунок 24"/>
+          <wp:inline distT="0" distB="0" distL="0" distR="0" wp14:anchorId="1B3A427C" wp14:editId="3B21A64D">
+            <wp:extent cx="5506218" cy="781159"/>
+            <wp:effectExtent l="0" t="0" r="0" b="0"/>
+            <wp:docPr id="21" name="Рисунок 21"/>
             <wp:cNvGraphicFramePr>
               <a:graphicFrameLocks xmlns:a="http://schemas.openxmlformats.org/drawingml/2006/main" noChangeAspect="1"/>
             </wp:cNvGraphicFramePr>
@@ -4896,7 +4383,7 @@
                   <pic:spPr>
                     <a:xfrm>
                       <a:off x="0" y="0"/>
-                      <a:ext cx="5940425" cy="4015105"/>
+                      <a:ext cx="5506218" cy="781159"/>
                     </a:xfrm>
                     <a:prstGeom prst="rect">
                       <a:avLst/>
@@ -4910,35 +4397,6 @@
       </w:r>
     </w:p>
     <w:p>
-      <w:pPr>
-        <w:spacing w:before="100" w:beforeAutospacing="1" w:after="100" w:afterAutospacing="1" w:line="240" w:lineRule="auto"/>
-        <w:ind w:left="360"/>
-        <w:rPr>
-          <w:rFonts w:ascii="Montserrat-Regular" w:eastAsia="Times New Roman" w:hAnsi="Montserrat-Regular" w:cs="Times New Roman"/>
-          <w:color w:val="262626"/>
-        </w:rPr>
-      </w:pPr>
-    </w:p>
-    <w:p>
-      <w:pPr>
-        <w:spacing w:before="100" w:beforeAutospacing="1" w:after="100" w:afterAutospacing="1" w:line="240" w:lineRule="auto"/>
-        <w:rPr>
-          <w:rFonts w:ascii="Montserrat-Regular" w:eastAsia="Times New Roman" w:hAnsi="Montserrat-Regular" w:cs="Times New Roman"/>
-          <w:color w:val="262626"/>
-        </w:rPr>
-      </w:pPr>
-    </w:p>
-    <w:p>
-      <w:pPr>
-        <w:spacing w:before="100" w:beforeAutospacing="1" w:after="100" w:afterAutospacing="1" w:line="240" w:lineRule="auto"/>
-        <w:ind w:left="360"/>
-        <w:rPr>
-          <w:rFonts w:ascii="Montserrat-Regular" w:eastAsia="Times New Roman" w:hAnsi="Montserrat-Regular" w:cs="Times New Roman"/>
-          <w:color w:val="262626"/>
-        </w:rPr>
-      </w:pPr>
-    </w:p>
-    <w:p>
       <w:r>
         <w:br w:type="page"/>
       </w:r>
@@ -4948,7 +4406,7 @@
         <w:pStyle w:val="a4"/>
         <w:numPr>
           <w:ilvl w:val="0"/>
-          <w:numId w:val="2"/>
+          <w:numId w:val="10"/>
         </w:numPr>
         <w:spacing w:before="100" w:beforeAutospacing="1" w:after="100" w:afterAutospacing="1" w:line="240" w:lineRule="auto"/>
         <w:rPr>
@@ -4962,15 +4420,7 @@
           <w:color w:val="262626"/>
         </w:rPr>
         <w:lastRenderedPageBreak/>
-        <w:t xml:space="preserve">В проектах на </w:t>
-      </w:r>
-      <w:proofErr w:type="gramStart"/>
-      <w:r>
-        <w:rPr>
-          <w:rFonts w:ascii="Montserrat-Regular" w:eastAsia="Times New Roman" w:hAnsi="Montserrat-Regular" w:cs="Times New Roman"/>
-          <w:color w:val="262626"/>
-        </w:rPr>
-        <w:t xml:space="preserve">C++,  </w:t>
+        <w:t xml:space="preserve">Продемонстрировать перегрузку метода базового класса в производном классе (с вызовом метода базового класса и без такого вызова) (на С++ и </w:t>
       </w:r>
       <w:proofErr w:type="spellStart"/>
       <w:r>
@@ -4981,18 +4431,18 @@
         <w:t>Java</w:t>
       </w:r>
       <w:proofErr w:type="spellEnd"/>
-      <w:proofErr w:type="gramEnd"/>
-      <w:r>
-        <w:rPr>
-          <w:rFonts w:ascii="Montserrat-Regular" w:eastAsia="Times New Roman" w:hAnsi="Montserrat-Regular" w:cs="Times New Roman"/>
-          <w:color w:val="262626"/>
-        </w:rPr>
-        <w:t xml:space="preserve"> придумать разумное использование абстрактного класса и создать его. Продемонстрировать его использование;</w:t>
+      <w:r>
+        <w:rPr>
+          <w:rFonts w:ascii="Montserrat-Regular" w:eastAsia="Times New Roman" w:hAnsi="Montserrat-Regular" w:cs="Times New Roman"/>
+          <w:color w:val="262626"/>
+        </w:rPr>
+        <w:t>);</w:t>
       </w:r>
     </w:p>
     <w:p>
       <w:pPr>
         <w:spacing w:before="100" w:beforeAutospacing="1" w:after="100" w:afterAutospacing="1" w:line="240" w:lineRule="auto"/>
+        <w:ind w:left="360"/>
         <w:rPr>
           <w:rFonts w:ascii="Montserrat-Regular" w:eastAsia="Times New Roman" w:hAnsi="Montserrat-Regular" w:cs="Times New Roman"/>
           <w:color w:val="262626"/>
@@ -5005,10 +4455,10 @@
           <w:color w:val="262626"/>
         </w:rPr>
         <w:drawing>
-          <wp:inline distT="0" distB="0" distL="0" distR="0" wp14:anchorId="0DDCEFE6" wp14:editId="4E37CB27">
-            <wp:extent cx="3410426" cy="704948"/>
-            <wp:effectExtent l="0" t="0" r="0" b="0"/>
-            <wp:docPr id="25" name="Рисунок 25"/>
+          <wp:inline distT="0" distB="0" distL="0" distR="0" wp14:anchorId="3064E9F0" wp14:editId="7ED6C783">
+            <wp:extent cx="5734850" cy="4163006"/>
+            <wp:effectExtent l="0" t="0" r="0" b="9525"/>
+            <wp:docPr id="22" name="Рисунок 22"/>
             <wp:cNvGraphicFramePr>
               <a:graphicFrameLocks xmlns:a="http://schemas.openxmlformats.org/drawingml/2006/main" noChangeAspect="1"/>
             </wp:cNvGraphicFramePr>
@@ -5028,7 +4478,7 @@
                   <pic:spPr>
                     <a:xfrm>
                       <a:off x="0" y="0"/>
-                      <a:ext cx="3410426" cy="704948"/>
+                      <a:ext cx="5734850" cy="4163006"/>
                     </a:xfrm>
                     <a:prstGeom prst="rect">
                       <a:avLst/>
@@ -5042,15 +4492,77 @@
       </w:r>
     </w:p>
     <w:p>
-      <w:r>
-        <w:rPr>
+      <w:pPr>
+        <w:rPr>
+          <w:rFonts w:ascii="Montserrat-Regular" w:eastAsia="Times New Roman" w:hAnsi="Montserrat-Regular" w:cs="Times New Roman"/>
+          <w:color w:val="262626"/>
+        </w:rPr>
+      </w:pPr>
+      <w:r>
+        <w:rPr>
+          <w:rFonts w:ascii="Montserrat-Regular" w:eastAsia="Times New Roman" w:hAnsi="Montserrat-Regular" w:cs="Times New Roman"/>
+          <w:color w:val="262626"/>
+        </w:rPr>
+        <w:br w:type="page"/>
+      </w:r>
+    </w:p>
+    <w:p>
+      <w:pPr>
+        <w:pStyle w:val="a4"/>
+        <w:numPr>
+          <w:ilvl w:val="0"/>
+          <w:numId w:val="10"/>
+        </w:numPr>
+        <w:spacing w:before="100" w:beforeAutospacing="1" w:after="100" w:afterAutospacing="1" w:line="240" w:lineRule="auto"/>
+        <w:rPr>
+          <w:rFonts w:ascii="Montserrat-Regular" w:eastAsia="Times New Roman" w:hAnsi="Montserrat-Regular" w:cs="Times New Roman"/>
+          <w:color w:val="262626"/>
+        </w:rPr>
+      </w:pPr>
+      <w:r>
+        <w:rPr>
+          <w:rFonts w:ascii="Montserrat-Regular" w:eastAsia="Times New Roman" w:hAnsi="Montserrat-Regular" w:cs="Times New Roman"/>
+          <w:color w:val="262626"/>
+        </w:rPr>
+        <w:lastRenderedPageBreak/>
+        <w:t xml:space="preserve">Продемонстрировать в конструкторе производного класса с параметрами вызов конструктора базового класса (на С++ и </w:t>
+      </w:r>
+      <w:proofErr w:type="spellStart"/>
+      <w:r>
+        <w:rPr>
+          <w:rFonts w:ascii="Montserrat-Regular" w:eastAsia="Times New Roman" w:hAnsi="Montserrat-Regular" w:cs="Times New Roman"/>
+          <w:color w:val="262626"/>
+        </w:rPr>
+        <w:t>Java</w:t>
+      </w:r>
+      <w:proofErr w:type="spellEnd"/>
+      <w:r>
+        <w:rPr>
+          <w:rFonts w:ascii="Montserrat-Regular" w:eastAsia="Times New Roman" w:hAnsi="Montserrat-Regular" w:cs="Times New Roman"/>
+          <w:color w:val="262626"/>
+        </w:rPr>
+        <w:t>);</w:t>
+      </w:r>
+    </w:p>
+    <w:p>
+      <w:pPr>
+        <w:spacing w:before="100" w:beforeAutospacing="1" w:after="100" w:afterAutospacing="1" w:line="240" w:lineRule="auto"/>
+        <w:rPr>
+          <w:rFonts w:ascii="Montserrat-Regular" w:eastAsia="Times New Roman" w:hAnsi="Montserrat-Regular" w:cs="Times New Roman"/>
+          <w:color w:val="262626"/>
+        </w:rPr>
+      </w:pPr>
+      <w:r>
+        <w:rPr>
+          <w:rFonts w:ascii="Montserrat-Regular" w:eastAsia="Times New Roman" w:hAnsi="Montserrat-Regular" w:cs="Times New Roman"/>
           <w:noProof/>
+          <w:color w:val="262626"/>
         </w:rPr>
         <w:drawing>
-          <wp:inline distT="0" distB="0" distL="0" distR="0" wp14:anchorId="0038E309" wp14:editId="0F456EB1">
-            <wp:extent cx="5087060" cy="2562583"/>
+          <wp:inline distT="0" distB="0" distL="0" distR="0" wp14:anchorId="55AE1963" wp14:editId="3F8E5969">
+            <wp:extent cx="3810532" cy="1991003"/>
             <wp:effectExtent l="0" t="0" r="0" b="9525"/>
-            <wp:docPr id="26" name="Рисунок 26"/>
+            <wp:docPr id="23" name="Рисунок 23"/>
             <wp:cNvGraphicFramePr>
               <a:graphicFrameLocks xmlns:a="http://schemas.openxmlformats.org/drawingml/2006/main" noChangeAspect="1"/>
             </wp:cNvGraphicFramePr>
@@ -5070,7 +4582,7 @@
                   <pic:spPr>
                     <a:xfrm>
                       <a:off x="0" y="0"/>
-                      <a:ext cx="5087060" cy="2562583"/>
+                      <a:ext cx="3810532" cy="1991003"/>
                     </a:xfrm>
                     <a:prstGeom prst="rect">
                       <a:avLst/>
@@ -5086,41 +4598,124 @@
     <w:p>
       <w:pPr>
         <w:rPr>
-          <w:u w:val="single"/>
-          <w:lang w:val="en-GB"/>
-        </w:rPr>
-      </w:pPr>
-      <w:r>
-        <w:rPr>
-          <w:u w:val="single"/>
-        </w:rPr>
-        <w:t>Вывод</w:t>
-      </w:r>
-      <w:r>
-        <w:rPr>
-          <w:u w:val="single"/>
-          <w:lang w:val="en-GB"/>
-        </w:rPr>
-        <w:t>:</w:t>
-      </w:r>
-    </w:p>
-    <w:p>
-      <w:pPr>
-        <w:rPr>
-          <w:u w:val="single"/>
-          <w:lang w:val="en-GB"/>
-        </w:rPr>
-      </w:pPr>
-      <w:r>
-        <w:rPr>
+          <w:rFonts w:ascii="Montserrat-Regular" w:eastAsia="Times New Roman" w:hAnsi="Montserrat-Regular" w:cs="Times New Roman"/>
+          <w:color w:val="262626"/>
+        </w:rPr>
+      </w:pPr>
+      <w:r>
+        <w:rPr>
+          <w:rFonts w:ascii="Montserrat-Regular" w:eastAsia="Times New Roman" w:hAnsi="Montserrat-Regular" w:cs="Times New Roman"/>
+          <w:color w:val="262626"/>
+        </w:rPr>
+        <w:br w:type="page"/>
+      </w:r>
+    </w:p>
+    <w:p>
+      <w:pPr>
+        <w:pStyle w:val="a4"/>
+        <w:numPr>
+          <w:ilvl w:val="0"/>
+          <w:numId w:val="15"/>
+        </w:numPr>
+        <w:spacing w:before="100" w:beforeAutospacing="1" w:after="100" w:afterAutospacing="1" w:line="240" w:lineRule="auto"/>
+        <w:rPr>
+          <w:rFonts w:ascii="Montserrat-Regular" w:eastAsia="Times New Roman" w:hAnsi="Montserrat-Regular" w:cs="Times New Roman"/>
+          <w:color w:val="262626"/>
+        </w:rPr>
+      </w:pPr>
+      <w:r>
+        <w:rPr>
+          <w:rFonts w:ascii="Montserrat-Regular" w:eastAsia="Times New Roman" w:hAnsi="Montserrat-Regular" w:cs="Times New Roman"/>
+          <w:color w:val="262626"/>
+        </w:rPr>
+        <w:lastRenderedPageBreak/>
+        <w:t xml:space="preserve">Заменить методы </w:t>
+      </w:r>
+      <w:proofErr w:type="spellStart"/>
+      <w:r>
+        <w:rPr>
+          <w:rFonts w:ascii="Montserrat-Regular" w:eastAsia="Times New Roman" w:hAnsi="Montserrat-Regular" w:cs="Times New Roman"/>
+          <w:color w:val="262626"/>
+        </w:rPr>
+        <w:t>Display</w:t>
+      </w:r>
+      <w:proofErr w:type="spellEnd"/>
+      <w:r>
+        <w:rPr>
+          <w:rFonts w:ascii="Montserrat-Regular" w:eastAsia="Times New Roman" w:hAnsi="Montserrat-Regular" w:cs="Times New Roman"/>
+          <w:color w:val="262626"/>
+        </w:rPr>
+        <w:t xml:space="preserve"> используя операции </w:t>
+      </w:r>
+      <w:proofErr w:type="gramStart"/>
+      <w:r>
+        <w:rPr>
+          <w:rFonts w:ascii="Montserrat-Regular" w:eastAsia="Times New Roman" w:hAnsi="Montserrat-Regular" w:cs="Times New Roman"/>
+          <w:color w:val="262626"/>
+        </w:rPr>
+        <w:t>&lt;&lt; для</w:t>
+      </w:r>
+      <w:proofErr w:type="gramEnd"/>
+      <w:r>
+        <w:rPr>
+          <w:rFonts w:ascii="Montserrat-Regular" w:eastAsia="Times New Roman" w:hAnsi="Montserrat-Regular" w:cs="Times New Roman"/>
+          <w:color w:val="262626"/>
+        </w:rPr>
+        <w:t xml:space="preserve"> C++ и метод </w:t>
+      </w:r>
+      <w:proofErr w:type="spellStart"/>
+      <w:r>
+        <w:rPr>
+          <w:rFonts w:ascii="Montserrat-Regular" w:eastAsia="Times New Roman" w:hAnsi="Montserrat-Regular" w:cs="Times New Roman"/>
+          <w:color w:val="262626"/>
+        </w:rPr>
+        <w:t>toString</w:t>
+      </w:r>
+      <w:proofErr w:type="spellEnd"/>
+      <w:r>
+        <w:rPr>
+          <w:rFonts w:ascii="Montserrat-Regular" w:eastAsia="Times New Roman" w:hAnsi="Montserrat-Regular" w:cs="Times New Roman"/>
+          <w:color w:val="262626"/>
+        </w:rPr>
+        <w:t xml:space="preserve"> для </w:t>
+      </w:r>
+      <w:proofErr w:type="spellStart"/>
+      <w:r>
+        <w:rPr>
+          <w:rFonts w:ascii="Montserrat-Regular" w:eastAsia="Times New Roman" w:hAnsi="Montserrat-Regular" w:cs="Times New Roman"/>
+          <w:color w:val="262626"/>
+        </w:rPr>
+        <w:t>Java</w:t>
+      </w:r>
+      <w:proofErr w:type="spellEnd"/>
+      <w:r>
+        <w:rPr>
+          <w:rFonts w:ascii="Montserrat-Regular" w:eastAsia="Times New Roman" w:hAnsi="Montserrat-Regular" w:cs="Times New Roman"/>
+          <w:color w:val="262626"/>
+        </w:rPr>
+        <w:t>;</w:t>
+      </w:r>
+    </w:p>
+    <w:p>
+      <w:pPr>
+        <w:spacing w:before="100" w:beforeAutospacing="1" w:after="100" w:afterAutospacing="1" w:line="240" w:lineRule="auto"/>
+        <w:ind w:left="360"/>
+        <w:rPr>
+          <w:rFonts w:ascii="Montserrat-Regular" w:eastAsia="Times New Roman" w:hAnsi="Montserrat-Regular" w:cs="Times New Roman"/>
+          <w:color w:val="262626"/>
+        </w:rPr>
+      </w:pPr>
+      <w:r>
+        <w:rPr>
+          <w:rFonts w:ascii="Montserrat-Regular" w:eastAsia="Times New Roman" w:hAnsi="Montserrat-Regular" w:cs="Times New Roman"/>
           <w:noProof/>
-          <w:u w:val="single"/>
+          <w:color w:val="262626"/>
         </w:rPr>
         <w:drawing>
-          <wp:inline distT="0" distB="0" distL="0" distR="0" wp14:anchorId="447AB705" wp14:editId="7B72C385">
-            <wp:extent cx="1533739" cy="809738"/>
-            <wp:effectExtent l="0" t="0" r="9525" b="9525"/>
-            <wp:docPr id="29" name="Рисунок 29"/>
+          <wp:inline distT="0" distB="0" distL="0" distR="0" wp14:anchorId="754BFFCF" wp14:editId="615CD5C8">
+            <wp:extent cx="5940425" cy="4015105"/>
+            <wp:effectExtent l="0" t="0" r="3175" b="4445"/>
+            <wp:docPr id="24" name="Рисунок 24"/>
             <wp:cNvGraphicFramePr>
               <a:graphicFrameLocks xmlns:a="http://schemas.openxmlformats.org/drawingml/2006/main" noChangeAspect="1"/>
             </wp:cNvGraphicFramePr>
@@ -5140,7 +4735,7 @@
                   <pic:spPr>
                     <a:xfrm>
                       <a:off x="0" y="0"/>
-                      <a:ext cx="1533739" cy="809738"/>
+                      <a:ext cx="5940425" cy="4015105"/>
                     </a:xfrm>
                     <a:prstGeom prst="rect">
                       <a:avLst/>
@@ -5154,6 +4749,35 @@
       </w:r>
     </w:p>
     <w:p>
+      <w:pPr>
+        <w:spacing w:before="100" w:beforeAutospacing="1" w:after="100" w:afterAutospacing="1" w:line="240" w:lineRule="auto"/>
+        <w:ind w:left="360"/>
+        <w:rPr>
+          <w:rFonts w:ascii="Montserrat-Regular" w:eastAsia="Times New Roman" w:hAnsi="Montserrat-Regular" w:cs="Times New Roman"/>
+          <w:color w:val="262626"/>
+        </w:rPr>
+      </w:pPr>
+    </w:p>
+    <w:p>
+      <w:pPr>
+        <w:spacing w:before="100" w:beforeAutospacing="1" w:after="100" w:afterAutospacing="1" w:line="240" w:lineRule="auto"/>
+        <w:rPr>
+          <w:rFonts w:ascii="Montserrat-Regular" w:eastAsia="Times New Roman" w:hAnsi="Montserrat-Regular" w:cs="Times New Roman"/>
+          <w:color w:val="262626"/>
+        </w:rPr>
+      </w:pPr>
+    </w:p>
+    <w:p>
+      <w:pPr>
+        <w:spacing w:before="100" w:beforeAutospacing="1" w:after="100" w:afterAutospacing="1" w:line="240" w:lineRule="auto"/>
+        <w:ind w:left="360"/>
+        <w:rPr>
+          <w:rFonts w:ascii="Montserrat-Regular" w:eastAsia="Times New Roman" w:hAnsi="Montserrat-Regular" w:cs="Times New Roman"/>
+          <w:color w:val="262626"/>
+        </w:rPr>
+      </w:pPr>
+    </w:p>
+    <w:p>
       <w:r>
         <w:br w:type="page"/>
       </w:r>
@@ -5177,14 +4801,15 @@
           <w:color w:val="262626"/>
         </w:rPr>
         <w:lastRenderedPageBreak/>
-        <w:t>В </w:t>
-      </w:r>
-      <w:r>
-        <w:rPr>
-          <w:rFonts w:ascii="Montserrat-Regular" w:eastAsia="Times New Roman" w:hAnsi="Montserrat-Regular" w:cs="Times New Roman"/>
-          <w:color w:val="262626"/>
-        </w:rPr>
-        <w:t xml:space="preserve">проектах </w:t>
+        <w:t xml:space="preserve">В проектах на </w:t>
+      </w:r>
+      <w:proofErr w:type="gramStart"/>
+      <w:r>
+        <w:rPr>
+          <w:rFonts w:ascii="Montserrat-Regular" w:eastAsia="Times New Roman" w:hAnsi="Montserrat-Regular" w:cs="Times New Roman"/>
+          <w:color w:val="262626"/>
+        </w:rPr>
+        <w:t xml:space="preserve">C++,  </w:t>
       </w:r>
       <w:proofErr w:type="spellStart"/>
       <w:r>
@@ -5195,18 +4820,18 @@
         <w:t>Java</w:t>
       </w:r>
       <w:proofErr w:type="spellEnd"/>
-      <w:r>
-        <w:rPr>
-          <w:rFonts w:ascii="Montserrat-Regular" w:eastAsia="Times New Roman" w:hAnsi="Montserrat-Regular" w:cs="Times New Roman"/>
-          <w:color w:val="262626"/>
-        </w:rPr>
-        <w:t xml:space="preserve"> придумать разумное использование интерфейсов. Продемонстрировать их использование;</w:t>
+      <w:proofErr w:type="gramEnd"/>
+      <w:r>
+        <w:rPr>
+          <w:rFonts w:ascii="Montserrat-Regular" w:eastAsia="Times New Roman" w:hAnsi="Montserrat-Regular" w:cs="Times New Roman"/>
+          <w:color w:val="262626"/>
+        </w:rPr>
+        <w:t xml:space="preserve"> придумать разумное использование абстрактного класса и создать его. Продемонстрировать его использование;</w:t>
       </w:r>
     </w:p>
     <w:p>
       <w:pPr>
         <w:spacing w:before="100" w:beforeAutospacing="1" w:after="100" w:afterAutospacing="1" w:line="240" w:lineRule="auto"/>
-        <w:ind w:left="360" w:hanging="502"/>
         <w:rPr>
           <w:rFonts w:ascii="Montserrat-Regular" w:eastAsia="Times New Roman" w:hAnsi="Montserrat-Regular" w:cs="Times New Roman"/>
           <w:color w:val="262626"/>
@@ -5219,10 +4844,10 @@
           <w:color w:val="262626"/>
         </w:rPr>
         <w:drawing>
-          <wp:inline distT="0" distB="0" distL="0" distR="0" wp14:anchorId="26CD2F6F" wp14:editId="04C5403C">
-            <wp:extent cx="2619741" cy="866896"/>
-            <wp:effectExtent l="0" t="0" r="9525" b="9525"/>
-            <wp:docPr id="28" name="Рисунок 28"/>
+          <wp:inline distT="0" distB="0" distL="0" distR="0" wp14:anchorId="0DDCEFE6" wp14:editId="4E37CB27">
+            <wp:extent cx="3410426" cy="704948"/>
+            <wp:effectExtent l="0" t="0" r="0" b="0"/>
+            <wp:docPr id="25" name="Рисунок 25"/>
             <wp:cNvGraphicFramePr>
               <a:graphicFrameLocks xmlns:a="http://schemas.openxmlformats.org/drawingml/2006/main" noChangeAspect="1"/>
             </wp:cNvGraphicFramePr>
@@ -5242,7 +4867,7 @@
                   <pic:spPr>
                     <a:xfrm>
                       <a:off x="0" y="0"/>
-                      <a:ext cx="2619741" cy="866896"/>
+                      <a:ext cx="3410426" cy="704948"/>
                     </a:xfrm>
                     <a:prstGeom prst="rect">
                       <a:avLst/>
@@ -5256,54 +4881,15 @@
       </w:r>
     </w:p>
     <w:p>
-      <w:pPr>
-        <w:spacing w:before="100" w:beforeAutospacing="1" w:after="100" w:afterAutospacing="1" w:line="240" w:lineRule="auto"/>
-        <w:ind w:left="360" w:hanging="502"/>
-        <w:rPr>
-          <w:rFonts w:ascii="Montserrat-Regular" w:eastAsia="Times New Roman" w:hAnsi="Montserrat-Regular" w:cs="Times New Roman"/>
-          <w:color w:val="262626"/>
-          <w:u w:val="single"/>
-          <w:lang w:val="en-GB"/>
-        </w:rPr>
-      </w:pPr>
-      <w:r>
-        <w:rPr>
-          <w:rFonts w:ascii="Montserrat-Regular" w:eastAsia="Times New Roman" w:hAnsi="Montserrat-Regular" w:cs="Times New Roman"/>
-          <w:color w:val="262626"/>
-          <w:u w:val="single"/>
-        </w:rPr>
-        <w:t>Реализация</w:t>
-      </w:r>
-      <w:r>
-        <w:rPr>
-          <w:rFonts w:ascii="Montserrat-Regular" w:eastAsia="Times New Roman" w:hAnsi="Montserrat-Regular" w:cs="Times New Roman"/>
-          <w:color w:val="262626"/>
-          <w:u w:val="single"/>
-          <w:lang w:val="en-GB"/>
-        </w:rPr>
-        <w:t>:</w:t>
-      </w:r>
-    </w:p>
-    <w:p>
-      <w:pPr>
-        <w:spacing w:before="100" w:beforeAutospacing="1" w:after="100" w:afterAutospacing="1" w:line="240" w:lineRule="auto"/>
-        <w:ind w:left="360" w:hanging="502"/>
-        <w:rPr>
-          <w:rFonts w:ascii="Montserrat-Regular" w:eastAsia="Times New Roman" w:hAnsi="Montserrat-Regular" w:cs="Times New Roman"/>
-          <w:color w:val="262626"/>
-        </w:rPr>
-      </w:pPr>
-      <w:r>
-        <w:rPr>
-          <w:rFonts w:ascii="Montserrat-Regular" w:eastAsia="Times New Roman" w:hAnsi="Montserrat-Regular" w:cs="Times New Roman"/>
+      <w:r>
+        <w:rPr>
           <w:noProof/>
-          <w:color w:val="262626"/>
         </w:rPr>
         <w:drawing>
-          <wp:inline distT="0" distB="0" distL="0" distR="0" wp14:anchorId="5E969375" wp14:editId="155B9087">
-            <wp:extent cx="4839375" cy="2210108"/>
-            <wp:effectExtent l="0" t="0" r="0" b="0"/>
-            <wp:docPr id="31" name="Рисунок 31"/>
+          <wp:inline distT="0" distB="0" distL="0" distR="0" wp14:anchorId="0038E309" wp14:editId="0F456EB1">
+            <wp:extent cx="5087060" cy="2562583"/>
+            <wp:effectExtent l="0" t="0" r="0" b="9525"/>
+            <wp:docPr id="26" name="Рисунок 26"/>
             <wp:cNvGraphicFramePr>
               <a:graphicFrameLocks xmlns:a="http://schemas.openxmlformats.org/drawingml/2006/main" noChangeAspect="1"/>
             </wp:cNvGraphicFramePr>
@@ -5323,7 +4909,7 @@
                   <pic:spPr>
                     <a:xfrm>
                       <a:off x="0" y="0"/>
-                      <a:ext cx="4839375" cy="2210108"/>
+                      <a:ext cx="5087060" cy="2562583"/>
                     </a:xfrm>
                     <a:prstGeom prst="rect">
                       <a:avLst/>
@@ -5339,52 +4925,18 @@
     <w:p>
       <w:pPr>
         <w:rPr>
-          <w:rFonts w:ascii="Montserrat-Regular" w:eastAsia="Times New Roman" w:hAnsi="Montserrat-Regular" w:cs="Times New Roman"/>
-          <w:color w:val="262626"/>
-          <w:u w:val="single"/>
-        </w:rPr>
-      </w:pPr>
-      <w:r>
-        <w:rPr>
-          <w:rFonts w:ascii="Montserrat-Regular" w:eastAsia="Times New Roman" w:hAnsi="Montserrat-Regular" w:cs="Times New Roman"/>
-          <w:color w:val="262626"/>
-          <w:u w:val="single"/>
-        </w:rPr>
-        <w:br w:type="page"/>
-      </w:r>
-    </w:p>
-    <w:p>
-      <w:pPr>
-        <w:spacing w:before="100" w:beforeAutospacing="1" w:after="100" w:afterAutospacing="1" w:line="240" w:lineRule="auto"/>
-        <w:ind w:left="360" w:hanging="502"/>
-        <w:rPr>
-          <w:rFonts w:ascii="Montserrat-Regular" w:eastAsia="Times New Roman" w:hAnsi="Montserrat-Regular" w:cs="Times New Roman"/>
-          <w:color w:val="262626"/>
           <w:u w:val="single"/>
           <w:lang w:val="en-GB"/>
         </w:rPr>
       </w:pPr>
       <w:r>
         <w:rPr>
-          <w:rFonts w:ascii="Montserrat-Regular" w:eastAsia="Times New Roman" w:hAnsi="Montserrat-Regular" w:cs="Times New Roman"/>
-          <w:color w:val="262626"/>
-          <w:u w:val="single"/>
-        </w:rPr>
-        <w:lastRenderedPageBreak/>
-        <w:t>И</w:t>
-      </w:r>
-      <w:r>
-        <w:rPr>
-          <w:rFonts w:ascii="Montserrat-Regular" w:eastAsia="Times New Roman" w:hAnsi="Montserrat-Regular" w:cs="Times New Roman"/>
-          <w:color w:val="262626"/>
-          <w:u w:val="single"/>
-        </w:rPr>
-        <w:t>спользование</w:t>
-      </w:r>
-      <w:r>
-        <w:rPr>
-          <w:rFonts w:ascii="Montserrat-Regular" w:eastAsia="Times New Roman" w:hAnsi="Montserrat-Regular" w:cs="Times New Roman"/>
-          <w:color w:val="262626"/>
+          <w:u w:val="single"/>
+        </w:rPr>
+        <w:t>Вывод</w:t>
+      </w:r>
+      <w:r>
+        <w:rPr>
           <w:u w:val="single"/>
           <w:lang w:val="en-GB"/>
         </w:rPr>
@@ -5393,25 +4945,21 @@
     </w:p>
     <w:p>
       <w:pPr>
-        <w:spacing w:before="100" w:beforeAutospacing="1" w:after="100" w:afterAutospacing="1" w:line="240" w:lineRule="auto"/>
-        <w:ind w:left="360" w:hanging="502"/>
-        <w:rPr>
-          <w:rFonts w:ascii="Montserrat-Regular" w:eastAsia="Times New Roman" w:hAnsi="Montserrat-Regular" w:cs="Times New Roman"/>
-          <w:color w:val="262626"/>
+        <w:rPr>
+          <w:u w:val="single"/>
           <w:lang w:val="en-GB"/>
         </w:rPr>
       </w:pPr>
       <w:r>
         <w:rPr>
-          <w:rFonts w:ascii="Montserrat-Regular" w:eastAsia="Times New Roman" w:hAnsi="Montserrat-Regular" w:cs="Times New Roman"/>
           <w:noProof/>
-          <w:color w:val="262626"/>
+          <w:u w:val="single"/>
         </w:rPr>
         <w:drawing>
-          <wp:inline distT="0" distB="0" distL="0" distR="0" wp14:anchorId="1843F625" wp14:editId="6C34FB90">
-            <wp:extent cx="3982006" cy="5087060"/>
-            <wp:effectExtent l="0" t="0" r="0" b="0"/>
-            <wp:docPr id="32" name="Рисунок 32"/>
+          <wp:inline distT="0" distB="0" distL="0" distR="0" wp14:anchorId="447AB705" wp14:editId="7B72C385">
+            <wp:extent cx="1533739" cy="809738"/>
+            <wp:effectExtent l="0" t="0" r="9525" b="9525"/>
+            <wp:docPr id="29" name="Рисунок 29"/>
             <wp:cNvGraphicFramePr>
               <a:graphicFrameLocks xmlns:a="http://schemas.openxmlformats.org/drawingml/2006/main" noChangeAspect="1"/>
             </wp:cNvGraphicFramePr>
@@ -5431,7 +4979,7 @@
                   <pic:spPr>
                     <a:xfrm>
                       <a:off x="0" y="0"/>
-                      <a:ext cx="3982006" cy="5087060"/>
+                      <a:ext cx="1533739" cy="809738"/>
                     </a:xfrm>
                     <a:prstGeom prst="rect">
                       <a:avLst/>
@@ -5445,19 +4993,7 @@
       </w:r>
     </w:p>
     <w:p>
-      <w:pPr>
-        <w:rPr>
-          <w:rFonts w:ascii="Montserrat-Regular" w:eastAsia="Times New Roman" w:hAnsi="Montserrat-Regular" w:cs="Times New Roman"/>
-          <w:color w:val="262626"/>
-          <w:lang w:val="en-GB"/>
-        </w:rPr>
-      </w:pPr>
-      <w:r>
-        <w:rPr>
-          <w:rFonts w:ascii="Montserrat-Regular" w:eastAsia="Times New Roman" w:hAnsi="Montserrat-Regular" w:cs="Times New Roman"/>
-          <w:color w:val="262626"/>
-          <w:lang w:val="en-GB"/>
-        </w:rPr>
+      <w:r>
         <w:br w:type="page"/>
       </w:r>
     </w:p>
@@ -5480,7 +5016,14 @@
           <w:color w:val="262626"/>
         </w:rPr>
         <w:lastRenderedPageBreak/>
-        <w:t xml:space="preserve">В проектах на </w:t>
+        <w:t>В </w:t>
+      </w:r>
+      <w:r>
+        <w:rPr>
+          <w:rFonts w:ascii="Montserrat-Regular" w:eastAsia="Times New Roman" w:hAnsi="Montserrat-Regular" w:cs="Times New Roman"/>
+          <w:color w:val="262626"/>
+        </w:rPr>
+        <w:t xml:space="preserve">проектах </w:t>
       </w:r>
       <w:proofErr w:type="spellStart"/>
       <w:r>
@@ -5496,13 +5039,13 @@
           <w:rFonts w:ascii="Montserrat-Regular" w:eastAsia="Times New Roman" w:hAnsi="Montserrat-Regular" w:cs="Times New Roman"/>
           <w:color w:val="262626"/>
         </w:rPr>
-        <w:t xml:space="preserve"> любой из классов сделать допускающий клонирование. Продемонстрировать варианты с мелким и глубоким клонированием.</w:t>
+        <w:t xml:space="preserve"> придумать разумное использование интерфейсов. Продемонстрировать их использование;</w:t>
       </w:r>
     </w:p>
     <w:p>
       <w:pPr>
         <w:spacing w:before="100" w:beforeAutospacing="1" w:after="100" w:afterAutospacing="1" w:line="240" w:lineRule="auto"/>
-        <w:ind w:left="360"/>
+        <w:ind w:left="360" w:hanging="502"/>
         <w:rPr>
           <w:rFonts w:ascii="Montserrat-Regular" w:eastAsia="Times New Roman" w:hAnsi="Montserrat-Regular" w:cs="Times New Roman"/>
           <w:color w:val="262626"/>
@@ -5515,10 +5058,10 @@
           <w:color w:val="262626"/>
         </w:rPr>
         <w:drawing>
-          <wp:inline distT="0" distB="0" distL="0" distR="0" wp14:anchorId="5F75035C" wp14:editId="1E8F0396">
-            <wp:extent cx="3820058" cy="3200847"/>
-            <wp:effectExtent l="0" t="0" r="9525" b="0"/>
-            <wp:docPr id="33" name="Рисунок 33"/>
+          <wp:inline distT="0" distB="0" distL="0" distR="0" wp14:anchorId="26CD2F6F" wp14:editId="04C5403C">
+            <wp:extent cx="2619741" cy="866896"/>
+            <wp:effectExtent l="0" t="0" r="9525" b="9525"/>
+            <wp:docPr id="28" name="Рисунок 28"/>
             <wp:cNvGraphicFramePr>
               <a:graphicFrameLocks xmlns:a="http://schemas.openxmlformats.org/drawingml/2006/main" noChangeAspect="1"/>
             </wp:cNvGraphicFramePr>
@@ -5538,7 +5081,7 @@
                   <pic:spPr>
                     <a:xfrm>
                       <a:off x="0" y="0"/>
-                      <a:ext cx="3820058" cy="3200847"/>
+                      <a:ext cx="2619741" cy="866896"/>
                     </a:xfrm>
                     <a:prstGeom prst="rect">
                       <a:avLst/>
@@ -5550,156 +5093,164 @@
           </wp:inline>
         </w:drawing>
       </w:r>
-      <w:r>
-        <w:rPr>
-          <w:rFonts w:ascii="Montserrat-Regular" w:eastAsia="Times New Roman" w:hAnsi="Montserrat-Regular" w:cs="Times New Roman"/>
-          <w:color w:val="262626"/>
+    </w:p>
+    <w:p>
+      <w:pPr>
+        <w:spacing w:before="100" w:beforeAutospacing="1" w:after="100" w:afterAutospacing="1" w:line="240" w:lineRule="auto"/>
+        <w:ind w:left="360" w:hanging="502"/>
+        <w:rPr>
+          <w:rFonts w:ascii="Montserrat-Regular" w:eastAsia="Times New Roman" w:hAnsi="Montserrat-Regular" w:cs="Times New Roman"/>
+          <w:color w:val="262626"/>
+          <w:u w:val="single"/>
+          <w:lang w:val="en-GB"/>
+        </w:rPr>
+      </w:pPr>
+      <w:r>
+        <w:rPr>
+          <w:rFonts w:ascii="Montserrat-Regular" w:eastAsia="Times New Roman" w:hAnsi="Montserrat-Regular" w:cs="Times New Roman"/>
+          <w:color w:val="262626"/>
+          <w:u w:val="single"/>
+        </w:rPr>
+        <w:t>Реализация</w:t>
+      </w:r>
+      <w:r>
+        <w:rPr>
+          <w:rFonts w:ascii="Montserrat-Regular" w:eastAsia="Times New Roman" w:hAnsi="Montserrat-Regular" w:cs="Times New Roman"/>
+          <w:color w:val="262626"/>
+          <w:u w:val="single"/>
+          <w:lang w:val="en-GB"/>
+        </w:rPr>
+        <w:t>:</w:t>
+      </w:r>
+    </w:p>
+    <w:p>
+      <w:pPr>
+        <w:spacing w:before="100" w:beforeAutospacing="1" w:after="100" w:afterAutospacing="1" w:line="240" w:lineRule="auto"/>
+        <w:ind w:left="360" w:hanging="502"/>
+        <w:rPr>
+          <w:rFonts w:ascii="Montserrat-Regular" w:eastAsia="Times New Roman" w:hAnsi="Montserrat-Regular" w:cs="Times New Roman"/>
+          <w:color w:val="262626"/>
+        </w:rPr>
+      </w:pPr>
+      <w:r>
+        <w:rPr>
+          <w:rFonts w:ascii="Montserrat-Regular" w:eastAsia="Times New Roman" w:hAnsi="Montserrat-Regular" w:cs="Times New Roman"/>
+          <w:noProof/>
+          <w:color w:val="262626"/>
+        </w:rPr>
+        <w:drawing>
+          <wp:inline distT="0" distB="0" distL="0" distR="0" wp14:anchorId="5E969375" wp14:editId="155B9087">
+            <wp:extent cx="4839375" cy="2210108"/>
+            <wp:effectExtent l="0" t="0" r="0" b="0"/>
+            <wp:docPr id="31" name="Рисунок 31"/>
+            <wp:cNvGraphicFramePr>
+              <a:graphicFrameLocks xmlns:a="http://schemas.openxmlformats.org/drawingml/2006/main" noChangeAspect="1"/>
+            </wp:cNvGraphicFramePr>
+            <a:graphic xmlns:a="http://schemas.openxmlformats.org/drawingml/2006/main">
+              <a:graphicData uri="http://schemas.openxmlformats.org/drawingml/2006/picture">
+                <pic:pic xmlns:pic="http://schemas.openxmlformats.org/drawingml/2006/picture">
+                  <pic:nvPicPr>
+                    <pic:cNvPr id="1" name=""/>
+                    <pic:cNvPicPr/>
+                  </pic:nvPicPr>
+                  <pic:blipFill>
+                    <a:blip r:embed="rId43"/>
+                    <a:stretch>
+                      <a:fillRect/>
+                    </a:stretch>
+                  </pic:blipFill>
+                  <pic:spPr>
+                    <a:xfrm>
+                      <a:off x="0" y="0"/>
+                      <a:ext cx="4839375" cy="2210108"/>
+                    </a:xfrm>
+                    <a:prstGeom prst="rect">
+                      <a:avLst/>
+                    </a:prstGeom>
+                  </pic:spPr>
+                </pic:pic>
+              </a:graphicData>
+            </a:graphic>
+          </wp:inline>
+        </w:drawing>
+      </w:r>
+    </w:p>
+    <w:p>
+      <w:pPr>
+        <w:rPr>
+          <w:rFonts w:ascii="Montserrat-Regular" w:eastAsia="Times New Roman" w:hAnsi="Montserrat-Regular" w:cs="Times New Roman"/>
+          <w:color w:val="262626"/>
+          <w:u w:val="single"/>
+        </w:rPr>
+      </w:pPr>
+      <w:r>
+        <w:rPr>
+          <w:rFonts w:ascii="Montserrat-Regular" w:eastAsia="Times New Roman" w:hAnsi="Montserrat-Regular" w:cs="Times New Roman"/>
+          <w:color w:val="262626"/>
+          <w:u w:val="single"/>
         </w:rPr>
         <w:br w:type="page"/>
       </w:r>
     </w:p>
     <w:p>
       <w:pPr>
-        <w:pStyle w:val="a4"/>
-        <w:numPr>
-          <w:ilvl w:val="0"/>
-          <w:numId w:val="2"/>
-        </w:numPr>
         <w:spacing w:before="100" w:beforeAutospacing="1" w:after="100" w:afterAutospacing="1" w:line="240" w:lineRule="auto"/>
-        <w:rPr>
-          <w:rFonts w:ascii="Montserrat-Regular" w:eastAsia="Times New Roman" w:hAnsi="Montserrat-Regular" w:cs="Times New Roman"/>
-          <w:color w:val="262626"/>
-        </w:rPr>
-      </w:pPr>
-      <w:r>
-        <w:rPr>
-          <w:rFonts w:ascii="Montserrat-Regular" w:eastAsia="Times New Roman" w:hAnsi="Montserrat-Regular" w:cs="Times New Roman"/>
-          <w:color w:val="262626"/>
+        <w:ind w:left="360" w:hanging="502"/>
+        <w:rPr>
+          <w:rFonts w:ascii="Montserrat-Regular" w:eastAsia="Times New Roman" w:hAnsi="Montserrat-Regular" w:cs="Times New Roman"/>
+          <w:color w:val="262626"/>
+          <w:u w:val="single"/>
+          <w:lang w:val="en-GB"/>
+        </w:rPr>
+      </w:pPr>
+      <w:r>
+        <w:rPr>
+          <w:rFonts w:ascii="Montserrat-Regular" w:eastAsia="Times New Roman" w:hAnsi="Montserrat-Regular" w:cs="Times New Roman"/>
+          <w:color w:val="262626"/>
+          <w:u w:val="single"/>
         </w:rPr>
         <w:lastRenderedPageBreak/>
-        <w:t xml:space="preserve">В программах на C++ и </w:t>
-      </w:r>
-      <w:proofErr w:type="spellStart"/>
-      <w:r>
-        <w:rPr>
-          <w:rFonts w:ascii="Montserrat-Regular" w:eastAsia="Times New Roman" w:hAnsi="Montserrat-Regular" w:cs="Times New Roman"/>
-          <w:color w:val="262626"/>
-        </w:rPr>
-        <w:t>Java</w:t>
-      </w:r>
-      <w:proofErr w:type="spellEnd"/>
-      <w:r>
-        <w:rPr>
-          <w:rFonts w:ascii="Montserrat-Regular" w:eastAsia="Times New Roman" w:hAnsi="Montserrat-Regular" w:cs="Times New Roman"/>
-          <w:color w:val="262626"/>
-        </w:rPr>
-        <w:t xml:space="preserve"> придумать разумное использование и реализовать шаблон класса;</w:t>
+        <w:t>И</w:t>
+      </w:r>
+      <w:r>
+        <w:rPr>
+          <w:rFonts w:ascii="Montserrat-Regular" w:eastAsia="Times New Roman" w:hAnsi="Montserrat-Regular" w:cs="Times New Roman"/>
+          <w:color w:val="262626"/>
+          <w:u w:val="single"/>
+        </w:rPr>
+        <w:t>спользование</w:t>
+      </w:r>
+      <w:r>
+        <w:rPr>
+          <w:rFonts w:ascii="Montserrat-Regular" w:eastAsia="Times New Roman" w:hAnsi="Montserrat-Regular" w:cs="Times New Roman"/>
+          <w:color w:val="262626"/>
+          <w:u w:val="single"/>
+          <w:lang w:val="en-GB"/>
+        </w:rPr>
+        <w:t>:</w:t>
       </w:r>
     </w:p>
     <w:p>
       <w:pPr>
         <w:spacing w:before="100" w:beforeAutospacing="1" w:after="100" w:afterAutospacing="1" w:line="240" w:lineRule="auto"/>
-        <w:ind w:left="360"/>
-        <w:rPr>
-          <w:rFonts w:ascii="Montserrat-Regular" w:eastAsia="Times New Roman" w:hAnsi="Montserrat-Regular" w:cs="Times New Roman"/>
-          <w:color w:val="262626"/>
-          <w:u w:val="single"/>
+        <w:ind w:left="360" w:hanging="502"/>
+        <w:rPr>
+          <w:rFonts w:ascii="Montserrat-Regular" w:eastAsia="Times New Roman" w:hAnsi="Montserrat-Regular" w:cs="Times New Roman"/>
+          <w:color w:val="262626"/>
           <w:lang w:val="en-GB"/>
         </w:rPr>
       </w:pPr>
       <w:r>
         <w:rPr>
           <w:rFonts w:ascii="Montserrat-Regular" w:eastAsia="Times New Roman" w:hAnsi="Montserrat-Regular" w:cs="Times New Roman"/>
-          <w:color w:val="262626"/>
-          <w:u w:val="single"/>
-        </w:rPr>
-        <w:t>Код</w:t>
-      </w:r>
-      <w:r>
-        <w:rPr>
-          <w:rFonts w:ascii="Montserrat-Regular" w:eastAsia="Times New Roman" w:hAnsi="Montserrat-Regular" w:cs="Times New Roman"/>
-          <w:color w:val="262626"/>
-          <w:u w:val="single"/>
-          <w:lang w:val="en-GB"/>
-        </w:rPr>
-        <w:t>:</w:t>
-      </w:r>
-    </w:p>
-    <w:p>
-      <w:pPr>
-        <w:spacing w:before="100" w:beforeAutospacing="1" w:after="100" w:afterAutospacing="1" w:line="240" w:lineRule="auto"/>
-        <w:ind w:left="360"/>
-        <w:rPr>
-          <w:rFonts w:ascii="Montserrat-Regular" w:eastAsia="Times New Roman" w:hAnsi="Montserrat-Regular" w:cs="Times New Roman"/>
-          <w:color w:val="262626"/>
-          <w:u w:val="single"/>
-          <w:lang w:val="en-GB"/>
-        </w:rPr>
-      </w:pPr>
-      <w:hyperlink r:id="rId43" w:history="1">
-        <w:r>
-          <w:rPr>
-            <w:rStyle w:val="a7"/>
-            <w:lang w:val="en-US"/>
-          </w:rPr>
-          <w:t>University_projects/lab6_7/java_solution/TemplatedDocument at main · eastpriSs/University_projects</w:t>
-        </w:r>
-      </w:hyperlink>
-      <w:bookmarkStart w:id="0" w:name="_GoBack"/>
-      <w:bookmarkEnd w:id="0"/>
-    </w:p>
-    <w:p>
-      <w:pPr>
-        <w:spacing w:before="100" w:beforeAutospacing="1" w:after="100" w:afterAutospacing="1" w:line="240" w:lineRule="auto"/>
-        <w:ind w:left="360"/>
-        <w:rPr>
-          <w:rFonts w:ascii="Montserrat-Regular" w:eastAsia="Times New Roman" w:hAnsi="Montserrat-Regular" w:cs="Times New Roman"/>
-          <w:color w:val="262626"/>
-          <w:u w:val="single"/>
-          <w:lang w:val="en-GB"/>
-        </w:rPr>
-      </w:pPr>
-      <w:r>
-        <w:rPr>
-          <w:rFonts w:ascii="Montserrat-Regular" w:eastAsia="Times New Roman" w:hAnsi="Montserrat-Regular" w:cs="Times New Roman"/>
-          <w:color w:val="262626"/>
-          <w:u w:val="single"/>
-        </w:rPr>
-        <w:t>Использование</w:t>
-      </w:r>
-      <w:r>
-        <w:rPr>
-          <w:rFonts w:ascii="Montserrat-Regular" w:eastAsia="Times New Roman" w:hAnsi="Montserrat-Regular" w:cs="Times New Roman"/>
-          <w:color w:val="262626"/>
-          <w:u w:val="single"/>
-          <w:lang w:val="en-GB"/>
-        </w:rPr>
-        <w:t>:</w:t>
-      </w:r>
-    </w:p>
-    <w:p>
-      <w:pPr>
-        <w:spacing w:before="100" w:beforeAutospacing="1" w:after="100" w:afterAutospacing="1" w:line="240" w:lineRule="auto"/>
-        <w:ind w:left="360"/>
-        <w:rPr>
-          <w:rFonts w:ascii="Montserrat-Regular" w:eastAsia="Times New Roman" w:hAnsi="Montserrat-Regular" w:cs="Times New Roman"/>
-          <w:color w:val="262626"/>
-          <w:u w:val="single"/>
-          <w:lang w:val="en-GB"/>
-        </w:rPr>
-      </w:pPr>
-      <w:r>
-        <w:rPr>
-          <w:rFonts w:ascii="Montserrat-Regular" w:eastAsia="Times New Roman" w:hAnsi="Montserrat-Regular" w:cs="Times New Roman"/>
-          <w:color w:val="262626"/>
-          <w:u w:val="single"/>
-          <w:lang w:val="en-GB"/>
+          <w:noProof/>
+          <w:color w:val="262626"/>
         </w:rPr>
         <w:drawing>
-          <wp:inline distT="0" distB="0" distL="0" distR="0" wp14:anchorId="0D4A7BBE" wp14:editId="50F0D2F8">
-            <wp:extent cx="5658640" cy="2067213"/>
-            <wp:effectExtent l="0" t="0" r="0" b="9525"/>
-            <wp:docPr id="38" name="Рисунок 38"/>
+          <wp:inline distT="0" distB="0" distL="0" distR="0" wp14:anchorId="1843F625" wp14:editId="6C34FB90">
+            <wp:extent cx="3982006" cy="5087060"/>
+            <wp:effectExtent l="0" t="0" r="0" b="0"/>
+            <wp:docPr id="32" name="Рисунок 32"/>
             <wp:cNvGraphicFramePr>
               <a:graphicFrameLocks xmlns:a="http://schemas.openxmlformats.org/drawingml/2006/main" noChangeAspect="1"/>
             </wp:cNvGraphicFramePr>
@@ -5719,6 +5270,333 @@
                   <pic:spPr>
                     <a:xfrm>
                       <a:off x="0" y="0"/>
+                      <a:ext cx="3982006" cy="5087060"/>
+                    </a:xfrm>
+                    <a:prstGeom prst="rect">
+                      <a:avLst/>
+                    </a:prstGeom>
+                  </pic:spPr>
+                </pic:pic>
+              </a:graphicData>
+            </a:graphic>
+          </wp:inline>
+        </w:drawing>
+      </w:r>
+    </w:p>
+    <w:p>
+      <w:pPr>
+        <w:rPr>
+          <w:rFonts w:ascii="Montserrat-Regular" w:eastAsia="Times New Roman" w:hAnsi="Montserrat-Regular" w:cs="Times New Roman"/>
+          <w:color w:val="262626"/>
+          <w:lang w:val="en-GB"/>
+        </w:rPr>
+      </w:pPr>
+      <w:r>
+        <w:rPr>
+          <w:rFonts w:ascii="Montserrat-Regular" w:eastAsia="Times New Roman" w:hAnsi="Montserrat-Regular" w:cs="Times New Roman"/>
+          <w:color w:val="262626"/>
+          <w:lang w:val="en-GB"/>
+        </w:rPr>
+        <w:br w:type="page"/>
+      </w:r>
+    </w:p>
+    <w:p>
+      <w:pPr>
+        <w:pStyle w:val="a4"/>
+        <w:numPr>
+          <w:ilvl w:val="0"/>
+          <w:numId w:val="2"/>
+        </w:numPr>
+        <w:spacing w:before="100" w:beforeAutospacing="1" w:after="100" w:afterAutospacing="1" w:line="240" w:lineRule="auto"/>
+        <w:rPr>
+          <w:rFonts w:ascii="Montserrat-Regular" w:eastAsia="Times New Roman" w:hAnsi="Montserrat-Regular" w:cs="Times New Roman"/>
+          <w:color w:val="262626"/>
+        </w:rPr>
+      </w:pPr>
+      <w:r>
+        <w:rPr>
+          <w:rFonts w:ascii="Montserrat-Regular" w:eastAsia="Times New Roman" w:hAnsi="Montserrat-Regular" w:cs="Times New Roman"/>
+          <w:color w:val="262626"/>
+        </w:rPr>
+        <w:lastRenderedPageBreak/>
+        <w:t xml:space="preserve">В проектах на </w:t>
+      </w:r>
+      <w:proofErr w:type="spellStart"/>
+      <w:r>
+        <w:rPr>
+          <w:rFonts w:ascii="Montserrat-Regular" w:eastAsia="Times New Roman" w:hAnsi="Montserrat-Regular" w:cs="Times New Roman"/>
+          <w:color w:val="262626"/>
+        </w:rPr>
+        <w:t>Java</w:t>
+      </w:r>
+      <w:proofErr w:type="spellEnd"/>
+      <w:r>
+        <w:rPr>
+          <w:rFonts w:ascii="Montserrat-Regular" w:eastAsia="Times New Roman" w:hAnsi="Montserrat-Regular" w:cs="Times New Roman"/>
+          <w:color w:val="262626"/>
+        </w:rPr>
+        <w:t xml:space="preserve"> любой из классов сделать допускающий клонирование. Продемонстрировать варианты с мелким и глубоким клонированием.</w:t>
+      </w:r>
+    </w:p>
+    <w:p>
+      <w:pPr>
+        <w:spacing w:before="100" w:beforeAutospacing="1" w:after="100" w:afterAutospacing="1" w:line="240" w:lineRule="auto"/>
+        <w:ind w:left="360"/>
+        <w:rPr>
+          <w:rFonts w:ascii="Montserrat-Regular" w:eastAsia="Times New Roman" w:hAnsi="Montserrat-Regular" w:cs="Times New Roman"/>
+          <w:color w:val="262626"/>
+        </w:rPr>
+      </w:pPr>
+      <w:r>
+        <w:rPr>
+          <w:rFonts w:ascii="Montserrat-Regular" w:eastAsia="Times New Roman" w:hAnsi="Montserrat-Regular" w:cs="Times New Roman"/>
+          <w:noProof/>
+          <w:color w:val="262626"/>
+        </w:rPr>
+        <w:drawing>
+          <wp:inline distT="0" distB="0" distL="0" distR="0" wp14:anchorId="5F75035C" wp14:editId="1E8F0396">
+            <wp:extent cx="3820058" cy="3200847"/>
+            <wp:effectExtent l="0" t="0" r="9525" b="0"/>
+            <wp:docPr id="33" name="Рисунок 33"/>
+            <wp:cNvGraphicFramePr>
+              <a:graphicFrameLocks xmlns:a="http://schemas.openxmlformats.org/drawingml/2006/main" noChangeAspect="1"/>
+            </wp:cNvGraphicFramePr>
+            <a:graphic xmlns:a="http://schemas.openxmlformats.org/drawingml/2006/main">
+              <a:graphicData uri="http://schemas.openxmlformats.org/drawingml/2006/picture">
+                <pic:pic xmlns:pic="http://schemas.openxmlformats.org/drawingml/2006/picture">
+                  <pic:nvPicPr>
+                    <pic:cNvPr id="1" name=""/>
+                    <pic:cNvPicPr/>
+                  </pic:nvPicPr>
+                  <pic:blipFill>
+                    <a:blip r:embed="rId45"/>
+                    <a:stretch>
+                      <a:fillRect/>
+                    </a:stretch>
+                  </pic:blipFill>
+                  <pic:spPr>
+                    <a:xfrm>
+                      <a:off x="0" y="0"/>
+                      <a:ext cx="3820058" cy="3200847"/>
+                    </a:xfrm>
+                    <a:prstGeom prst="rect">
+                      <a:avLst/>
+                    </a:prstGeom>
+                  </pic:spPr>
+                </pic:pic>
+              </a:graphicData>
+            </a:graphic>
+          </wp:inline>
+        </w:drawing>
+      </w:r>
+      <w:r>
+        <w:rPr>
+          <w:rFonts w:ascii="Montserrat-Regular" w:eastAsia="Times New Roman" w:hAnsi="Montserrat-Regular" w:cs="Times New Roman"/>
+          <w:color w:val="262626"/>
+        </w:rPr>
+        <w:br w:type="page"/>
+      </w:r>
+    </w:p>
+    <w:p>
+      <w:pPr>
+        <w:pStyle w:val="a4"/>
+        <w:numPr>
+          <w:ilvl w:val="0"/>
+          <w:numId w:val="2"/>
+        </w:numPr>
+        <w:spacing w:before="100" w:beforeAutospacing="1" w:after="100" w:afterAutospacing="1" w:line="240" w:lineRule="auto"/>
+        <w:rPr>
+          <w:rFonts w:ascii="Montserrat-Regular" w:eastAsia="Times New Roman" w:hAnsi="Montserrat-Regular" w:cs="Times New Roman"/>
+          <w:color w:val="262626"/>
+        </w:rPr>
+      </w:pPr>
+      <w:r>
+        <w:rPr>
+          <w:rFonts w:ascii="Montserrat-Regular" w:eastAsia="Times New Roman" w:hAnsi="Montserrat-Regular" w:cs="Times New Roman"/>
+          <w:color w:val="262626"/>
+        </w:rPr>
+        <w:lastRenderedPageBreak/>
+        <w:t xml:space="preserve">В программах на C++ и </w:t>
+      </w:r>
+      <w:proofErr w:type="spellStart"/>
+      <w:r>
+        <w:rPr>
+          <w:rFonts w:ascii="Montserrat-Regular" w:eastAsia="Times New Roman" w:hAnsi="Montserrat-Regular" w:cs="Times New Roman"/>
+          <w:color w:val="262626"/>
+        </w:rPr>
+        <w:t>Java</w:t>
+      </w:r>
+      <w:proofErr w:type="spellEnd"/>
+      <w:r>
+        <w:rPr>
+          <w:rFonts w:ascii="Montserrat-Regular" w:eastAsia="Times New Roman" w:hAnsi="Montserrat-Regular" w:cs="Times New Roman"/>
+          <w:color w:val="262626"/>
+        </w:rPr>
+        <w:t xml:space="preserve"> придумать разумное использование и реализовать шаблон класса;</w:t>
+      </w:r>
+    </w:p>
+    <w:p>
+      <w:pPr>
+        <w:spacing w:before="100" w:beforeAutospacing="1" w:after="100" w:afterAutospacing="1" w:line="240" w:lineRule="auto"/>
+        <w:ind w:left="360"/>
+        <w:rPr>
+          <w:rFonts w:ascii="Montserrat-Regular" w:eastAsia="Times New Roman" w:hAnsi="Montserrat-Regular" w:cs="Times New Roman"/>
+          <w:color w:val="262626"/>
+          <w:u w:val="single"/>
+          <w:lang w:val="en-GB"/>
+        </w:rPr>
+      </w:pPr>
+      <w:r>
+        <w:rPr>
+          <w:rFonts w:ascii="Montserrat-Regular" w:eastAsia="Times New Roman" w:hAnsi="Montserrat-Regular" w:cs="Times New Roman"/>
+          <w:color w:val="262626"/>
+          <w:u w:val="single"/>
+        </w:rPr>
+        <w:t>Код</w:t>
+      </w:r>
+      <w:r>
+        <w:rPr>
+          <w:rFonts w:ascii="Montserrat-Regular" w:eastAsia="Times New Roman" w:hAnsi="Montserrat-Regular" w:cs="Times New Roman"/>
+          <w:color w:val="262626"/>
+          <w:u w:val="single"/>
+          <w:lang w:val="en-GB"/>
+        </w:rPr>
+        <w:t>:</w:t>
+      </w:r>
+    </w:p>
+    <w:p>
+      <w:pPr>
+        <w:spacing w:before="100" w:beforeAutospacing="1" w:after="100" w:afterAutospacing="1" w:line="240" w:lineRule="auto"/>
+        <w:ind w:left="360"/>
+        <w:rPr>
+          <w:rFonts w:ascii="Montserrat-Regular" w:eastAsia="Times New Roman" w:hAnsi="Montserrat-Regular" w:cs="Times New Roman"/>
+          <w:color w:val="262626"/>
+          <w:u w:val="single"/>
+          <w:lang w:val="en-GB"/>
+        </w:rPr>
+      </w:pPr>
+      <w:hyperlink r:id="rId46" w:history="1">
+        <w:proofErr w:type="spellStart"/>
+        <w:r>
+          <w:rPr>
+            <w:rStyle w:val="a7"/>
+            <w:lang w:val="en-US"/>
+          </w:rPr>
+          <w:t>University_projects</w:t>
+        </w:r>
+        <w:proofErr w:type="spellEnd"/>
+        <w:r>
+          <w:rPr>
+            <w:rStyle w:val="a7"/>
+            <w:lang w:val="en-US"/>
+          </w:rPr>
+          <w:t>/lab6_7/</w:t>
+        </w:r>
+        <w:proofErr w:type="spellStart"/>
+        <w:r>
+          <w:rPr>
+            <w:rStyle w:val="a7"/>
+            <w:lang w:val="en-US"/>
+          </w:rPr>
+          <w:t>java_solution</w:t>
+        </w:r>
+        <w:proofErr w:type="spellEnd"/>
+        <w:r>
+          <w:rPr>
+            <w:rStyle w:val="a7"/>
+            <w:lang w:val="en-US"/>
+          </w:rPr>
+          <w:t>/</w:t>
+        </w:r>
+        <w:proofErr w:type="spellStart"/>
+        <w:r>
+          <w:rPr>
+            <w:rStyle w:val="a7"/>
+            <w:lang w:val="en-US"/>
+          </w:rPr>
+          <w:t>TemplatedDocument</w:t>
+        </w:r>
+        <w:proofErr w:type="spellEnd"/>
+        <w:r>
+          <w:rPr>
+            <w:rStyle w:val="a7"/>
+            <w:lang w:val="en-US"/>
+          </w:rPr>
+          <w:t xml:space="preserve"> at main · eastpriSs/University_projects</w:t>
+        </w:r>
+      </w:hyperlink>
+    </w:p>
+    <w:p>
+      <w:pPr>
+        <w:spacing w:before="100" w:beforeAutospacing="1" w:after="100" w:afterAutospacing="1" w:line="240" w:lineRule="auto"/>
+        <w:ind w:left="360"/>
+        <w:rPr>
+          <w:rFonts w:ascii="Montserrat-Regular" w:eastAsia="Times New Roman" w:hAnsi="Montserrat-Regular" w:cs="Times New Roman"/>
+          <w:color w:val="262626"/>
+          <w:u w:val="single"/>
+          <w:lang w:val="en-GB"/>
+        </w:rPr>
+      </w:pPr>
+      <w:r>
+        <w:rPr>
+          <w:rFonts w:ascii="Montserrat-Regular" w:eastAsia="Times New Roman" w:hAnsi="Montserrat-Regular" w:cs="Times New Roman"/>
+          <w:color w:val="262626"/>
+          <w:u w:val="single"/>
+        </w:rPr>
+        <w:t>Использование</w:t>
+      </w:r>
+      <w:r>
+        <w:rPr>
+          <w:rFonts w:ascii="Montserrat-Regular" w:eastAsia="Times New Roman" w:hAnsi="Montserrat-Regular" w:cs="Times New Roman"/>
+          <w:color w:val="262626"/>
+          <w:u w:val="single"/>
+          <w:lang w:val="en-GB"/>
+        </w:rPr>
+        <w:t>:</w:t>
+      </w:r>
+    </w:p>
+    <w:p>
+      <w:pPr>
+        <w:spacing w:before="100" w:beforeAutospacing="1" w:after="100" w:afterAutospacing="1" w:line="240" w:lineRule="auto"/>
+        <w:ind w:left="360"/>
+        <w:rPr>
+          <w:rFonts w:ascii="Montserrat-Regular" w:eastAsia="Times New Roman" w:hAnsi="Montserrat-Regular" w:cs="Times New Roman"/>
+          <w:color w:val="262626"/>
+          <w:u w:val="single"/>
+          <w:lang w:val="en-GB"/>
+        </w:rPr>
+      </w:pPr>
+      <w:r>
+        <w:rPr>
+          <w:rFonts w:ascii="Montserrat-Regular" w:eastAsia="Times New Roman" w:hAnsi="Montserrat-Regular" w:cs="Times New Roman"/>
+          <w:noProof/>
+          <w:color w:val="262626"/>
+          <w:u w:val="single"/>
+        </w:rPr>
+        <w:drawing>
+          <wp:inline distT="0" distB="0" distL="0" distR="0" wp14:anchorId="0D4A7BBE" wp14:editId="50F0D2F8">
+            <wp:extent cx="5658640" cy="2067213"/>
+            <wp:effectExtent l="0" t="0" r="0" b="9525"/>
+            <wp:docPr id="38" name="Рисунок 38"/>
+            <wp:cNvGraphicFramePr>
+              <a:graphicFrameLocks xmlns:a="http://schemas.openxmlformats.org/drawingml/2006/main" noChangeAspect="1"/>
+            </wp:cNvGraphicFramePr>
+            <a:graphic xmlns:a="http://schemas.openxmlformats.org/drawingml/2006/main">
+              <a:graphicData uri="http://schemas.openxmlformats.org/drawingml/2006/picture">
+                <pic:pic xmlns:pic="http://schemas.openxmlformats.org/drawingml/2006/picture">
+                  <pic:nvPicPr>
+                    <pic:cNvPr id="1" name=""/>
+                    <pic:cNvPicPr/>
+                  </pic:nvPicPr>
+                  <pic:blipFill>
+                    <a:blip r:embed="rId47"/>
+                    <a:stretch>
+                      <a:fillRect/>
+                    </a:stretch>
+                  </pic:blipFill>
+                  <pic:spPr>
+                    <a:xfrm>
+                      <a:off x="0" y="0"/>
                       <a:ext cx="5658640" cy="2067213"/>
                     </a:xfrm>
                     <a:prstGeom prst="rect">
@@ -5773,6 +5651,7 @@
       <w:r>
         <w:rPr>
           <w:rFonts w:ascii="Montserrat-Regular" w:eastAsia="Times New Roman" w:hAnsi="Montserrat-Regular" w:cs="Times New Roman"/>
+          <w:noProof/>
           <w:color w:val="262626"/>
         </w:rPr>
         <w:drawing>
@@ -5791,7 +5670,7 @@
                     <pic:cNvPicPr/>
                   </pic:nvPicPr>
                   <pic:blipFill>
-                    <a:blip r:embed="rId45"/>
+                    <a:blip r:embed="rId48"/>
                     <a:stretch>
                       <a:fillRect/>
                     </a:stretch>
@@ -9442,7 +9321,7 @@
 </file>
 
 <file path=customXml/itemProps1.xml><?xml version="1.0" encoding="utf-8"?>
-<ds:datastoreItem xmlns:ds="http://schemas.openxmlformats.org/officeDocument/2006/customXml" ds:itemID="{E9C27CB2-DCB3-4314-9DD2-F3264255332C}">
+<ds:datastoreItem xmlns:ds="http://schemas.openxmlformats.org/officeDocument/2006/customXml" ds:itemID="{B24B9619-5884-47BA-886E-CC16C1E6ED37}">
   <ds:schemaRefs>
     <ds:schemaRef ds:uri="http://schemas.openxmlformats.org/officeDocument/2006/bibliography"/>
   </ds:schemaRefs>

</xml_diff>